<commit_message>
rapport + objectifs UPDATE
</commit_message>
<xml_diff>
--- a/Rapport ptut.docx
+++ b/Rapport ptut.docx
@@ -162,7 +162,6 @@
                         <w:sz w:val="24"/>
                       </w:rPr>
                     </w:pPr>
-                    <w:proofErr w:type="spellStart"/>
                     <w:r>
                       <w:rPr>
                         <w:color w:val="2F5496" w:themeColor="accent1" w:themeShade="BF"/>
@@ -171,7 +170,6 @@
                       </w:rPr>
                       <w:t>Santech</w:t>
                     </w:r>
-                    <w:proofErr w:type="spellEnd"/>
                   </w:p>
                 </w:tc>
               </w:sdtContent>
@@ -218,7 +216,7 @@
               <w:noProof/>
             </w:rPr>
             <w:drawing>
-              <wp:anchor distT="0" distB="0" distL="114300" distR="114300" simplePos="0" relativeHeight="251660288" behindDoc="1" locked="0" layoutInCell="1" allowOverlap="1" wp14:anchorId="29493B3A" wp14:editId="7FEBF94A">
+              <wp:anchor distT="0" distB="0" distL="114300" distR="114300" simplePos="0" relativeHeight="251659264" behindDoc="1" locked="0" layoutInCell="1" allowOverlap="1" wp14:anchorId="29493B3A" wp14:editId="431ABBB8">
                 <wp:simplePos x="0" y="0"/>
                 <wp:positionH relativeFrom="margin">
                   <wp:posOffset>4930487</wp:posOffset>
@@ -288,7 +286,7 @@
             <mc:AlternateContent>
               <mc:Choice Requires="wps">
                 <w:drawing>
-                  <wp:anchor distT="45720" distB="45720" distL="114300" distR="114300" simplePos="0" relativeHeight="251662336" behindDoc="1" locked="0" layoutInCell="1" allowOverlap="1" wp14:anchorId="50EACCF1" wp14:editId="6F3D199E">
+                  <wp:anchor distT="45720" distB="45720" distL="114300" distR="114300" simplePos="0" relativeHeight="251661312" behindDoc="1" locked="0" layoutInCell="1" allowOverlap="1" wp14:anchorId="50EACCF1" wp14:editId="73A05370">
                     <wp:simplePos x="0" y="0"/>
                     <wp:positionH relativeFrom="page">
                       <wp:align>left</wp:align>
@@ -358,7 +356,7 @@
                     <v:stroke joinstyle="miter"/>
                     <v:path gradientshapeok="t" o:connecttype="rect"/>
                   </v:shapetype>
-                  <v:shape id="Zone de texte 2" o:spid="_x0000_s1026" type="#_x0000_t202" style="position:absolute;left:0;text-align:left;margin-left:0;margin-top:679.05pt;width:591pt;height:31pt;z-index:-251654144;visibility:visible;mso-wrap-style:square;mso-width-percent:0;mso-height-percent:0;mso-wrap-distance-left:9pt;mso-wrap-distance-top:3.6pt;mso-wrap-distance-right:9pt;mso-wrap-distance-bottom:3.6pt;mso-position-horizontal:left;mso-position-horizontal-relative:page;mso-position-vertical:absolute;mso-position-vertical-relative:text;mso-width-percent:0;mso-height-percent:0;mso-width-relative:margin;mso-height-relative:margin;v-text-anchor:top" o:gfxdata="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" filled="f" stroked="f">
+                  <v:shape id="Zone de texte 2" o:spid="_x0000_s1026" type="#_x0000_t202" style="position:absolute;left:0;text-align:left;margin-left:0;margin-top:679.05pt;width:591pt;height:31pt;z-index:-251655168;visibility:visible;mso-wrap-style:square;mso-width-percent:0;mso-height-percent:0;mso-wrap-distance-left:9pt;mso-wrap-distance-top:3.6pt;mso-wrap-distance-right:9pt;mso-wrap-distance-bottom:3.6pt;mso-position-horizontal:left;mso-position-horizontal-relative:page;mso-position-vertical:absolute;mso-position-vertical-relative:text;mso-width-percent:0;mso-height-percent:0;mso-width-relative:margin;mso-height-relative:margin;v-text-anchor:top" o:gfxdata="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" filled="f" stroked="f">
                     <v:textbox>
                       <w:txbxContent>
                         <w:p>
@@ -385,7 +383,7 @@
             <mc:AlternateContent>
               <mc:Choice Requires="wps">
                 <w:drawing>
-                  <wp:anchor distT="45720" distB="45720" distL="114300" distR="114300" simplePos="0" relativeHeight="251659264" behindDoc="0" locked="0" layoutInCell="1" allowOverlap="1" wp14:anchorId="6D390B73" wp14:editId="20687BCC">
+                  <wp:anchor distT="45720" distB="45720" distL="114300" distR="114300" simplePos="0" relativeHeight="251658240" behindDoc="0" locked="0" layoutInCell="1" allowOverlap="1" wp14:anchorId="6D390B73" wp14:editId="68ADE878">
                     <wp:simplePos x="0" y="0"/>
                     <wp:positionH relativeFrom="margin">
                       <wp:align>left</wp:align>
@@ -430,15 +428,7 @@
                                   <w:jc w:val="left"/>
                                 </w:pPr>
                                 <w:r>
-                                  <w:t xml:space="preserve">Iris </w:t>
-                                </w:r>
-                                <w:proofErr w:type="spellStart"/>
-                                <w:r>
-                                  <w:t>Boclet</w:t>
-                                </w:r>
-                                <w:proofErr w:type="spellEnd"/>
-                                <w:r>
-                                  <w:t xml:space="preserve">-Richter </w:t>
+                                  <w:t xml:space="preserve">Iris Boclet-Richter </w:t>
                                 </w:r>
                                 <w:r>
                                   <w:br/>
@@ -454,20 +444,11 @@
                                 </w:r>
                                 <w:r>
                                   <w:br/>
-                                  <w:t xml:space="preserve">Albane </w:t>
+                                  <w:t>Albane Maublanc</w:t>
                                 </w:r>
-                                <w:proofErr w:type="spellStart"/>
-                                <w:r>
-                                  <w:t>Maublanc</w:t>
-                                </w:r>
-                                <w:proofErr w:type="spellEnd"/>
                                 <w:r>
                                   <w:br/>
-                                  <w:t xml:space="preserve">Thibault </w:t>
-                                </w:r>
-                                <w:proofErr w:type="spellStart"/>
-                                <w:r>
-                                  <w:t>Tr</w:t>
+                                  <w:t>Thibault Tr</w:t>
                                 </w:r>
                                 <w:r>
                                   <w:t>e</w:t>
@@ -475,7 +456,6 @@
                                 <w:r>
                                   <w:t>mbleau</w:t>
                                 </w:r>
-                                <w:proofErr w:type="spellEnd"/>
                               </w:p>
                               <w:p>
                                 <w:pPr>
@@ -501,7 +481,7 @@
               </mc:Choice>
               <mc:Fallback>
                 <w:pict>
-                  <v:shape w14:anchorId="6D390B73" id="_x0000_s1027" type="#_x0000_t202" style="position:absolute;left:0;text-align:left;margin-left:0;margin-top:490.1pt;width:155pt;height:97pt;z-index:251659264;visibility:visible;mso-wrap-style:square;mso-width-percent:0;mso-height-percent:0;mso-wrap-distance-left:9pt;mso-wrap-distance-top:3.6pt;mso-wrap-distance-right:9pt;mso-wrap-distance-bottom:3.6pt;mso-position-horizontal:left;mso-position-horizontal-relative:margin;mso-position-vertical:absolute;mso-position-vertical-relative:text;mso-width-percent:0;mso-height-percent:0;mso-width-relative:margin;mso-height-relative:margin;v-text-anchor:top" o:gfxdata="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" filled="f" stroked="f">
+                  <v:shape w14:anchorId="6D390B73" id="_x0000_s1027" type="#_x0000_t202" style="position:absolute;left:0;text-align:left;margin-left:0;margin-top:490.1pt;width:155pt;height:97pt;z-index:251658240;visibility:visible;mso-wrap-style:square;mso-width-percent:0;mso-height-percent:0;mso-wrap-distance-left:9pt;mso-wrap-distance-top:3.6pt;mso-wrap-distance-right:9pt;mso-wrap-distance-bottom:3.6pt;mso-position-horizontal:left;mso-position-horizontal-relative:margin;mso-position-vertical:absolute;mso-position-vertical-relative:text;mso-width-percent:0;mso-height-percent:0;mso-width-relative:margin;mso-height-relative:margin;v-text-anchor:top" o:gfxdata="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" filled="f" stroked="f">
                     <v:textbox>
                       <w:txbxContent>
                         <w:p>
@@ -510,15 +490,7 @@
                             <w:jc w:val="left"/>
                           </w:pPr>
                           <w:r>
-                            <w:t xml:space="preserve">Iris </w:t>
-                          </w:r>
-                          <w:proofErr w:type="spellStart"/>
-                          <w:r>
-                            <w:t>Boclet</w:t>
-                          </w:r>
-                          <w:proofErr w:type="spellEnd"/>
-                          <w:r>
-                            <w:t xml:space="preserve">-Richter </w:t>
+                            <w:t xml:space="preserve">Iris Boclet-Richter </w:t>
                           </w:r>
                           <w:r>
                             <w:br/>
@@ -534,20 +506,11 @@
                           </w:r>
                           <w:r>
                             <w:br/>
-                            <w:t xml:space="preserve">Albane </w:t>
+                            <w:t>Albane Maublanc</w:t>
                           </w:r>
-                          <w:proofErr w:type="spellStart"/>
-                          <w:r>
-                            <w:t>Maublanc</w:t>
-                          </w:r>
-                          <w:proofErr w:type="spellEnd"/>
                           <w:r>
                             <w:br/>
-                            <w:t xml:space="preserve">Thibault </w:t>
-                          </w:r>
-                          <w:proofErr w:type="spellStart"/>
-                          <w:r>
-                            <w:t>Tr</w:t>
+                            <w:t>Thibault Tr</w:t>
                           </w:r>
                           <w:r>
                             <w:t>e</w:t>
@@ -555,7 +518,6 @@
                           <w:r>
                             <w:t>mbleau</w:t>
                           </w:r>
-                          <w:proofErr w:type="spellEnd"/>
                         </w:p>
                         <w:p>
                           <w:pPr>
@@ -634,11 +596,12 @@
           <w:r>
             <w:fldChar w:fldCharType="separate"/>
           </w:r>
-          <w:hyperlink w:anchor="_Toc66985878" w:history="1">
+          <w:hyperlink w:anchor="_Toc67062595" w:history="1">
             <w:r>
               <w:rPr>
                 <w:rStyle w:val="Lienhypertexte"/>
                 <w:noProof/>
+                <w:highlight w:val="lightGray"/>
               </w:rPr>
               <w:t>I.</w:t>
             </w:r>
@@ -677,7 +640,7 @@
                 <w:noProof/>
                 <w:webHidden/>
               </w:rPr>
-              <w:instrText xml:space="preserve"> PAGEREF _Toc66985878 \h </w:instrText>
+              <w:instrText xml:space="preserve"> PAGEREF _Toc67062595 \h </w:instrText>
             </w:r>
             <w:r>
               <w:rPr>
@@ -722,7 +685,7 @@
               <w:lang w:eastAsia="fr-FR"/>
             </w:rPr>
           </w:pPr>
-          <w:hyperlink w:anchor="_Toc66985879" w:history="1">
+          <w:hyperlink w:anchor="_Toc67062596" w:history="1">
             <w:r>
               <w:rPr>
                 <w:rStyle w:val="Lienhypertexte"/>
@@ -765,7 +728,7 @@
                 <w:noProof/>
                 <w:webHidden/>
               </w:rPr>
-              <w:instrText xml:space="preserve"> PAGEREF _Toc66985879 \h </w:instrText>
+              <w:instrText xml:space="preserve"> PAGEREF _Toc67062596 \h </w:instrText>
             </w:r>
             <w:r>
               <w:rPr>
@@ -810,7 +773,7 @@
               <w:lang w:eastAsia="fr-FR"/>
             </w:rPr>
           </w:pPr>
-          <w:hyperlink w:anchor="_Toc66985880" w:history="1">
+          <w:hyperlink w:anchor="_Toc67062597" w:history="1">
             <w:r>
               <w:rPr>
                 <w:rStyle w:val="Lienhypertexte"/>
@@ -853,7 +816,7 @@
                 <w:noProof/>
                 <w:webHidden/>
               </w:rPr>
-              <w:instrText xml:space="preserve"> PAGEREF _Toc66985880 \h </w:instrText>
+              <w:instrText xml:space="preserve"> PAGEREF _Toc67062597 \h </w:instrText>
             </w:r>
             <w:r>
               <w:rPr>
@@ -897,7 +860,7 @@
               <w:lang w:eastAsia="fr-FR"/>
             </w:rPr>
           </w:pPr>
-          <w:hyperlink w:anchor="_Toc66985881" w:history="1">
+          <w:hyperlink w:anchor="_Toc67062598" w:history="1">
             <w:r>
               <w:rPr>
                 <w:rStyle w:val="Lienhypertexte"/>
@@ -924,7 +887,7 @@
                 <w:noProof/>
                 <w:webHidden/>
               </w:rPr>
-              <w:instrText xml:space="preserve"> PAGEREF _Toc66985881 \h </w:instrText>
+              <w:instrText xml:space="preserve"> PAGEREF _Toc67062598 \h </w:instrText>
             </w:r>
             <w:r>
               <w:rPr>
@@ -968,7 +931,7 @@
               <w:lang w:eastAsia="fr-FR"/>
             </w:rPr>
           </w:pPr>
-          <w:hyperlink w:anchor="_Toc66985882" w:history="1">
+          <w:hyperlink w:anchor="_Toc67062599" w:history="1">
             <w:r>
               <w:rPr>
                 <w:rStyle w:val="Lienhypertexte"/>
@@ -995,7 +958,7 @@
                 <w:noProof/>
                 <w:webHidden/>
               </w:rPr>
-              <w:instrText xml:space="preserve"> PAGEREF _Toc66985882 \h </w:instrText>
+              <w:instrText xml:space="preserve"> PAGEREF _Toc67062599 \h </w:instrText>
             </w:r>
             <w:r>
               <w:rPr>
@@ -1015,7 +978,7 @@
                 <w:noProof/>
                 <w:webHidden/>
               </w:rPr>
-              <w:t>2</w:t>
+              <w:t>3</w:t>
             </w:r>
             <w:r>
               <w:rPr>
@@ -1039,7 +1002,7 @@
               <w:lang w:eastAsia="fr-FR"/>
             </w:rPr>
           </w:pPr>
-          <w:hyperlink w:anchor="_Toc66985883" w:history="1">
+          <w:hyperlink w:anchor="_Toc67062600" w:history="1">
             <w:r>
               <w:rPr>
                 <w:rStyle w:val="Lienhypertexte"/>
@@ -1066,7 +1029,7 @@
                 <w:noProof/>
                 <w:webHidden/>
               </w:rPr>
-              <w:instrText xml:space="preserve"> PAGEREF _Toc66985883 \h </w:instrText>
+              <w:instrText xml:space="preserve"> PAGEREF _Toc67062600 \h </w:instrText>
             </w:r>
             <w:r>
               <w:rPr>
@@ -1086,7 +1049,7 @@
                 <w:noProof/>
                 <w:webHidden/>
               </w:rPr>
-              <w:t>2</w:t>
+              <w:t>3</w:t>
             </w:r>
             <w:r>
               <w:rPr>
@@ -1111,7 +1074,7 @@
               <w:lang w:eastAsia="fr-FR"/>
             </w:rPr>
           </w:pPr>
-          <w:hyperlink w:anchor="_Toc66985884" w:history="1">
+          <w:hyperlink w:anchor="_Toc67062601" w:history="1">
             <w:r>
               <w:rPr>
                 <w:rStyle w:val="Lienhypertexte"/>
@@ -1154,7 +1117,7 @@
                 <w:noProof/>
                 <w:webHidden/>
               </w:rPr>
-              <w:instrText xml:space="preserve"> PAGEREF _Toc66985884 \h </w:instrText>
+              <w:instrText xml:space="preserve"> PAGEREF _Toc67062601 \h </w:instrText>
             </w:r>
             <w:r>
               <w:rPr>
@@ -1174,7 +1137,7 @@
                 <w:noProof/>
                 <w:webHidden/>
               </w:rPr>
-              <w:t>2</w:t>
+              <w:t>3</w:t>
             </w:r>
             <w:r>
               <w:rPr>
@@ -1198,7 +1161,7 @@
               <w:lang w:eastAsia="fr-FR"/>
             </w:rPr>
           </w:pPr>
-          <w:hyperlink w:anchor="_Toc66985885" w:history="1">
+          <w:hyperlink w:anchor="_Toc67062602" w:history="1">
             <w:r>
               <w:rPr>
                 <w:rStyle w:val="Lienhypertexte"/>
@@ -1225,7 +1188,7 @@
                 <w:noProof/>
                 <w:webHidden/>
               </w:rPr>
-              <w:instrText xml:space="preserve"> PAGEREF _Toc66985885 \h </w:instrText>
+              <w:instrText xml:space="preserve"> PAGEREF _Toc67062602 \h </w:instrText>
             </w:r>
             <w:r>
               <w:rPr>
@@ -1245,7 +1208,7 @@
                 <w:noProof/>
                 <w:webHidden/>
               </w:rPr>
-              <w:t>2</w:t>
+              <w:t>3</w:t>
             </w:r>
             <w:r>
               <w:rPr>
@@ -1269,7 +1232,7 @@
               <w:lang w:eastAsia="fr-FR"/>
             </w:rPr>
           </w:pPr>
-          <w:hyperlink w:anchor="_Toc66985886" w:history="1">
+          <w:hyperlink w:anchor="_Toc67062603" w:history="1">
             <w:r>
               <w:rPr>
                 <w:rStyle w:val="Lienhypertexte"/>
@@ -1296,7 +1259,7 @@
                 <w:noProof/>
                 <w:webHidden/>
               </w:rPr>
-              <w:instrText xml:space="preserve"> PAGEREF _Toc66985886 \h </w:instrText>
+              <w:instrText xml:space="preserve"> PAGEREF _Toc67062603 \h </w:instrText>
             </w:r>
             <w:r>
               <w:rPr>
@@ -1316,7 +1279,7 @@
                 <w:noProof/>
                 <w:webHidden/>
               </w:rPr>
-              <w:t>2</w:t>
+              <w:t>3</w:t>
             </w:r>
             <w:r>
               <w:rPr>
@@ -1340,7 +1303,7 @@
               <w:lang w:eastAsia="fr-FR"/>
             </w:rPr>
           </w:pPr>
-          <w:hyperlink w:anchor="_Toc66985887" w:history="1">
+          <w:hyperlink w:anchor="_Toc67062604" w:history="1">
             <w:r>
               <w:rPr>
                 <w:rStyle w:val="Lienhypertexte"/>
@@ -1367,7 +1330,7 @@
                 <w:noProof/>
                 <w:webHidden/>
               </w:rPr>
-              <w:instrText xml:space="preserve"> PAGEREF _Toc66985887 \h </w:instrText>
+              <w:instrText xml:space="preserve"> PAGEREF _Toc67062604 \h </w:instrText>
             </w:r>
             <w:r>
               <w:rPr>
@@ -1387,7 +1350,7 @@
                 <w:noProof/>
                 <w:webHidden/>
               </w:rPr>
-              <w:t>2</w:t>
+              <w:t>4</w:t>
             </w:r>
             <w:r>
               <w:rPr>
@@ -1412,7 +1375,7 @@
               <w:lang w:eastAsia="fr-FR"/>
             </w:rPr>
           </w:pPr>
-          <w:hyperlink w:anchor="_Toc66985888" w:history="1">
+          <w:hyperlink w:anchor="_Toc67062605" w:history="1">
             <w:r>
               <w:rPr>
                 <w:rStyle w:val="Lienhypertexte"/>
@@ -1455,7 +1418,7 @@
                 <w:noProof/>
                 <w:webHidden/>
               </w:rPr>
-              <w:instrText xml:space="preserve"> PAGEREF _Toc66985888 \h </w:instrText>
+              <w:instrText xml:space="preserve"> PAGEREF _Toc67062605 \h </w:instrText>
             </w:r>
             <w:r>
               <w:rPr>
@@ -1475,7 +1438,7 @@
                 <w:noProof/>
                 <w:webHidden/>
               </w:rPr>
-              <w:t>2</w:t>
+              <w:t>4</w:t>
             </w:r>
             <w:r>
               <w:rPr>
@@ -1499,7 +1462,7 @@
               <w:lang w:eastAsia="fr-FR"/>
             </w:rPr>
           </w:pPr>
-          <w:hyperlink w:anchor="_Toc66985889" w:history="1">
+          <w:hyperlink w:anchor="_Toc67062606" w:history="1">
             <w:r>
               <w:rPr>
                 <w:rStyle w:val="Lienhypertexte"/>
@@ -1526,7 +1489,7 @@
                 <w:noProof/>
                 <w:webHidden/>
               </w:rPr>
-              <w:instrText xml:space="preserve"> PAGEREF _Toc66985889 \h </w:instrText>
+              <w:instrText xml:space="preserve"> PAGEREF _Toc67062606 \h </w:instrText>
             </w:r>
             <w:r>
               <w:rPr>
@@ -1546,7 +1509,7 @@
                 <w:noProof/>
                 <w:webHidden/>
               </w:rPr>
-              <w:t>3</w:t>
+              <w:t>4</w:t>
             </w:r>
             <w:r>
               <w:rPr>
@@ -1570,7 +1533,7 @@
               <w:lang w:eastAsia="fr-FR"/>
             </w:rPr>
           </w:pPr>
-          <w:hyperlink w:anchor="_Toc66985890" w:history="1">
+          <w:hyperlink w:anchor="_Toc67062607" w:history="1">
             <w:r>
               <w:rPr>
                 <w:rStyle w:val="Lienhypertexte"/>
@@ -1597,7 +1560,7 @@
                 <w:noProof/>
                 <w:webHidden/>
               </w:rPr>
-              <w:instrText xml:space="preserve"> PAGEREF _Toc66985890 \h </w:instrText>
+              <w:instrText xml:space="preserve"> PAGEREF _Toc67062607 \h </w:instrText>
             </w:r>
             <w:r>
               <w:rPr>
@@ -1617,7 +1580,7 @@
                 <w:noProof/>
                 <w:webHidden/>
               </w:rPr>
-              <w:t>3</w:t>
+              <w:t>4</w:t>
             </w:r>
             <w:r>
               <w:rPr>
@@ -1641,7 +1604,7 @@
               <w:lang w:eastAsia="fr-FR"/>
             </w:rPr>
           </w:pPr>
-          <w:hyperlink w:anchor="_Toc66985891" w:history="1">
+          <w:hyperlink w:anchor="_Toc67062608" w:history="1">
             <w:r>
               <w:rPr>
                 <w:rStyle w:val="Lienhypertexte"/>
@@ -1668,7 +1631,7 @@
                 <w:noProof/>
                 <w:webHidden/>
               </w:rPr>
-              <w:instrText xml:space="preserve"> PAGEREF _Toc66985891 \h </w:instrText>
+              <w:instrText xml:space="preserve"> PAGEREF _Toc67062608 \h </w:instrText>
             </w:r>
             <w:r>
               <w:rPr>
@@ -1688,7 +1651,7 @@
                 <w:noProof/>
                 <w:webHidden/>
               </w:rPr>
-              <w:t>3</w:t>
+              <w:t>4</w:t>
             </w:r>
             <w:r>
               <w:rPr>
@@ -1713,7 +1676,7 @@
               <w:lang w:eastAsia="fr-FR"/>
             </w:rPr>
           </w:pPr>
-          <w:hyperlink w:anchor="_Toc66985892" w:history="1">
+          <w:hyperlink w:anchor="_Toc67062609" w:history="1">
             <w:r>
               <w:rPr>
                 <w:rStyle w:val="Lienhypertexte"/>
@@ -1756,7 +1719,7 @@
                 <w:noProof/>
                 <w:webHidden/>
               </w:rPr>
-              <w:instrText xml:space="preserve"> PAGEREF _Toc66985892 \h </w:instrText>
+              <w:instrText xml:space="preserve"> PAGEREF _Toc67062609 \h </w:instrText>
             </w:r>
             <w:r>
               <w:rPr>
@@ -1776,7 +1739,183 @@
                 <w:noProof/>
                 <w:webHidden/>
               </w:rPr>
-              <w:t>3</w:t>
+              <w:t>4</w:t>
+            </w:r>
+            <w:r>
+              <w:rPr>
+                <w:noProof/>
+                <w:webHidden/>
+              </w:rPr>
+              <w:fldChar w:fldCharType="end"/>
+            </w:r>
+          </w:hyperlink>
+        </w:p>
+        <w:p>
+          <w:pPr>
+            <w:pStyle w:val="TM1"/>
+            <w:tabs>
+              <w:tab w:val="left" w:pos="660"/>
+              <w:tab w:val="right" w:leader="dot" w:pos="9062"/>
+            </w:tabs>
+            <w:rPr>
+              <w:noProof/>
+              <w:sz w:val="22"/>
+              <w:szCs w:val="22"/>
+              <w:lang w:eastAsia="fr-FR"/>
+            </w:rPr>
+          </w:pPr>
+          <w:hyperlink w:anchor="_Toc67062610" w:history="1">
+            <w:r>
+              <w:rPr>
+                <w:rStyle w:val="Lienhypertexte"/>
+                <w:noProof/>
+              </w:rPr>
+              <w:t>IV.</w:t>
+            </w:r>
+            <w:r>
+              <w:rPr>
+                <w:noProof/>
+                <w:sz w:val="22"/>
+                <w:szCs w:val="22"/>
+                <w:lang w:eastAsia="fr-FR"/>
+              </w:rPr>
+              <w:tab/>
+            </w:r>
+            <w:r>
+              <w:rPr>
+                <w:rStyle w:val="Lienhypertexte"/>
+                <w:noProof/>
+              </w:rPr>
+              <w:t>ANNEXES</w:t>
+            </w:r>
+            <w:r>
+              <w:rPr>
+                <w:noProof/>
+                <w:webHidden/>
+              </w:rPr>
+              <w:tab/>
+            </w:r>
+            <w:r>
+              <w:rPr>
+                <w:noProof/>
+                <w:webHidden/>
+              </w:rPr>
+              <w:fldChar w:fldCharType="begin"/>
+            </w:r>
+            <w:r>
+              <w:rPr>
+                <w:noProof/>
+                <w:webHidden/>
+              </w:rPr>
+              <w:instrText xml:space="preserve"> PAGEREF _Toc67062610 \h </w:instrText>
+            </w:r>
+            <w:r>
+              <w:rPr>
+                <w:noProof/>
+                <w:webHidden/>
+              </w:rPr>
+            </w:r>
+            <w:r>
+              <w:rPr>
+                <w:noProof/>
+                <w:webHidden/>
+              </w:rPr>
+              <w:fldChar w:fldCharType="separate"/>
+            </w:r>
+            <w:r>
+              <w:rPr>
+                <w:noProof/>
+                <w:webHidden/>
+              </w:rPr>
+              <w:t>4</w:t>
+            </w:r>
+            <w:r>
+              <w:rPr>
+                <w:noProof/>
+                <w:webHidden/>
+              </w:rPr>
+              <w:fldChar w:fldCharType="end"/>
+            </w:r>
+          </w:hyperlink>
+        </w:p>
+        <w:p>
+          <w:pPr>
+            <w:pStyle w:val="TM2"/>
+            <w:tabs>
+              <w:tab w:val="left" w:pos="660"/>
+              <w:tab w:val="right" w:leader="dot" w:pos="9062"/>
+            </w:tabs>
+            <w:rPr>
+              <w:noProof/>
+              <w:sz w:val="22"/>
+              <w:szCs w:val="22"/>
+              <w:lang w:eastAsia="fr-FR"/>
+            </w:rPr>
+          </w:pPr>
+          <w:hyperlink w:anchor="_Toc67062611" w:history="1">
+            <w:r>
+              <w:rPr>
+                <w:rStyle w:val="Lienhypertexte"/>
+                <w:noProof/>
+              </w:rPr>
+              <w:t>a)</w:t>
+            </w:r>
+            <w:r>
+              <w:rPr>
+                <w:noProof/>
+                <w:sz w:val="22"/>
+                <w:szCs w:val="22"/>
+                <w:lang w:eastAsia="fr-FR"/>
+              </w:rPr>
+              <w:tab/>
+            </w:r>
+            <w:r>
+              <w:rPr>
+                <w:rStyle w:val="Lienhypertexte"/>
+                <w:noProof/>
+              </w:rPr>
+              <w:t>LIENS DES LIBRAIRIES UTILISEES</w:t>
+            </w:r>
+            <w:r>
+              <w:rPr>
+                <w:noProof/>
+                <w:webHidden/>
+              </w:rPr>
+              <w:tab/>
+            </w:r>
+            <w:r>
+              <w:rPr>
+                <w:noProof/>
+                <w:webHidden/>
+              </w:rPr>
+              <w:fldChar w:fldCharType="begin"/>
+            </w:r>
+            <w:r>
+              <w:rPr>
+                <w:noProof/>
+                <w:webHidden/>
+              </w:rPr>
+              <w:instrText xml:space="preserve"> PAGEREF _Toc67062611 \h </w:instrText>
+            </w:r>
+            <w:r>
+              <w:rPr>
+                <w:noProof/>
+                <w:webHidden/>
+              </w:rPr>
+            </w:r>
+            <w:r>
+              <w:rPr>
+                <w:noProof/>
+                <w:webHidden/>
+              </w:rPr>
+              <w:fldChar w:fldCharType="separate"/>
+            </w:r>
+            <w:r>
+              <w:rPr>
+                <w:noProof/>
+                <w:webHidden/>
+              </w:rPr>
+              <w:t>4</w:t>
             </w:r>
             <w:r>
               <w:rPr>
@@ -1796,7 +1935,160 @@
     </w:sdt>
     <w:p>
       <w:pPr>
+        <w:jc w:val="center"/>
         <w:rPr>
+          <w:color w:val="0070C0"/>
+          <w:sz w:val="28"/>
+          <w:szCs w:val="28"/>
+        </w:rPr>
+      </w:pPr>
+    </w:p>
+    <w:p>
+      <w:pPr>
+        <w:jc w:val="center"/>
+        <w:rPr>
+          <w:color w:val="0070C0"/>
+          <w:sz w:val="28"/>
+          <w:szCs w:val="28"/>
+        </w:rPr>
+      </w:pPr>
+      <w:r>
+        <w:rPr>
+          <w:color w:val="0070C0"/>
+          <w:sz w:val="28"/>
+          <w:szCs w:val="28"/>
+        </w:rPr>
+        <w:t xml:space="preserve">Table des </w:t>
+      </w:r>
+      <w:r>
+        <w:rPr>
+          <w:color w:val="0070C0"/>
+          <w:sz w:val="28"/>
+          <w:szCs w:val="28"/>
+        </w:rPr>
+        <w:t>illustrations</w:t>
+      </w:r>
+    </w:p>
+    <w:p>
+      <w:pPr>
+        <w:pStyle w:val="Tabledesillustrations"/>
+        <w:tabs>
+          <w:tab w:val="right" w:leader="dot" w:pos="9062"/>
+        </w:tabs>
+        <w:rPr>
+          <w:noProof/>
+        </w:rPr>
+      </w:pPr>
+      <w:r>
+        <w:rPr>
+          <w:color w:val="0070C0"/>
+          <w:sz w:val="28"/>
+          <w:szCs w:val="28"/>
+        </w:rPr>
+        <w:fldChar w:fldCharType="begin"/>
+      </w:r>
+      <w:r>
+        <w:rPr>
+          <w:color w:val="0070C0"/>
+          <w:sz w:val="28"/>
+          <w:szCs w:val="28"/>
+        </w:rPr>
+        <w:instrText xml:space="preserve"> TOC \h \z \c "Image" </w:instrText>
+      </w:r>
+      <w:r>
+        <w:rPr>
+          <w:color w:val="0070C0"/>
+          <w:sz w:val="28"/>
+          <w:szCs w:val="28"/>
+        </w:rPr>
+        <w:fldChar w:fldCharType="separate"/>
+      </w:r>
+      <w:hyperlink r:id="rId10" w:anchor="_Toc67062588" w:history="1">
+        <w:r>
+          <w:rPr>
+            <w:rStyle w:val="Lienhypertexte"/>
+            <w:noProof/>
+          </w:rPr>
+          <w:t>Image 1 Maquettes</w:t>
+        </w:r>
+        <w:r>
+          <w:rPr>
+            <w:noProof/>
+            <w:webHidden/>
+          </w:rPr>
+          <w:tab/>
+        </w:r>
+        <w:r>
+          <w:rPr>
+            <w:noProof/>
+            <w:webHidden/>
+          </w:rPr>
+          <w:fldChar w:fldCharType="begin"/>
+        </w:r>
+        <w:r>
+          <w:rPr>
+            <w:noProof/>
+            <w:webHidden/>
+          </w:rPr>
+          <w:instrText xml:space="preserve"> PAGEREF _Toc67062588 \h </w:instrText>
+        </w:r>
+        <w:r>
+          <w:rPr>
+            <w:noProof/>
+            <w:webHidden/>
+          </w:rPr>
+        </w:r>
+        <w:r>
+          <w:rPr>
+            <w:noProof/>
+            <w:webHidden/>
+          </w:rPr>
+          <w:fldChar w:fldCharType="separate"/>
+        </w:r>
+        <w:r>
+          <w:rPr>
+            <w:noProof/>
+            <w:webHidden/>
+          </w:rPr>
+          <w:t>3</w:t>
+        </w:r>
+        <w:r>
+          <w:rPr>
+            <w:noProof/>
+            <w:webHidden/>
+          </w:rPr>
+          <w:fldChar w:fldCharType="end"/>
+        </w:r>
+      </w:hyperlink>
+    </w:p>
+    <w:p>
+      <w:pPr>
+        <w:jc w:val="center"/>
+        <w:rPr>
+          <w:color w:val="0070C0"/>
+          <w:sz w:val="28"/>
+          <w:szCs w:val="28"/>
+        </w:rPr>
+      </w:pPr>
+      <w:r>
+        <w:rPr>
+          <w:color w:val="0070C0"/>
+          <w:sz w:val="28"/>
+          <w:szCs w:val="28"/>
+        </w:rPr>
+        <w:fldChar w:fldCharType="end"/>
+      </w:r>
+    </w:p>
+    <w:p/>
+    <w:p>
+      <w:pPr>
+        <w:jc w:val="left"/>
+        <w:rPr>
+          <w:caps/>
+          <w:color w:val="FFFFFF" w:themeColor="background1"/>
+          <w:spacing w:val="15"/>
+          <w:sz w:val="22"/>
+          <w:szCs w:val="22"/>
           <w:highlight w:val="lightGray"/>
         </w:rPr>
       </w:pPr>
@@ -1810,8 +2102,11 @@
     <w:p>
       <w:pPr>
         <w:pStyle w:val="Titre1"/>
-      </w:pPr>
-      <w:bookmarkStart w:id="0" w:name="_Toc66985878"/>
+        <w:rPr>
+          <w:highlight w:val="lightGray"/>
+        </w:rPr>
+      </w:pPr>
+      <w:bookmarkStart w:id="0" w:name="_Toc67062595"/>
       <w:r>
         <w:lastRenderedPageBreak/>
         <w:t>INTRODUCTION</w:t>
@@ -1900,13 +2195,8 @@
         <w:t>choisi</w:t>
       </w:r>
       <w:r>
-        <w:t xml:space="preserve"> de réaliser ce projet avec les technologies de </w:t>
-      </w:r>
-      <w:proofErr w:type="spellStart"/>
-      <w:r>
-        <w:t>React</w:t>
-      </w:r>
-      <w:proofErr w:type="spellEnd"/>
+        <w:t xml:space="preserve"> de réaliser ce projet avec les technologies de React</w:t>
+      </w:r>
       <w:r>
         <w:rPr>
           <w:rStyle w:val="Appelnotedebasdep"/>
@@ -1929,15 +2219,7 @@
         <w:t xml:space="preserve"> </w:t>
       </w:r>
       <w:r>
-        <w:t xml:space="preserve">et </w:t>
-      </w:r>
-      <w:proofErr w:type="spellStart"/>
-      <w:r>
-        <w:t>MongoDb</w:t>
-      </w:r>
-      <w:proofErr w:type="spellEnd"/>
-      <w:r>
-        <w:t xml:space="preserve"> </w:t>
+        <w:t xml:space="preserve">et MongoDb </w:t>
       </w:r>
       <w:r>
         <w:rPr>
@@ -1968,7 +2250,7 @@
       <w:pPr>
         <w:pStyle w:val="Titre1"/>
       </w:pPr>
-      <w:bookmarkStart w:id="1" w:name="_Toc66985879"/>
+      <w:bookmarkStart w:id="1" w:name="_Toc67062596"/>
       <w:r>
         <w:t>LE PROJET</w:t>
       </w:r>
@@ -1978,7 +2260,7 @@
       <w:pPr>
         <w:pStyle w:val="Titre2"/>
       </w:pPr>
-      <w:bookmarkStart w:id="2" w:name="_Toc66985880"/>
+      <w:bookmarkStart w:id="2" w:name="_Toc67062597"/>
       <w:r>
         <w:t>Conception</w:t>
       </w:r>
@@ -1988,7 +2270,7 @@
       <w:pPr>
         <w:pStyle w:val="Titre3"/>
       </w:pPr>
-      <w:bookmarkStart w:id="3" w:name="_Toc66985881"/>
+      <w:bookmarkStart w:id="3" w:name="_Toc67062598"/>
       <w:r>
         <w:t>Objectifs</w:t>
       </w:r>
@@ -2170,50 +2452,245 @@
       <w:pPr>
         <w:pStyle w:val="Titre3"/>
       </w:pPr>
-      <w:bookmarkStart w:id="4" w:name="_Toc66985882"/>
+      <w:bookmarkStart w:id="4" w:name="_Toc67062599"/>
       <w:r>
         <w:lastRenderedPageBreak/>
         <w:t>Maquettes</w:t>
       </w:r>
       <w:bookmarkEnd w:id="4"/>
+    </w:p>
+    <w:p>
+      <w:r>
+        <w:rPr>
+          <w:noProof/>
+        </w:rPr>
+        <mc:AlternateContent>
+          <mc:Choice Requires="wpg">
+            <w:drawing>
+              <wp:anchor distT="0" distB="0" distL="114300" distR="114300" simplePos="0" relativeHeight="251665408" behindDoc="0" locked="0" layoutInCell="1" allowOverlap="1" wp14:anchorId="3761C1B4" wp14:editId="700D6BD4">
+                <wp:simplePos x="0" y="0"/>
+                <wp:positionH relativeFrom="margin">
+                  <wp:align>center</wp:align>
+                </wp:positionH>
+                <wp:positionV relativeFrom="paragraph">
+                  <wp:posOffset>514350</wp:posOffset>
+                </wp:positionV>
+                <wp:extent cx="7475220" cy="4969510"/>
+                <wp:effectExtent l="0" t="0" r="0" b="2540"/>
+                <wp:wrapTopAndBottom/>
+                <wp:docPr id="6" name="Groupe 6"/>
+                <wp:cNvGraphicFramePr/>
+                <a:graphic xmlns:a="http://schemas.openxmlformats.org/drawingml/2006/main">
+                  <a:graphicData uri="http://schemas.microsoft.com/office/word/2010/wordprocessingGroup">
+                    <wpg:wgp>
+                      <wpg:cNvGrpSpPr/>
+                      <wpg:grpSpPr>
+                        <a:xfrm>
+                          <a:off x="0" y="0"/>
+                          <a:ext cx="7475220" cy="4969510"/>
+                          <a:chOff x="0" y="213360"/>
+                          <a:chExt cx="7475220" cy="4969510"/>
+                        </a:xfrm>
+                      </wpg:grpSpPr>
+                      <pic:pic xmlns:pic="http://schemas.openxmlformats.org/drawingml/2006/picture">
+                        <pic:nvPicPr>
+                          <pic:cNvPr id="3" name="Image 3"/>
+                          <pic:cNvPicPr>
+                            <a:picLocks noChangeAspect="1"/>
+                          </pic:cNvPicPr>
+                        </pic:nvPicPr>
+                        <pic:blipFill>
+                          <a:blip r:embed="rId11">
+                            <a:extLst>
+                              <a:ext uri="{28A0092B-C50C-407E-A947-70E740481C1C}">
+                                <a14:useLocalDpi xmlns:a14="http://schemas.microsoft.com/office/drawing/2010/main" val="0"/>
+                              </a:ext>
+                            </a:extLst>
+                          </a:blip>
+                          <a:srcRect/>
+                          <a:stretch>
+                            <a:fillRect/>
+                          </a:stretch>
+                        </pic:blipFill>
+                        <pic:spPr bwMode="auto">
+                          <a:xfrm>
+                            <a:off x="0" y="457200"/>
+                            <a:ext cx="7475220" cy="4725670"/>
+                          </a:xfrm>
+                          <a:prstGeom prst="rect">
+                            <a:avLst/>
+                          </a:prstGeom>
+                          <a:noFill/>
+                          <a:ln>
+                            <a:noFill/>
+                          </a:ln>
+                        </pic:spPr>
+                      </pic:pic>
+                      <wps:wsp>
+                        <wps:cNvPr id="5" name="Zone de texte 5"/>
+                        <wps:cNvSpPr txBox="1"/>
+                        <wps:spPr>
+                          <a:xfrm>
+                            <a:off x="0" y="213360"/>
+                            <a:ext cx="7475220" cy="243840"/>
+                          </a:xfrm>
+                          <a:prstGeom prst="rect">
+                            <a:avLst/>
+                          </a:prstGeom>
+                          <a:solidFill>
+                            <a:prstClr val="white"/>
+                          </a:solidFill>
+                          <a:ln>
+                            <a:noFill/>
+                          </a:ln>
+                        </wps:spPr>
+                        <wps:txbx>
+                          <w:txbxContent>
+                            <w:p>
+                              <w:pPr>
+                                <w:pStyle w:val="Lgende"/>
+                                <w:rPr>
+                                  <w:noProof/>
+                                  <w:sz w:val="20"/>
+                                  <w:szCs w:val="20"/>
+                                </w:rPr>
+                              </w:pPr>
+                              <w:bookmarkStart w:id="5" w:name="_Toc67062588"/>
+                              <w:r>
+                                <w:t xml:space="preserve">Image </w:t>
+                              </w:r>
+                              <w:r>
+                                <w:fldChar w:fldCharType="begin"/>
+                              </w:r>
+                              <w:r>
+                                <w:instrText xml:space="preserve"> SEQ Image \* ARABIC </w:instrText>
+                              </w:r>
+                              <w:r>
+                                <w:fldChar w:fldCharType="separate"/>
+                              </w:r>
+                              <w:r>
+                                <w:rPr>
+                                  <w:noProof/>
+                                </w:rPr>
+                                <w:t>1</w:t>
+                              </w:r>
+                              <w:r>
+                                <w:fldChar w:fldCharType="end"/>
+                              </w:r>
+                              <w:r>
+                                <w:t xml:space="preserve"> Maquettes</w:t>
+                              </w:r>
+                              <w:bookmarkEnd w:id="5"/>
+                            </w:p>
+                          </w:txbxContent>
+                        </wps:txbx>
+                        <wps:bodyPr rot="0" spcFirstLastPara="0" vertOverflow="overflow" horzOverflow="overflow" vert="horz" wrap="square" lIns="0" tIns="0" rIns="0" bIns="0" numCol="1" spcCol="0" rtlCol="0" fromWordArt="0" anchor="t" anchorCtr="0" forceAA="0" compatLnSpc="1">
+                          <a:prstTxWarp prst="textNoShape">
+                            <a:avLst/>
+                          </a:prstTxWarp>
+                          <a:noAutofit/>
+                        </wps:bodyPr>
+                      </wps:wsp>
+                    </wpg:wgp>
+                  </a:graphicData>
+                </a:graphic>
+                <wp14:sizeRelV relativeFrom="margin">
+                  <wp14:pctHeight>0</wp14:pctHeight>
+                </wp14:sizeRelV>
+              </wp:anchor>
+            </w:drawing>
+          </mc:Choice>
+          <mc:Fallback>
+            <w:pict>
+              <v:group w14:anchorId="3761C1B4" id="Groupe 6" o:spid="_x0000_s1028" style="position:absolute;left:0;text-align:left;margin-left:0;margin-top:40.5pt;width:588.6pt;height:391.3pt;z-index:251665408;mso-position-horizontal:center;mso-position-horizontal-relative:margin;mso-height-relative:margin" coordorigin=",2133" coordsize="74752,49695" o:gfxdata="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">
+                <v:shapetype id="_x0000_t75" coordsize="21600,21600" o:spt="75" o:preferrelative="t" path="m@4@5l@4@11@9@11@9@5xe" filled="f" stroked="f">
+                  <v:stroke joinstyle="miter"/>
+                  <v:formulas>
+                    <v:f eqn="if lineDrawn pixelLineWidth 0"/>
+                    <v:f eqn="sum @0 1 0"/>
+                    <v:f eqn="sum 0 0 @1"/>
+                    <v:f eqn="prod @2 1 2"/>
+                    <v:f eqn="prod @3 21600 pixelWidth"/>
+                    <v:f eqn="prod @3 21600 pixelHeight"/>
+                    <v:f eqn="sum @0 0 1"/>
+                    <v:f eqn="prod @6 1 2"/>
+                    <v:f eqn="prod @7 21600 pixelWidth"/>
+                    <v:f eqn="sum @8 21600 0"/>
+                    <v:f eqn="prod @7 21600 pixelHeight"/>
+                    <v:f eqn="sum @10 21600 0"/>
+                  </v:formulas>
+                  <v:path o:extrusionok="f" gradientshapeok="t" o:connecttype="rect"/>
+                  <o:lock v:ext="edit" aspectratio="t"/>
+                </v:shapetype>
+                <v:shape id="Image 3" o:spid="_x0000_s1029" type="#_x0000_t75" style="position:absolute;top:4572;width:74752;height:47256;visibility:visible;mso-wrap-style:square" o:gfxdata="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">
+                  <v:imagedata r:id="rId12" o:title=""/>
+                </v:shape>
+                <v:shape id="Zone de texte 5" o:spid="_x0000_s1030" type="#_x0000_t202" style="position:absolute;top:2133;width:74752;height:2439;visibility:visible;mso-wrap-style:square;v-text-anchor:top" o:gfxdata="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" stroked="f">
+                  <v:textbox inset="0,0,0,0">
+                    <w:txbxContent>
+                      <w:p>
+                        <w:pPr>
+                          <w:pStyle w:val="Lgende"/>
+                          <w:rPr>
+                            <w:noProof/>
+                            <w:sz w:val="20"/>
+                            <w:szCs w:val="20"/>
+                          </w:rPr>
+                        </w:pPr>
+                        <w:bookmarkStart w:id="6" w:name="_Toc67062588"/>
+                        <w:r>
+                          <w:t xml:space="preserve">Image </w:t>
+                        </w:r>
+                        <w:r>
+                          <w:fldChar w:fldCharType="begin"/>
+                        </w:r>
+                        <w:r>
+                          <w:instrText xml:space="preserve"> SEQ Image \* ARABIC </w:instrText>
+                        </w:r>
+                        <w:r>
+                          <w:fldChar w:fldCharType="separate"/>
+                        </w:r>
+                        <w:r>
+                          <w:rPr>
+                            <w:noProof/>
+                          </w:rPr>
+                          <w:t>1</w:t>
+                        </w:r>
+                        <w:r>
+                          <w:fldChar w:fldCharType="end"/>
+                        </w:r>
+                        <w:r>
+                          <w:t xml:space="preserve"> Maquettes</w:t>
+                        </w:r>
+                        <w:bookmarkEnd w:id="6"/>
+                      </w:p>
+                    </w:txbxContent>
+                  </v:textbox>
+                </v:shape>
+                <w10:wrap type="topAndBottom" anchorx="margin"/>
+              </v:group>
+            </w:pict>
+          </mc:Fallback>
+        </mc:AlternateContent>
+      </w:r>
+      <w:r>
+        <w:tab/>
+        <w:t>Après avoir définis ces objectifs nous avons</w:t>
+      </w:r>
+      <w:r>
+        <w:t xml:space="preserve"> définis des maquettes (sans pour le moment se préoccuper des couleurs) des principaux composants de notre site.</w:t>
+      </w:r>
     </w:p>
     <w:p/>
     <w:p>
       <w:r>
-        <w:tab/>
-        <w:t>Après avoir définis ces objectifs nous avons</w:t>
-      </w:r>
-      <w:r>
-        <w:t xml:space="preserve"> définis des maquettes (sans pour le moment se préoccuper des couleurs) des principaux composants de notre site.</w:t>
-      </w:r>
-    </w:p>
-    <w:p>
-      <w:pPr>
-        <w:rPr>
-          <w:i/>
-          <w:iCs/>
-        </w:rPr>
-      </w:pPr>
-      <w:r>
-        <w:rPr>
-          <w:i/>
-          <w:iCs/>
-        </w:rPr>
-        <w:t>(</w:t>
-      </w:r>
-      <w:r>
-        <w:rPr>
-          <w:i/>
-          <w:iCs/>
-        </w:rPr>
-        <w:t>E</w:t>
-      </w:r>
-      <w:r>
-        <w:rPr>
-          <w:i/>
-          <w:iCs/>
-        </w:rPr>
-        <w:t>tant donnés le nombre de maquettes seulement certaines serons fournies)</w:t>
+        <w:t xml:space="preserve">Nous avons aussi </w:t>
+      </w:r>
+      <w:r>
+        <w:t>réalisé</w:t>
+      </w:r>
+      <w:r>
+        <w:t xml:space="preserve"> une chartes graphique que voici :</w:t>
       </w:r>
     </w:p>
     <w:p/>
@@ -2221,31 +2698,31 @@
       <w:pPr>
         <w:pStyle w:val="Titre3"/>
       </w:pPr>
-      <w:bookmarkStart w:id="5" w:name="_Toc66985883"/>
+      <w:bookmarkStart w:id="7" w:name="_Toc67062600"/>
       <w:r>
         <w:t>Choix des technologies</w:t>
       </w:r>
-      <w:bookmarkEnd w:id="5"/>
+      <w:bookmarkEnd w:id="7"/>
     </w:p>
     <w:p>
       <w:pPr>
         <w:pStyle w:val="Titre2"/>
       </w:pPr>
-      <w:bookmarkStart w:id="6" w:name="_Toc66985884"/>
+      <w:bookmarkStart w:id="8" w:name="_Toc67062601"/>
       <w:r>
         <w:t>Réalisation</w:t>
       </w:r>
-      <w:bookmarkEnd w:id="6"/>
+      <w:bookmarkEnd w:id="8"/>
     </w:p>
     <w:p>
       <w:pPr>
         <w:pStyle w:val="Titre3"/>
       </w:pPr>
-      <w:bookmarkStart w:id="7" w:name="_Toc66985885"/>
+      <w:bookmarkStart w:id="9" w:name="_Toc67062602"/>
       <w:r>
         <w:t>Répartition</w:t>
       </w:r>
-      <w:bookmarkEnd w:id="7"/>
+      <w:bookmarkEnd w:id="9"/>
     </w:p>
     <w:p>
       <w:pPr>
@@ -2266,95 +2743,128 @@
       <w:pPr>
         <w:pStyle w:val="Titre3"/>
       </w:pPr>
-      <w:bookmarkStart w:id="8" w:name="_Toc66985886"/>
+      <w:bookmarkStart w:id="10" w:name="_Toc67062603"/>
       <w:r>
         <w:t>Difficultés rencontrées</w:t>
       </w:r>
-      <w:bookmarkEnd w:id="8"/>
+      <w:bookmarkEnd w:id="10"/>
     </w:p>
     <w:p/>
     <w:p>
       <w:pPr>
         <w:pStyle w:val="Titre3"/>
       </w:pPr>
-      <w:bookmarkStart w:id="9" w:name="_Toc66985887"/>
+      <w:bookmarkStart w:id="11" w:name="_Toc67062604"/>
       <w:r>
         <w:t>Explication</w:t>
       </w:r>
       <w:r>
         <w:t>s sur les technologies</w:t>
       </w:r>
-      <w:bookmarkEnd w:id="9"/>
+      <w:bookmarkEnd w:id="11"/>
     </w:p>
     <w:p>
       <w:pPr>
         <w:pStyle w:val="Titre2"/>
       </w:pPr>
-      <w:bookmarkStart w:id="10" w:name="_Toc66985888"/>
-      <w:r>
+      <w:bookmarkStart w:id="12" w:name="_Toc67062605"/>
+      <w:r>
+        <w:lastRenderedPageBreak/>
         <w:t xml:space="preserve">Produit </w:t>
       </w:r>
       <w:r>
         <w:t>Final</w:t>
       </w:r>
-      <w:bookmarkEnd w:id="10"/>
+      <w:bookmarkEnd w:id="12"/>
     </w:p>
     <w:p>
       <w:pPr>
         <w:pStyle w:val="Titre3"/>
       </w:pPr>
-      <w:bookmarkStart w:id="11" w:name="_Toc66985889"/>
+      <w:bookmarkStart w:id="13" w:name="_Toc67062606"/>
       <w:r>
         <w:t>Réalisation</w:t>
       </w:r>
       <w:r>
         <w:t xml:space="preserve"> des objectifs</w:t>
-      </w:r>
-      <w:bookmarkEnd w:id="11"/>
-    </w:p>
-    <w:p/>
-    <w:p>
-      <w:pPr>
-        <w:pStyle w:val="Titre3"/>
-      </w:pPr>
-      <w:bookmarkStart w:id="12" w:name="_Toc66985890"/>
-      <w:r>
-        <w:t>Apports du projet</w:t>
-      </w:r>
-      <w:bookmarkEnd w:id="12"/>
-    </w:p>
-    <w:p/>
-    <w:p>
-      <w:pPr>
-        <w:pStyle w:val="Titre3"/>
-      </w:pPr>
-      <w:bookmarkStart w:id="13" w:name="_Toc66985891"/>
-      <w:r>
-        <w:t>Tuto</w:t>
-      </w:r>
-      <w:r>
-        <w:t>ri</w:t>
-      </w:r>
-      <w:r>
-        <w:t>el d’utilisation</w:t>
       </w:r>
       <w:bookmarkEnd w:id="13"/>
     </w:p>
     <w:p/>
     <w:p>
       <w:pPr>
-        <w:pStyle w:val="Titre1"/>
-      </w:pPr>
-      <w:bookmarkStart w:id="14" w:name="_Toc66985892"/>
-      <w:r>
-        <w:t>CONCLUSION</w:t>
+        <w:pStyle w:val="Titre3"/>
+      </w:pPr>
+      <w:bookmarkStart w:id="14" w:name="_Toc67062607"/>
+      <w:r>
+        <w:t>Apports du projet</w:t>
       </w:r>
       <w:bookmarkEnd w:id="14"/>
     </w:p>
+    <w:p/>
+    <w:p>
+      <w:pPr>
+        <w:pStyle w:val="Titre3"/>
+      </w:pPr>
+      <w:bookmarkStart w:id="15" w:name="_Toc67062608"/>
+      <w:r>
+        <w:t>Tuto</w:t>
+      </w:r>
+      <w:r>
+        <w:t>ri</w:t>
+      </w:r>
+      <w:r>
+        <w:t>el d’utilisation</w:t>
+      </w:r>
+      <w:bookmarkEnd w:id="15"/>
+    </w:p>
+    <w:p/>
+    <w:p>
+      <w:pPr>
+        <w:pStyle w:val="Titre1"/>
+      </w:pPr>
+      <w:bookmarkStart w:id="16" w:name="_Toc67062609"/>
+      <w:r>
+        <w:t>CONCLUSION</w:t>
+      </w:r>
+      <w:bookmarkEnd w:id="16"/>
+    </w:p>
+    <w:p/>
+    <w:p>
+      <w:pPr>
+        <w:pStyle w:val="Titre1"/>
+      </w:pPr>
+      <w:bookmarkStart w:id="17" w:name="_Toc67062610"/>
+      <w:r>
+        <w:t>ANNEXES</w:t>
+      </w:r>
+      <w:bookmarkEnd w:id="17"/>
+    </w:p>
+    <w:p>
+      <w:pPr>
+        <w:pStyle w:val="Titre2"/>
+        <w:numPr>
+          <w:ilvl w:val="0"/>
+          <w:numId w:val="6"/>
+        </w:numPr>
+        <w:tabs>
+          <w:tab w:val="num" w:pos="360"/>
+        </w:tabs>
+      </w:pPr>
+      <w:bookmarkStart w:id="18" w:name="_Toc67062611"/>
+      <w:r>
+        <w:t>LIENS DES LIBRAIRIES UTILISEES</w:t>
+      </w:r>
+      <w:bookmarkEnd w:id="18"/>
+      <w:r>
+        <w:t xml:space="preserve"> </w:t>
+      </w:r>
+    </w:p>
+    <w:p/>
     <w:sectPr>
-      <w:headerReference w:type="default" r:id="rId10"/>
-      <w:footerReference w:type="default" r:id="rId11"/>
-      <w:headerReference w:type="first" r:id="rId12"/>
+      <w:headerReference w:type="default" r:id="rId13"/>
+      <w:footerReference w:type="default" r:id="rId14"/>
+      <w:headerReference w:type="first" r:id="rId15"/>
       <w:pgSz w:w="11906" w:h="16838"/>
       <w:pgMar w:top="1417" w:right="1417" w:bottom="1417" w:left="1417" w:header="708" w:footer="708" w:gutter="0"/>
       <w:pgNumType w:start="0"/>
@@ -2945,7 +3455,7 @@
       <w:lvlText w:val="%1)"/>
       <w:lvlJc w:val="left"/>
       <w:pPr>
-        <w:ind w:left="720" w:hanging="360"/>
+        <w:ind w:left="360" w:hanging="360"/>
       </w:pPr>
     </w:lvl>
     <w:lvl w:ilvl="1" w:tplc="040C0019" w:tentative="1">
@@ -2954,7 +3464,7 @@
       <w:lvlText w:val="%2."/>
       <w:lvlJc w:val="left"/>
       <w:pPr>
-        <w:ind w:left="1440" w:hanging="360"/>
+        <w:ind w:left="1080" w:hanging="360"/>
       </w:pPr>
     </w:lvl>
     <w:lvl w:ilvl="2" w:tplc="040C001B" w:tentative="1">
@@ -2963,7 +3473,7 @@
       <w:lvlText w:val="%3."/>
       <w:lvlJc w:val="right"/>
       <w:pPr>
-        <w:ind w:left="2160" w:hanging="180"/>
+        <w:ind w:left="1800" w:hanging="180"/>
       </w:pPr>
     </w:lvl>
     <w:lvl w:ilvl="3" w:tplc="040C000F" w:tentative="1">
@@ -2972,7 +3482,7 @@
       <w:lvlText w:val="%4."/>
       <w:lvlJc w:val="left"/>
       <w:pPr>
-        <w:ind w:left="2880" w:hanging="360"/>
+        <w:ind w:left="2520" w:hanging="360"/>
       </w:pPr>
     </w:lvl>
     <w:lvl w:ilvl="4" w:tplc="040C0019" w:tentative="1">
@@ -2981,7 +3491,7 @@
       <w:lvlText w:val="%5."/>
       <w:lvlJc w:val="left"/>
       <w:pPr>
-        <w:ind w:left="3600" w:hanging="360"/>
+        <w:ind w:left="3240" w:hanging="360"/>
       </w:pPr>
     </w:lvl>
     <w:lvl w:ilvl="5" w:tplc="040C001B" w:tentative="1">
@@ -2990,7 +3500,7 @@
       <w:lvlText w:val="%6."/>
       <w:lvlJc w:val="right"/>
       <w:pPr>
-        <w:ind w:left="4320" w:hanging="180"/>
+        <w:ind w:left="3960" w:hanging="180"/>
       </w:pPr>
     </w:lvl>
     <w:lvl w:ilvl="6" w:tplc="040C000F" w:tentative="1">
@@ -2999,7 +3509,7 @@
       <w:lvlText w:val="%7."/>
       <w:lvlJc w:val="left"/>
       <w:pPr>
-        <w:ind w:left="5040" w:hanging="360"/>
+        <w:ind w:left="4680" w:hanging="360"/>
       </w:pPr>
     </w:lvl>
     <w:lvl w:ilvl="7" w:tplc="040C0019" w:tentative="1">
@@ -3008,7 +3518,7 @@
       <w:lvlText w:val="%8."/>
       <w:lvlJc w:val="left"/>
       <w:pPr>
-        <w:ind w:left="5760" w:hanging="360"/>
+        <w:ind w:left="5400" w:hanging="360"/>
       </w:pPr>
     </w:lvl>
     <w:lvl w:ilvl="8" w:tplc="040C001B" w:tentative="1">
@@ -3017,7 +3527,7 @@
       <w:lvlText w:val="%9."/>
       <w:lvlJc w:val="right"/>
       <w:pPr>
-        <w:ind w:left="6480" w:hanging="180"/>
+        <w:ind w:left="6120" w:hanging="180"/>
       </w:pPr>
     </w:lvl>
   </w:abstractNum>
@@ -3145,6 +3655,42 @@
   </w:num>
   <w:num w:numId="4">
     <w:abstractNumId w:val="3"/>
+  </w:num>
+  <w:num w:numId="5">
+    <w:abstractNumId w:val="2"/>
+    <w:lvlOverride w:ilvl="0">
+      <w:startOverride w:val="1"/>
+    </w:lvlOverride>
+    <w:lvlOverride w:ilvl="1">
+      <w:startOverride w:val="1"/>
+    </w:lvlOverride>
+    <w:lvlOverride w:ilvl="2">
+      <w:startOverride w:val="1"/>
+    </w:lvlOverride>
+    <w:lvlOverride w:ilvl="3">
+      <w:startOverride w:val="1"/>
+    </w:lvlOverride>
+    <w:lvlOverride w:ilvl="4">
+      <w:startOverride w:val="1"/>
+    </w:lvlOverride>
+    <w:lvlOverride w:ilvl="5">
+      <w:startOverride w:val="1"/>
+    </w:lvlOverride>
+    <w:lvlOverride w:ilvl="6">
+      <w:startOverride w:val="1"/>
+    </w:lvlOverride>
+    <w:lvlOverride w:ilvl="7">
+      <w:startOverride w:val="1"/>
+    </w:lvlOverride>
+    <w:lvlOverride w:ilvl="8">
+      <w:startOverride w:val="1"/>
+    </w:lvlOverride>
+  </w:num>
+  <w:num w:numId="6">
+    <w:abstractNumId w:val="2"/>
+    <w:lvlOverride w:ilvl="0">
+      <w:startOverride w:val="1"/>
+    </w:lvlOverride>
   </w:num>
 </w:numbering>
 </file>
@@ -3602,7 +4148,6 @@
       </w:pBdr>
       <w:shd w:val="clear" w:color="auto" w:fill="D9E2F3" w:themeFill="accent1" w:themeFillTint="33"/>
       <w:spacing w:after="0"/>
-      <w:ind w:left="360"/>
       <w:outlineLvl w:val="1"/>
     </w:pPr>
     <w:rPr>
@@ -3918,7 +4463,6 @@
     <w:basedOn w:val="Normal"/>
     <w:next w:val="Normal"/>
     <w:uiPriority w:val="35"/>
-    <w:semiHidden/>
     <w:unhideWhenUsed/>
     <w:qFormat/>
     <w:rsid w:val="002A6AA0"/>
@@ -4302,6 +4846,17 @@
     <w:pPr>
       <w:ind w:left="720"/>
       <w:contextualSpacing/>
+    </w:pPr>
+  </w:style>
+  <w:style w:type="paragraph" w:styleId="Tabledesillustrations">
+    <w:name w:val="table of figures"/>
+    <w:basedOn w:val="Normal"/>
+    <w:next w:val="Normal"/>
+    <w:uiPriority w:val="99"/>
+    <w:unhideWhenUsed/>
+    <w:rsid w:val="00DF7E3E"/>
+    <w:pPr>
+      <w:spacing w:after="0"/>
     </w:pPr>
   </w:style>
 </w:styles>
@@ -4506,6 +5061,7 @@
     <w:rsid w:val="00897C0A"/>
     <w:rsid w:val="00A46161"/>
     <w:rsid w:val="00A929B1"/>
+    <w:rsid w:val="00AC7560"/>
   </w:rsids>
   <m:mathPr>
     <m:mathFont m:val="Cambria Math"/>
@@ -4970,10 +5526,6 @@
     <w:name w:val="20B9DC0E0CB94C5480FDEE1624A27DDA"/>
     <w:rsid w:val="005F473C"/>
   </w:style>
-  <w:style w:type="paragraph" w:customStyle="1" w:styleId="43EA62C6E41D4142B8E0E77C23B2D483">
-    <w:name w:val="43EA62C6E41D4142B8E0E77C23B2D483"/>
-    <w:rsid w:val="004C27C2"/>
-  </w:style>
 </w:styles>
 </file>
 

</xml_diff>

<commit_message>
Rajout choix des technos et une difficulté
</commit_message>
<xml_diff>
--- a/Rapport ptut.docx
+++ b/Rapport ptut.docx
@@ -162,7 +162,6 @@
                         <w:sz w:val="24"/>
                       </w:rPr>
                     </w:pPr>
-                    <w:proofErr w:type="spellStart"/>
                     <w:r>
                       <w:rPr>
                         <w:color w:val="2F5496" w:themeColor="accent1" w:themeShade="BF"/>
@@ -171,7 +170,6 @@
                       </w:rPr>
                       <w:t>Santech</w:t>
                     </w:r>
-                    <w:proofErr w:type="spellEnd"/>
                   </w:p>
                 </w:tc>
               </w:sdtContent>
@@ -430,15 +428,7 @@
                                   <w:jc w:val="left"/>
                                 </w:pPr>
                                 <w:r>
-                                  <w:t xml:space="preserve">Iris </w:t>
-                                </w:r>
-                                <w:proofErr w:type="spellStart"/>
-                                <w:r>
-                                  <w:t>Boclet</w:t>
-                                </w:r>
-                                <w:proofErr w:type="spellEnd"/>
-                                <w:r>
-                                  <w:t xml:space="preserve">-Richter </w:t>
+                                  <w:t xml:space="preserve">Iris Boclet-Richter </w:t>
                                 </w:r>
                                 <w:r>
                                   <w:br/>
@@ -460,20 +450,11 @@
                                 </w:r>
                                 <w:r>
                                   <w:br/>
-                                  <w:t xml:space="preserve">Albane </w:t>
+                                  <w:t>Albane Maublanc</w:t>
                                 </w:r>
-                                <w:proofErr w:type="spellStart"/>
-                                <w:r>
-                                  <w:t>Maublanc</w:t>
-                                </w:r>
-                                <w:proofErr w:type="spellEnd"/>
                                 <w:r>
                                   <w:br/>
-                                  <w:t xml:space="preserve">Thibault </w:t>
-                                </w:r>
-                                <w:proofErr w:type="spellStart"/>
-                                <w:r>
-                                  <w:t>Tr</w:t>
+                                  <w:t>Thibault Tr</w:t>
                                 </w:r>
                                 <w:r>
                                   <w:t>e</w:t>
@@ -481,7 +462,6 @@
                                 <w:r>
                                   <w:t>mbleau</w:t>
                                 </w:r>
-                                <w:proofErr w:type="spellEnd"/>
                               </w:p>
                               <w:p>
                                 <w:pPr>
@@ -516,15 +496,7 @@
                             <w:jc w:val="left"/>
                           </w:pPr>
                           <w:r>
-                            <w:t xml:space="preserve">Iris </w:t>
-                          </w:r>
-                          <w:proofErr w:type="spellStart"/>
-                          <w:r>
-                            <w:t>Boclet</w:t>
-                          </w:r>
-                          <w:proofErr w:type="spellEnd"/>
-                          <w:r>
-                            <w:t xml:space="preserve">-Richter </w:t>
+                            <w:t xml:space="preserve">Iris Boclet-Richter </w:t>
                           </w:r>
                           <w:r>
                             <w:br/>
@@ -546,20 +518,11 @@
                           </w:r>
                           <w:r>
                             <w:br/>
-                            <w:t xml:space="preserve">Albane </w:t>
+                            <w:t>Albane Maublanc</w:t>
                           </w:r>
-                          <w:proofErr w:type="spellStart"/>
-                          <w:r>
-                            <w:t>Maublanc</w:t>
-                          </w:r>
-                          <w:proofErr w:type="spellEnd"/>
                           <w:r>
                             <w:br/>
-                            <w:t xml:space="preserve">Thibault </w:t>
-                          </w:r>
-                          <w:proofErr w:type="spellStart"/>
-                          <w:r>
-                            <w:t>Tr</w:t>
+                            <w:t>Thibault Tr</w:t>
                           </w:r>
                           <w:r>
                             <w:t>e</w:t>
@@ -567,7 +530,6 @@
                           <w:r>
                             <w:t>mbleau</w:t>
                           </w:r>
-                          <w:proofErr w:type="spellEnd"/>
                         </w:p>
                         <w:p>
                           <w:pPr>
@@ -2069,13 +2031,8 @@
         <w:t>choisi</w:t>
       </w:r>
       <w:r>
-        <w:t xml:space="preserve"> de réaliser ce projet avec les technologies de </w:t>
-      </w:r>
-      <w:proofErr w:type="spellStart"/>
-      <w:r>
-        <w:t>React</w:t>
-      </w:r>
-      <w:proofErr w:type="spellEnd"/>
+        <w:t xml:space="preserve"> de réaliser ce projet avec les technologies de React</w:t>
+      </w:r>
       <w:r>
         <w:rPr>
           <w:rStyle w:val="Appelnotedebasdep"/>
@@ -2098,15 +2055,7 @@
         <w:t xml:space="preserve"> </w:t>
       </w:r>
       <w:r>
-        <w:t xml:space="preserve">et </w:t>
-      </w:r>
-      <w:proofErr w:type="spellStart"/>
-      <w:r>
-        <w:t>MongoDb</w:t>
-      </w:r>
-      <w:proofErr w:type="spellEnd"/>
-      <w:r>
-        <w:t xml:space="preserve"> </w:t>
+        <w:t xml:space="preserve">et MongoDb </w:t>
       </w:r>
       <w:r>
         <w:rPr>
@@ -2446,24 +2395,14 @@
                               <w:r>
                                 <w:t xml:space="preserve">Image </w:t>
                               </w:r>
-                              <w:r>
-                                <w:fldChar w:fldCharType="begin"/>
-                              </w:r>
-                              <w:r>
-                                <w:instrText xml:space="preserve"> SEQ Image \* ARABIC </w:instrText>
-                              </w:r>
-                              <w:r>
-                                <w:fldChar w:fldCharType="separate"/>
-                              </w:r>
-                              <w:r>
-                                <w:rPr>
-                                  <w:noProof/>
-                                </w:rPr>
-                                <w:t>1</w:t>
-                              </w:r>
-                              <w:r>
-                                <w:fldChar w:fldCharType="end"/>
-                              </w:r>
+                              <w:fldSimple w:instr=" SEQ Image \* ARABIC ">
+                                <w:r>
+                                  <w:rPr>
+                                    <w:noProof/>
+                                  </w:rPr>
+                                  <w:t>1</w:t>
+                                </w:r>
+                              </w:fldSimple>
                               <w:r>
                                 <w:t xml:space="preserve"> Maquettes</w:t>
                               </w:r>
@@ -2528,24 +2467,14 @@
                         <w:r>
                           <w:t xml:space="preserve">Image </w:t>
                         </w:r>
-                        <w:r>
-                          <w:fldChar w:fldCharType="begin"/>
-                        </w:r>
-                        <w:r>
-                          <w:instrText xml:space="preserve"> SEQ Image \* ARABIC </w:instrText>
-                        </w:r>
-                        <w:r>
-                          <w:fldChar w:fldCharType="separate"/>
-                        </w:r>
-                        <w:r>
-                          <w:rPr>
-                            <w:noProof/>
-                          </w:rPr>
-                          <w:t>1</w:t>
-                        </w:r>
-                        <w:r>
-                          <w:fldChar w:fldCharType="end"/>
-                        </w:r>
+                        <w:fldSimple w:instr=" SEQ Image \* ARABIC ">
+                          <w:r>
+                            <w:rPr>
+                              <w:noProof/>
+                            </w:rPr>
+                            <w:t>1</w:t>
+                          </w:r>
+                        </w:fldSimple>
                         <w:r>
                           <w:t xml:space="preserve"> Maquettes</w:t>
                         </w:r>
@@ -2617,19 +2546,78 @@
     </w:p>
     <w:p>
       <w:r>
-        <w:rPr>
-          <w:highlight w:val="yellow"/>
-        </w:rPr>
-        <w:t xml:space="preserve">Partie </w:t>
-      </w:r>
-      <w:proofErr w:type="spellStart"/>
-      <w:r>
-        <w:rPr>
-          <w:highlight w:val="yellow"/>
-        </w:rPr>
-        <w:t>Tibox</w:t>
-      </w:r>
-      <w:proofErr w:type="spellEnd"/>
+        <w:t>Nous avons décidé d’étudier des technologies Web</w:t>
+      </w:r>
+      <w:r>
+        <w:t xml:space="preserve"> pour créer ce projet. De toutes nouvelles technologies qui nous étaient encore inconnues jusqu’ici.</w:t>
+      </w:r>
+    </w:p>
+    <w:p>
+      <w:r>
+        <w:t xml:space="preserve">Tout d’abord pour la partie frontend nous avons recouru à l’utilisation d’une bibliothèque javascript qui s’appelle React, </w:t>
+      </w:r>
+      <w:r>
+        <w:t xml:space="preserve">qui est </w:t>
+      </w:r>
+      <w:r>
+        <w:t xml:space="preserve">développé et utilisé par Facebook. En effet, les applications web utilise maintenant ce genre de bibliothèque pour faire des sites plus dynamiques. React va nous aider dans la construction d’un projet structuré dans la partie frontend. De plus </w:t>
+      </w:r>
+      <w:r>
+        <w:t>il</w:t>
+      </w:r>
+      <w:r>
+        <w:t xml:space="preserve"> nous permet de faire une « single page application » c’est-à-dire </w:t>
+      </w:r>
+      <w:r>
+        <w:t>que notre site n’aura pas besoin de se recharger pour changer de composants (par exemple pour changer de page).</w:t>
+      </w:r>
+    </w:p>
+    <w:p>
+      <w:r>
+        <w:t>En parallèle de la partie frontend nous avons utilisé dans la partie backend la plateforme Node.js qui nous permet de faire du javascript côté serveur. Avant nous avions l’habitude de faire du PHP pour la partie serveur</w:t>
+      </w:r>
+      <w:r>
+        <w:t xml:space="preserve">, Node.js </w:t>
+      </w:r>
+      <w:r>
+        <w:lastRenderedPageBreak/>
+        <w:t>nous permet d’être plus flexible sur notre code</w:t>
+      </w:r>
+      <w:r>
+        <w:t xml:space="preserve">. </w:t>
+      </w:r>
+      <w:r>
+        <w:t>Par ailleurs,</w:t>
+      </w:r>
+      <w:r>
+        <w:t xml:space="preserve"> avec Node.js (couplé avec la bibliothèque Express.js qui nous permet de facilité la programmation) nous avons la possibilité de faire du fullstack </w:t>
+      </w:r>
+      <w:r>
+        <w:t>(faire du frontend et backend)</w:t>
+      </w:r>
+      <w:r>
+        <w:t xml:space="preserve"> javascript</w:t>
+      </w:r>
+      <w:r>
+        <w:t xml:space="preserve"> comme nous le couplons avec React</w:t>
+      </w:r>
+      <w:r>
+        <w:t>. De plus nous avons accès à un ensemble d’outils</w:t>
+      </w:r>
+      <w:r>
+        <w:t xml:space="preserve"> mise à disposition par</w:t>
+      </w:r>
+      <w:r>
+        <w:t xml:space="preserve"> la communauté facilitant la programmation.</w:t>
+      </w:r>
+    </w:p>
+    <w:p>
+      <w:r>
+        <w:t>Finalement, pour ce qui est du langage pour la base de données, nous avons pris MongoDB au lieu du SQL que nous avions étudié jusqu’à présent. En plus de nous apprendre une nouvelle technologie, MongoDB s’associe bien avec des projets javascript</w:t>
+      </w:r>
+      <w:r>
+        <w:t xml:space="preserve"> de part de son utilisation de JSON (Format de données textuelle).</w:t>
+      </w:r>
     </w:p>
     <w:p>
       <w:pPr>
@@ -2677,7 +2665,6 @@
         <w:ind w:firstLine="708"/>
       </w:pPr>
       <w:r>
-        <w:lastRenderedPageBreak/>
         <w:t xml:space="preserve">Nous avons </w:t>
       </w:r>
       <w:r>
@@ -2763,6 +2750,14 @@
     </w:p>
     <w:p>
       <w:r>
+        <w:t xml:space="preserve">En plus de cela, pour l’authentification d’un utilisateur nous avions pour habitude d’utiliser des sessions avec PHP. Ici nous avons eu recours à des tokens d’authentification (standard JSON Web Token). </w:t>
+      </w:r>
+      <w:r>
+        <w:t>C’était un sujet assez complexe que nous avons mis du temps à résoudre pour rendre l’authentification la plus sécurisé possible. Avec un peu de temps et de patience nous avions enfin pu résoudre ce problème.</w:t>
+      </w:r>
+    </w:p>
+    <w:p>
+      <w:r>
         <w:tab/>
         <w:t xml:space="preserve">Nous </w:t>
       </w:r>
@@ -2792,10 +2787,43 @@
         <w:ind w:firstLine="360"/>
       </w:pPr>
       <w:r>
-        <w:t>Ici vous trouverez le détails de l’utilisation des technologies que nous avons intégrés à notre projet </w:t>
-      </w:r>
-      <w:r>
-        <w:t>et leur utilités :</w:t>
+        <w:t xml:space="preserve">Ici vous trouverez </w:t>
+      </w:r>
+      <w:r>
+        <w:t>les</w:t>
+      </w:r>
+      <w:r>
+        <w:t xml:space="preserve"> technologies</w:t>
+      </w:r>
+      <w:r>
+        <w:t xml:space="preserve"> ainsi que </w:t>
+      </w:r>
+      <w:r>
+        <w:t>l</w:t>
+      </w:r>
+      <w:r>
+        <w:t>es outils</w:t>
+      </w:r>
+      <w:r>
+        <w:t xml:space="preserve"> extérieur</w:t>
+      </w:r>
+      <w:r>
+        <w:t xml:space="preserve"> que nous avons </w:t>
+      </w:r>
+      <w:r>
+        <w:t>utilisé dans</w:t>
+      </w:r>
+      <w:r>
+        <w:t xml:space="preserve"> notre projet </w:t>
+      </w:r>
+      <w:r>
+        <w:t xml:space="preserve">et </w:t>
+      </w:r>
+      <w:r>
+        <w:t>leurs utilités</w:t>
+      </w:r>
+      <w:r>
+        <w:t> :</w:t>
       </w:r>
     </w:p>
     <w:p>
@@ -2804,27 +2832,18 @@
           <w:ilvl w:val="0"/>
           <w:numId w:val="7"/>
         </w:numPr>
+        <w:spacing w:after="0"/>
       </w:pPr>
       <w:hyperlink r:id="rId13" w:history="1">
-        <w:proofErr w:type="spellStart"/>
         <w:r>
           <w:rPr>
             <w:rStyle w:val="Lienhypertexte"/>
           </w:rPr>
           <w:t>React</w:t>
         </w:r>
-        <w:proofErr w:type="spellEnd"/>
       </w:hyperlink>
       <w:r>
-        <w:t xml:space="preserve"> : Bibliothèque </w:t>
-      </w:r>
-      <w:proofErr w:type="spellStart"/>
-      <w:r>
-        <w:t>js</w:t>
-      </w:r>
-      <w:proofErr w:type="spellEnd"/>
-      <w:r>
-        <w:t xml:space="preserve"> pour la partie Front End/Client</w:t>
+        <w:t xml:space="preserve"> : Bibliothèque js pour la partie Front End/Client</w:t>
       </w:r>
     </w:p>
     <w:p>
@@ -2833,33 +2852,44 @@
           <w:ilvl w:val="1"/>
           <w:numId w:val="7"/>
         </w:numPr>
+        <w:spacing w:after="0"/>
       </w:pPr>
       <w:hyperlink r:id="rId14" w:history="1">
-        <w:proofErr w:type="spellStart"/>
         <w:r>
           <w:rPr>
             <w:rStyle w:val="Lienhypertexte"/>
           </w:rPr>
-          <w:t>React</w:t>
+          <w:t>React Router</w:t>
         </w:r>
-        <w:proofErr w:type="spellEnd"/>
+      </w:hyperlink>
+      <w:r>
+        <w:t xml:space="preserve"> : Bibliothèque de routage des urls (Permet de charger des composants en fonction de l'URL)</w:t>
+      </w:r>
+    </w:p>
+    <w:p>
+      <w:pPr>
+        <w:numPr>
+          <w:ilvl w:val="1"/>
+          <w:numId w:val="7"/>
+        </w:numPr>
+        <w:spacing w:after="0"/>
+      </w:pPr>
+      <w:hyperlink r:id="rId15" w:history="1">
         <w:r>
           <w:rPr>
             <w:rStyle w:val="Lienhypertexte"/>
           </w:rPr>
-          <w:t xml:space="preserve"> Router</w:t>
+          <w:t>A</w:t>
+        </w:r>
+        <w:r>
+          <w:rPr>
+            <w:rStyle w:val="Lienhypertexte"/>
+          </w:rPr>
+          <w:t>xios</w:t>
         </w:r>
       </w:hyperlink>
       <w:r>
-        <w:t xml:space="preserve"> : Bibliothèque de routage des </w:t>
-      </w:r>
-      <w:proofErr w:type="spellStart"/>
-      <w:r>
-        <w:t>urls</w:t>
-      </w:r>
-      <w:proofErr w:type="spellEnd"/>
-      <w:r>
-        <w:t xml:space="preserve"> (Permet de charger des composants en fonction de l'URL)</w:t>
+        <w:t xml:space="preserve"> : Permet de faire des requêtes au serveur plus simplement (GET, POST...)</w:t>
       </w:r>
     </w:p>
     <w:p>
@@ -2868,36 +2898,20 @@
           <w:ilvl w:val="1"/>
           <w:numId w:val="7"/>
         </w:numPr>
-      </w:pPr>
-      <w:hyperlink r:id="rId15" w:history="1">
-        <w:proofErr w:type="spellStart"/>
-        <w:proofErr w:type="gramStart"/>
-        <w:r>
-          <w:rPr>
-            <w:rStyle w:val="Lienhypertexte"/>
-          </w:rPr>
-          <w:t>axios</w:t>
-        </w:r>
-        <w:proofErr w:type="spellEnd"/>
-        <w:proofErr w:type="gramEnd"/>
-      </w:hyperlink>
-      <w:r>
-        <w:t xml:space="preserve"> : Permet de faire des requêtes au serveur plus simplement (GET, POST...)</w:t>
-      </w:r>
-    </w:p>
-    <w:p>
-      <w:pPr>
-        <w:numPr>
-          <w:ilvl w:val="1"/>
-          <w:numId w:val="7"/>
-        </w:numPr>
+        <w:spacing w:after="0"/>
       </w:pPr>
       <w:hyperlink r:id="rId16" w:history="1">
         <w:r>
           <w:rPr>
             <w:rStyle w:val="Lienhypertexte"/>
           </w:rPr>
-          <w:t>chart.js</w:t>
+          <w:t>C</w:t>
+        </w:r>
+        <w:r>
+          <w:rPr>
+            <w:rStyle w:val="Lienhypertexte"/>
+          </w:rPr>
+          <w:t>hart.js</w:t>
         </w:r>
       </w:hyperlink>
       <w:r>
@@ -2910,6 +2924,7 @@
           <w:ilvl w:val="0"/>
           <w:numId w:val="7"/>
         </w:numPr>
+        <w:spacing w:after="0"/>
       </w:pPr>
       <w:hyperlink r:id="rId17" w:history="1">
         <w:r>
@@ -2926,15 +2941,7 @@
         <w:t>exécution</w:t>
       </w:r>
       <w:r>
-        <w:t xml:space="preserve"> qui permet d'utiliser du </w:t>
-      </w:r>
-      <w:proofErr w:type="spellStart"/>
-      <w:r>
-        <w:t>js</w:t>
-      </w:r>
-      <w:proofErr w:type="spellEnd"/>
-      <w:r>
-        <w:t xml:space="preserve"> côté serveur</w:t>
+        <w:t xml:space="preserve"> qui permet d'utiliser du js côté serveur</w:t>
       </w:r>
     </w:p>
     <w:p>
@@ -2943,18 +2950,15 @@
           <w:ilvl w:val="1"/>
           <w:numId w:val="7"/>
         </w:numPr>
+        <w:spacing w:after="0"/>
       </w:pPr>
       <w:hyperlink r:id="rId18" w:history="1">
-        <w:proofErr w:type="spellStart"/>
-        <w:proofErr w:type="gramStart"/>
         <w:r>
           <w:rPr>
             <w:rStyle w:val="Lienhypertexte"/>
           </w:rPr>
           <w:t>npm</w:t>
         </w:r>
-        <w:proofErr w:type="spellEnd"/>
-        <w:proofErr w:type="gramEnd"/>
       </w:hyperlink>
       <w:r>
         <w:t xml:space="preserve"> : Gestionnaire de paquets de Node.js (installé automatiquement avec Node.js)</w:t>
@@ -2966,6 +2970,7 @@
           <w:ilvl w:val="1"/>
           <w:numId w:val="7"/>
         </w:numPr>
+        <w:spacing w:after="0"/>
       </w:pPr>
       <w:hyperlink r:id="rId19" w:history="1">
         <w:r>
@@ -2985,16 +2990,15 @@
           <w:ilvl w:val="1"/>
           <w:numId w:val="7"/>
         </w:numPr>
+        <w:spacing w:after="0"/>
       </w:pPr>
       <w:hyperlink r:id="rId20" w:history="1">
-        <w:proofErr w:type="spellStart"/>
         <w:r>
           <w:rPr>
             <w:rStyle w:val="Lienhypertexte"/>
           </w:rPr>
           <w:t>Mongoose</w:t>
         </w:r>
-        <w:proofErr w:type="spellEnd"/>
       </w:hyperlink>
       <w:r>
         <w:t xml:space="preserve"> : Bibliothèque pour des applications Node.js qui utilisent MongoDB</w:t>
@@ -3006,6 +3010,7 @@
           <w:ilvl w:val="1"/>
           <w:numId w:val="7"/>
         </w:numPr>
+        <w:spacing w:after="0"/>
       </w:pPr>
       <w:hyperlink r:id="rId21" w:history="1">
         <w:r>
@@ -3016,23 +3021,7 @@
         </w:r>
       </w:hyperlink>
       <w:r>
-        <w:t xml:space="preserve"> : JSON Web </w:t>
-      </w:r>
-      <w:proofErr w:type="spellStart"/>
-      <w:r>
-        <w:t>Token</w:t>
-      </w:r>
-      <w:proofErr w:type="spellEnd"/>
-      <w:r>
-        <w:t xml:space="preserve"> utilise des </w:t>
-      </w:r>
-      <w:proofErr w:type="spellStart"/>
-      <w:r>
-        <w:t>tokens</w:t>
-      </w:r>
-      <w:proofErr w:type="spellEnd"/>
-      <w:r>
-        <w:t xml:space="preserve"> pour échanger des informations entre plusieurs tiers. Par exemple pour s'authentifier.</w:t>
+        <w:t xml:space="preserve"> : JSON Web Token utilise des tokens pour échanger des informations entre plusieurs tiers. Par exemple pour s'authentifier.</w:t>
       </w:r>
     </w:p>
     <w:p>
@@ -3041,6 +3030,7 @@
           <w:ilvl w:val="1"/>
           <w:numId w:val="7"/>
         </w:numPr>
+        <w:spacing w:after="0"/>
       </w:pPr>
       <w:hyperlink r:id="rId22" w:history="1">
         <w:r>
@@ -3060,29 +3050,14 @@
           <w:ilvl w:val="1"/>
           <w:numId w:val="7"/>
         </w:numPr>
+        <w:spacing w:after="0"/>
       </w:pPr>
       <w:r>
         <w:rPr>
           <w:b/>
           <w:bCs/>
         </w:rPr>
-        <w:t>(</w:t>
-      </w:r>
-      <w:proofErr w:type="gramStart"/>
-      <w:r>
-        <w:rPr>
-          <w:b/>
-          <w:bCs/>
-        </w:rPr>
-        <w:t>petit</w:t>
-      </w:r>
-      <w:proofErr w:type="gramEnd"/>
-      <w:r>
-        <w:rPr>
-          <w:b/>
-          <w:bCs/>
-        </w:rPr>
-        <w:t xml:space="preserve"> paquet)</w:t>
+        <w:t>(petit paquet)</w:t>
       </w:r>
       <w:r>
         <w:t xml:space="preserve"> </w:t>
@@ -3092,16 +3067,14 @@
           <w:rPr>
             <w:rStyle w:val="Lienhypertexte"/>
           </w:rPr>
-          <w:t>cookie-</w:t>
+          <w:t>C</w:t>
         </w:r>
-        <w:proofErr w:type="spellStart"/>
         <w:r>
           <w:rPr>
             <w:rStyle w:val="Lienhypertexte"/>
           </w:rPr>
-          <w:t>parser</w:t>
+          <w:t>ookie-parser</w:t>
         </w:r>
-        <w:proofErr w:type="spellEnd"/>
       </w:hyperlink>
       <w:r>
         <w:t xml:space="preserve"> : Permet de lire les cookies de notre application</w:t>
@@ -3113,53 +3086,34 @@
           <w:ilvl w:val="1"/>
           <w:numId w:val="7"/>
         </w:numPr>
+        <w:spacing w:after="0"/>
       </w:pPr>
       <w:r>
         <w:rPr>
           <w:b/>
           <w:bCs/>
         </w:rPr>
-        <w:t>(</w:t>
-      </w:r>
-      <w:proofErr w:type="gramStart"/>
-      <w:r>
-        <w:rPr>
-          <w:b/>
-          <w:bCs/>
-        </w:rPr>
-        <w:t>petit</w:t>
-      </w:r>
-      <w:proofErr w:type="gramEnd"/>
-      <w:r>
-        <w:rPr>
-          <w:b/>
-          <w:bCs/>
-        </w:rPr>
-        <w:t xml:space="preserve"> paquet)</w:t>
+        <w:t>(petit paquet)</w:t>
       </w:r>
       <w:r>
         <w:t xml:space="preserve"> </w:t>
       </w:r>
       <w:hyperlink r:id="rId24" w:history="1">
-        <w:proofErr w:type="spellStart"/>
         <w:r>
           <w:rPr>
             <w:rStyle w:val="Lienhypertexte"/>
           </w:rPr>
-          <w:t>multer</w:t>
+          <w:t>M</w:t>
         </w:r>
-        <w:proofErr w:type="spellEnd"/>
+        <w:r>
+          <w:rPr>
+            <w:rStyle w:val="Lienhypertexte"/>
+          </w:rPr>
+          <w:t>ulter</w:t>
+        </w:r>
       </w:hyperlink>
       <w:r>
-        <w:t xml:space="preserve"> : Un middleware pour </w:t>
-      </w:r>
-      <w:proofErr w:type="spellStart"/>
-      <w:r>
-        <w:t>upload</w:t>
-      </w:r>
-      <w:proofErr w:type="spellEnd"/>
-      <w:r>
-        <w:t xml:space="preserve"> des images</w:t>
+        <w:t xml:space="preserve"> : Un middleware pour upload des images</w:t>
       </w:r>
     </w:p>
     <w:p>
@@ -3168,43 +3122,25 @@
           <w:ilvl w:val="1"/>
           <w:numId w:val="7"/>
         </w:numPr>
+        <w:spacing w:after="0"/>
       </w:pPr>
       <w:r>
         <w:rPr>
           <w:b/>
           <w:bCs/>
         </w:rPr>
-        <w:lastRenderedPageBreak/>
-        <w:t>(</w:t>
-      </w:r>
-      <w:proofErr w:type="gramStart"/>
-      <w:r>
-        <w:rPr>
-          <w:b/>
-          <w:bCs/>
-        </w:rPr>
-        <w:t>petit</w:t>
-      </w:r>
-      <w:proofErr w:type="gramEnd"/>
-      <w:r>
-        <w:rPr>
-          <w:b/>
-          <w:bCs/>
-        </w:rPr>
-        <w:t xml:space="preserve"> paquet)</w:t>
+        <w:t>(petit paquet)</w:t>
       </w:r>
       <w:r>
         <w:t xml:space="preserve"> </w:t>
       </w:r>
       <w:hyperlink r:id="rId25" w:history="1">
-        <w:proofErr w:type="spellStart"/>
         <w:r>
           <w:rPr>
             <w:rStyle w:val="Lienhypertexte"/>
           </w:rPr>
           <w:t>Nodemon</w:t>
         </w:r>
-        <w:proofErr w:type="spellEnd"/>
       </w:hyperlink>
       <w:r>
         <w:t xml:space="preserve"> : Utilitaire qui permet de redémarrer l'application Node lors d'un changement dans le code</w:t>
@@ -3216,42 +3152,25 @@
           <w:ilvl w:val="1"/>
           <w:numId w:val="7"/>
         </w:numPr>
+        <w:spacing w:after="0"/>
       </w:pPr>
       <w:r>
         <w:rPr>
           <w:b/>
           <w:bCs/>
         </w:rPr>
-        <w:t>(</w:t>
-      </w:r>
-      <w:proofErr w:type="gramStart"/>
-      <w:r>
-        <w:rPr>
-          <w:b/>
-          <w:bCs/>
-        </w:rPr>
-        <w:t>petit</w:t>
-      </w:r>
-      <w:proofErr w:type="gramEnd"/>
-      <w:r>
-        <w:rPr>
-          <w:b/>
-          <w:bCs/>
-        </w:rPr>
-        <w:t xml:space="preserve"> paquet)</w:t>
+        <w:t>(petit paquet)</w:t>
       </w:r>
       <w:r>
         <w:t xml:space="preserve"> </w:t>
       </w:r>
       <w:hyperlink r:id="rId26" w:history="1">
-        <w:proofErr w:type="spellStart"/>
         <w:r>
           <w:rPr>
             <w:rStyle w:val="Lienhypertexte"/>
           </w:rPr>
           <w:t>Dotenv</w:t>
         </w:r>
-        <w:proofErr w:type="spellEnd"/>
       </w:hyperlink>
       <w:r>
         <w:t xml:space="preserve"> : Module qui permet de charger des variables d'environnements de fichier </w:t>
@@ -3261,46 +3180,20 @@
           <w:b/>
           <w:bCs/>
         </w:rPr>
-        <w:t>.</w:t>
-      </w:r>
-      <w:proofErr w:type="spellStart"/>
+        <w:t>.env</w:t>
+      </w:r>
+      <w:r>
+        <w:t xml:space="preserve"> en </w:t>
+      </w:r>
       <w:r>
         <w:rPr>
           <w:b/>
           <w:bCs/>
         </w:rPr>
-        <w:t>env</w:t>
-      </w:r>
-      <w:proofErr w:type="spellEnd"/>
-      <w:r>
-        <w:t xml:space="preserve"> en </w:t>
-      </w:r>
-      <w:proofErr w:type="spellStart"/>
-      <w:r>
-        <w:rPr>
-          <w:b/>
-          <w:bCs/>
-        </w:rPr>
-        <w:t>process.env</w:t>
-      </w:r>
-      <w:proofErr w:type="spellEnd"/>
-      <w:r>
-        <w:rPr>
-          <w:b/>
-          <w:bCs/>
-        </w:rPr>
-        <w:t>.</w:t>
-      </w:r>
-      <w:r>
-        <w:t xml:space="preserve"> </w:t>
-      </w:r>
-      <w:proofErr w:type="gramStart"/>
-      <w:r>
-        <w:t>dans</w:t>
-      </w:r>
-      <w:proofErr w:type="gramEnd"/>
-      <w:r>
-        <w:t xml:space="preserve"> le code</w:t>
+        <w:t>process.env.</w:t>
+      </w:r>
+      <w:r>
+        <w:t xml:space="preserve"> dans le code</w:t>
       </w:r>
     </w:p>
     <w:p>
@@ -3309,42 +3202,31 @@
           <w:ilvl w:val="1"/>
           <w:numId w:val="7"/>
         </w:numPr>
+        <w:spacing w:after="0"/>
       </w:pPr>
       <w:r>
         <w:rPr>
           <w:b/>
           <w:bCs/>
         </w:rPr>
-        <w:t>(</w:t>
-      </w:r>
-      <w:proofErr w:type="gramStart"/>
-      <w:r>
-        <w:rPr>
-          <w:b/>
-          <w:bCs/>
-        </w:rPr>
-        <w:t>petit</w:t>
-      </w:r>
-      <w:proofErr w:type="gramEnd"/>
-      <w:r>
-        <w:rPr>
-          <w:b/>
-          <w:bCs/>
-        </w:rPr>
-        <w:t xml:space="preserve"> paquet)</w:t>
+        <w:t>(petit paquet)</w:t>
       </w:r>
       <w:r>
         <w:t xml:space="preserve"> </w:t>
       </w:r>
       <w:hyperlink r:id="rId27" w:history="1">
-        <w:proofErr w:type="spellStart"/>
         <w:r>
           <w:rPr>
             <w:rStyle w:val="Lienhypertexte"/>
           </w:rPr>
-          <w:t>validator</w:t>
+          <w:t>V</w:t>
         </w:r>
-        <w:proofErr w:type="spellEnd"/>
+        <w:r>
+          <w:rPr>
+            <w:rStyle w:val="Lienhypertexte"/>
+          </w:rPr>
+          <w:t>alidator</w:t>
+        </w:r>
       </w:hyperlink>
       <w:r>
         <w:t xml:space="preserve"> : Bibliothèque pour valider des string (par exemple des mails)</w:t>
@@ -3356,42 +3238,31 @@
           <w:ilvl w:val="1"/>
           <w:numId w:val="7"/>
         </w:numPr>
+        <w:spacing w:after="0"/>
       </w:pPr>
       <w:r>
         <w:rPr>
           <w:b/>
           <w:bCs/>
         </w:rPr>
-        <w:t>(</w:t>
-      </w:r>
-      <w:proofErr w:type="gramStart"/>
-      <w:r>
-        <w:rPr>
-          <w:b/>
-          <w:bCs/>
-        </w:rPr>
-        <w:t>petit</w:t>
-      </w:r>
-      <w:proofErr w:type="gramEnd"/>
-      <w:r>
-        <w:rPr>
-          <w:b/>
-          <w:bCs/>
-        </w:rPr>
-        <w:t xml:space="preserve"> paquet)</w:t>
+        <w:t>(petit paquet)</w:t>
       </w:r>
       <w:r>
         <w:t xml:space="preserve"> </w:t>
       </w:r>
       <w:hyperlink r:id="rId28" w:history="1">
-        <w:proofErr w:type="spellStart"/>
         <w:r>
           <w:rPr>
             <w:rStyle w:val="Lienhypertexte"/>
           </w:rPr>
-          <w:t>bcrypt</w:t>
+          <w:t>B</w:t>
         </w:r>
-        <w:proofErr w:type="spellEnd"/>
+        <w:r>
+          <w:rPr>
+            <w:rStyle w:val="Lienhypertexte"/>
+          </w:rPr>
+          <w:t>crypt</w:t>
+        </w:r>
       </w:hyperlink>
       <w:r>
         <w:t xml:space="preserve"> : Bibliothèque pour</w:t>
@@ -3415,6 +3286,7 @@
           <w:ilvl w:val="0"/>
           <w:numId w:val="7"/>
         </w:numPr>
+        <w:spacing w:after="0"/>
       </w:pPr>
       <w:hyperlink r:id="rId29" w:history="1">
         <w:r>
@@ -3559,6 +3431,7 @@
     </w:p>
     <w:p>
       <w:r>
+        <w:lastRenderedPageBreak/>
         <w:tab/>
         <w:t>Nous avons donc renforcé nos capacités d’organisations et de conceptions grâce à ce projet.</w:t>
       </w:r>
@@ -3602,7 +3475,13 @@
         <w:t xml:space="preserve">gts mais nous avons </w:t>
       </w:r>
       <w:r>
-        <w:t xml:space="preserve">maintenant une connaissance générale de ces deux bibliothèques et de cette base de données, une connaissance suffisante pour développer un petit site web possédant une partie serveur uniquement en java script. Connaissance que nous n’avions pas avant ne sachant faire que des sites en </w:t>
+        <w:t>maintenant une connaissance générale de ces deux bibliothèques et de cette base de données, une connaissance suffisante pour développer un petit site web possédant une partie serveur uniquement en jav</w:t>
+      </w:r>
+      <w:r>
+        <w:t>a</w:t>
+      </w:r>
+      <w:r>
+        <w:t xml:space="preserve">script. Connaissance que nous n’avions pas avant ne sachant faire que des sites en </w:t>
       </w:r>
       <w:r>
         <w:t>PHP</w:t>
@@ -3614,7 +3493,7 @@
     <w:p>
       <w:r>
         <w:tab/>
-        <w:t>Enfin, ce projet nous a bien sur permis de développer grandement notre connaissance du java script que nous avons commencés à étudier en cours à peu prés en même temps que le démarrage de ce projet.</w:t>
+        <w:t>Enfin, ce projet nous a bien sur permis de développer grandement notre connaissance du javascript que nous avons commencés à étudier en cours à peu prés en même temps que le démarrage de ce projet.</w:t>
       </w:r>
     </w:p>
     <w:p>
@@ -3636,7 +3515,6 @@
     <w:p/>
     <w:p>
       <w:r>
-        <w:lastRenderedPageBreak/>
         <w:tab/>
         <w:t>Notre site n’est pour le moment pas disponible au public mais seulement en passant par des serveurs qui nécessite d’avoir installé node.js.</w:t>
       </w:r>
@@ -3680,23 +3558,7 @@
           <w:color w:val="FF0000"/>
           <w:highlight w:val="yellow"/>
         </w:rPr>
-        <w:t xml:space="preserve">Avant toutes choses vous devez installer </w:t>
-      </w:r>
-      <w:proofErr w:type="spellStart"/>
-      <w:r>
-        <w:rPr>
-          <w:color w:val="FF0000"/>
-          <w:highlight w:val="yellow"/>
-        </w:rPr>
-        <w:t>NodeJS</w:t>
-      </w:r>
-      <w:proofErr w:type="spellEnd"/>
-      <w:r>
-        <w:rPr>
-          <w:color w:val="FF0000"/>
-          <w:highlight w:val="yellow"/>
-        </w:rPr>
-        <w:t xml:space="preserve"> sur votre pc en allant sur le site : </w:t>
+        <w:t xml:space="preserve">Avant toutes choses vous devez installer NodeJS sur votre pc en allant sur le site : </w:t>
       </w:r>
       <w:hyperlink r:id="rId30" w:history="1">
         <w:r>
@@ -3722,71 +3584,7 @@
           <w:color w:val="FF0000"/>
           <w:highlight w:val="yellow"/>
         </w:rPr>
-        <w:t xml:space="preserve">Pour voir si </w:t>
-      </w:r>
-      <w:proofErr w:type="spellStart"/>
-      <w:r>
-        <w:rPr>
-          <w:color w:val="FF0000"/>
-          <w:highlight w:val="yellow"/>
-        </w:rPr>
-        <w:t>NodeJS</w:t>
-      </w:r>
-      <w:proofErr w:type="spellEnd"/>
-      <w:r>
-        <w:rPr>
-          <w:color w:val="FF0000"/>
-          <w:highlight w:val="yellow"/>
-        </w:rPr>
-        <w:t xml:space="preserve"> est bien installé vous pouvez aller sur une console (cmd sur Windows par exemple) et taper </w:t>
-      </w:r>
-      <w:proofErr w:type="spellStart"/>
-      <w:r>
-        <w:rPr>
-          <w:color w:val="FF0000"/>
-          <w:highlight w:val="yellow"/>
-        </w:rPr>
-        <w:t>node</w:t>
-      </w:r>
-      <w:proofErr w:type="spellEnd"/>
-      <w:r>
-        <w:rPr>
-          <w:color w:val="FF0000"/>
-          <w:highlight w:val="yellow"/>
-        </w:rPr>
-        <w:t xml:space="preserve"> -v qui va vous afficher la version de </w:t>
-      </w:r>
-      <w:proofErr w:type="spellStart"/>
-      <w:r>
-        <w:rPr>
-          <w:color w:val="FF0000"/>
-          <w:highlight w:val="yellow"/>
-        </w:rPr>
-        <w:t>node</w:t>
-      </w:r>
-      <w:proofErr w:type="spellEnd"/>
-      <w:r>
-        <w:rPr>
-          <w:color w:val="FF0000"/>
-          <w:highlight w:val="yellow"/>
-        </w:rPr>
-        <w:t xml:space="preserve"> sur votre pc (seulement si </w:t>
-      </w:r>
-      <w:proofErr w:type="spellStart"/>
-      <w:r>
-        <w:rPr>
-          <w:color w:val="FF0000"/>
-          <w:highlight w:val="yellow"/>
-        </w:rPr>
-        <w:t>node</w:t>
-      </w:r>
-      <w:proofErr w:type="spellEnd"/>
-      <w:r>
-        <w:rPr>
-          <w:color w:val="FF0000"/>
-          <w:highlight w:val="yellow"/>
-        </w:rPr>
-        <w:t xml:space="preserve"> est installé).</w:t>
+        <w:t>Pour voir si NodeJS est bien installé vous pouvez aller sur une console (cmd sur Windows par exemple) et taper node -v qui va vous afficher la version de node sur votre pc (seulement si node est installé).</w:t>
       </w:r>
     </w:p>
     <w:p>
@@ -3816,25 +3614,8 @@
           <w:color w:val="FF0000"/>
           <w:highlight w:val="yellow"/>
         </w:rPr>
-        <w:t xml:space="preserve"> utiliser le gestionnaire de paquets de </w:t>
-      </w:r>
-      <w:proofErr w:type="spellStart"/>
-      <w:r>
-        <w:rPr>
-          <w:color w:val="FF0000"/>
-          <w:highlight w:val="yellow"/>
-        </w:rPr>
-        <w:t>node</w:t>
-      </w:r>
-      <w:proofErr w:type="spellEnd"/>
-      <w:r>
-        <w:rPr>
-          <w:color w:val="FF0000"/>
-          <w:highlight w:val="yellow"/>
-        </w:rPr>
-        <w:t xml:space="preserve"> qui est </w:t>
-      </w:r>
-      <w:proofErr w:type="spellStart"/>
+        <w:t xml:space="preserve"> utiliser le gestionnaire de paquets de node qui est </w:t>
+      </w:r>
       <w:r>
         <w:rPr>
           <w:b/>
@@ -3844,77 +3625,12 @@
         </w:rPr>
         <w:t>npm</w:t>
       </w:r>
-      <w:proofErr w:type="spellEnd"/>
-      <w:r>
-        <w:rPr>
-          <w:color w:val="FF0000"/>
-          <w:highlight w:val="yellow"/>
-        </w:rPr>
-        <w:t xml:space="preserve"> (</w:t>
-      </w:r>
-      <w:proofErr w:type="spellStart"/>
-      <w:r>
-        <w:rPr>
-          <w:color w:val="FF0000"/>
-          <w:highlight w:val="yellow"/>
-        </w:rPr>
-        <w:t>npm</w:t>
-      </w:r>
-      <w:proofErr w:type="spellEnd"/>
-      <w:r>
-        <w:rPr>
-          <w:color w:val="FF0000"/>
-          <w:highlight w:val="yellow"/>
-        </w:rPr>
-        <w:t xml:space="preserve"> est intégré à </w:t>
-      </w:r>
-      <w:proofErr w:type="spellStart"/>
-      <w:r>
-        <w:rPr>
-          <w:color w:val="FF0000"/>
-          <w:highlight w:val="yellow"/>
-        </w:rPr>
-        <w:t>node</w:t>
-      </w:r>
-      <w:proofErr w:type="spellEnd"/>
-      <w:r>
-        <w:rPr>
-          <w:color w:val="FF0000"/>
-          <w:highlight w:val="yellow"/>
-        </w:rPr>
-        <w:t xml:space="preserve">). Comme pour </w:t>
-      </w:r>
-      <w:proofErr w:type="spellStart"/>
-      <w:r>
-        <w:rPr>
-          <w:color w:val="FF0000"/>
-          <w:highlight w:val="yellow"/>
-        </w:rPr>
-        <w:t>NodeJS</w:t>
-      </w:r>
-      <w:proofErr w:type="spellEnd"/>
-      <w:r>
-        <w:rPr>
-          <w:color w:val="FF0000"/>
-          <w:highlight w:val="yellow"/>
-        </w:rPr>
-        <w:t xml:space="preserve"> vous pouvez taper </w:t>
-      </w:r>
-      <w:proofErr w:type="spellStart"/>
-      <w:r>
-        <w:rPr>
-          <w:color w:val="FF0000"/>
-          <w:highlight w:val="yellow"/>
-        </w:rPr>
-        <w:t>npm</w:t>
-      </w:r>
-      <w:proofErr w:type="spellEnd"/>
-      <w:r>
-        <w:rPr>
-          <w:color w:val="FF0000"/>
-          <w:highlight w:val="yellow"/>
-        </w:rPr>
-        <w:t xml:space="preserve"> -v pour voir sa version.</w:t>
+      <w:r>
+        <w:rPr>
+          <w:color w:val="FF0000"/>
+          <w:highlight w:val="yellow"/>
+        </w:rPr>
+        <w:t xml:space="preserve"> (npm est intégré à node). Comme pour NodeJS vous pouvez taper npm -v pour voir sa version.</w:t>
       </w:r>
     </w:p>
     <w:p>
@@ -3930,39 +3646,7 @@
           <w:color w:val="FF0000"/>
           <w:highlight w:val="yellow"/>
         </w:rPr>
-        <w:t xml:space="preserve">On va installer des paquets dans notre projet (des dépendances) grâce à </w:t>
-      </w:r>
-      <w:proofErr w:type="spellStart"/>
-      <w:r>
-        <w:rPr>
-          <w:color w:val="FF0000"/>
-          <w:highlight w:val="yellow"/>
-        </w:rPr>
-        <w:t>npm</w:t>
-      </w:r>
-      <w:proofErr w:type="spellEnd"/>
-      <w:r>
-        <w:rPr>
-          <w:color w:val="FF0000"/>
-          <w:highlight w:val="yellow"/>
-        </w:rPr>
-        <w:t xml:space="preserve">. Ces paquets ne sont pas présents dans </w:t>
-      </w:r>
-      <w:proofErr w:type="spellStart"/>
-      <w:r>
-        <w:rPr>
-          <w:color w:val="FF0000"/>
-          <w:highlight w:val="yellow"/>
-        </w:rPr>
-        <w:t>github</w:t>
-      </w:r>
-      <w:proofErr w:type="spellEnd"/>
-      <w:r>
-        <w:rPr>
-          <w:color w:val="FF0000"/>
-          <w:highlight w:val="yellow"/>
-        </w:rPr>
-        <w:t xml:space="preserve"> car trop volumineux.</w:t>
+        <w:t>On va installer des paquets dans notre projet (des dépendances) grâce à npm. Ces paquets ne sont pas présents dans github car trop volumineux.</w:t>
       </w:r>
     </w:p>
     <w:p>
@@ -3978,23 +3662,7 @@
           <w:color w:val="FF0000"/>
           <w:highlight w:val="yellow"/>
         </w:rPr>
-        <w:t xml:space="preserve">Avant cela, télécharger les fichiers du </w:t>
-      </w:r>
-      <w:proofErr w:type="spellStart"/>
-      <w:r>
-        <w:rPr>
-          <w:color w:val="FF0000"/>
-          <w:highlight w:val="yellow"/>
-        </w:rPr>
-        <w:t>github</w:t>
-      </w:r>
-      <w:proofErr w:type="spellEnd"/>
-      <w:r>
-        <w:rPr>
-          <w:color w:val="FF0000"/>
-          <w:highlight w:val="yellow"/>
-        </w:rPr>
-        <w:t xml:space="preserve"> et mettez-les dans un dossier où vous souhaitez travailler (n'importe où sur votre pc).</w:t>
+        <w:t>Avant cela, télécharger les fichiers du github et mettez-les dans un dossier où vous souhaitez travailler (n'importe où sur votre pc).</w:t>
       </w:r>
     </w:p>
     <w:p>
@@ -4055,7 +3723,6 @@
           <w:highlight w:val="yellow"/>
         </w:rPr>
       </w:pPr>
-      <w:proofErr w:type="gramStart"/>
       <w:r>
         <w:rPr>
           <w:i/>
@@ -4063,9 +3730,161 @@
           <w:color w:val="FF0000"/>
           <w:highlight w:val="yellow"/>
         </w:rPr>
-        <w:t>cd</w:t>
-      </w:r>
-      <w:proofErr w:type="gramEnd"/>
+        <w:t>cd C:/Chemin/PtutS4_Santee-main/Application/</w:t>
+      </w:r>
+    </w:p>
+    <w:p>
+      <w:pPr>
+        <w:ind w:firstLine="708"/>
+        <w:rPr>
+          <w:color w:val="FF0000"/>
+          <w:highlight w:val="yellow"/>
+        </w:rPr>
+      </w:pPr>
+      <w:r>
+        <w:rPr>
+          <w:color w:val="FF0000"/>
+          <w:highlight w:val="yellow"/>
+        </w:rPr>
+        <w:t>Vous êtes maintenant prêt pour installer les dépendances.</w:t>
+      </w:r>
+    </w:p>
+    <w:p>
+      <w:pPr>
+        <w:pStyle w:val="Titre4"/>
+        <w:rPr>
+          <w:color w:val="FF0000"/>
+          <w:highlight w:val="yellow"/>
+        </w:rPr>
+      </w:pPr>
+      <w:r>
+        <w:rPr>
+          <w:color w:val="FF0000"/>
+          <w:highlight w:val="yellow"/>
+        </w:rPr>
+        <w:t>Côté client</w:t>
+      </w:r>
+    </w:p>
+    <w:p>
+      <w:pPr>
+        <w:rPr>
+          <w:color w:val="FF0000"/>
+          <w:highlight w:val="yellow"/>
+        </w:rPr>
+      </w:pPr>
+      <w:r>
+        <w:rPr>
+          <w:color w:val="FF0000"/>
+          <w:highlight w:val="yellow"/>
+        </w:rPr>
+        <w:t>Le côté client (frontend) utilise la bibliothèque React qui utilise son lot de dépendances (+ React Router).</w:t>
+      </w:r>
+    </w:p>
+    <w:p>
+      <w:pPr>
+        <w:rPr>
+          <w:color w:val="FF0000"/>
+          <w:highlight w:val="yellow"/>
+        </w:rPr>
+      </w:pPr>
+      <w:r>
+        <w:rPr>
+          <w:color w:val="FF0000"/>
+          <w:highlight w:val="yellow"/>
+        </w:rPr>
+        <w:t>Accèdez au dossier client :</w:t>
+      </w:r>
+    </w:p>
+    <w:p>
+      <w:pPr>
+        <w:rPr>
+          <w:color w:val="FF0000"/>
+          <w:highlight w:val="yellow"/>
+        </w:rPr>
+      </w:pPr>
+      <w:r>
+        <w:rPr>
+          <w:color w:val="FF0000"/>
+          <w:highlight w:val="yellow"/>
+        </w:rPr>
+        <w:t>cd client</w:t>
+      </w:r>
+    </w:p>
+    <w:p>
+      <w:pPr>
+        <w:rPr>
+          <w:color w:val="FF0000"/>
+          <w:highlight w:val="yellow"/>
+        </w:rPr>
+      </w:pPr>
+      <w:r>
+        <w:rPr>
+          <w:color w:val="FF0000"/>
+          <w:highlight w:val="yellow"/>
+        </w:rPr>
+        <w:t>Ensuite pour installer les dépendances vous avez simplement à faire la commande suivante :</w:t>
+      </w:r>
+    </w:p>
+    <w:p>
+      <w:pPr>
+        <w:rPr>
+          <w:color w:val="FF0000"/>
+          <w:highlight w:val="yellow"/>
+        </w:rPr>
+      </w:pPr>
+      <w:r>
+        <w:rPr>
+          <w:color w:val="FF0000"/>
+          <w:highlight w:val="yellow"/>
+        </w:rPr>
+        <w:lastRenderedPageBreak/>
+        <w:t>npm install</w:t>
+      </w:r>
+    </w:p>
+    <w:p>
+      <w:pPr>
+        <w:rPr>
+          <w:color w:val="FF0000"/>
+          <w:highlight w:val="yellow"/>
+        </w:rPr>
+      </w:pPr>
+      <w:r>
+        <w:rPr>
+          <w:color w:val="FF0000"/>
+          <w:highlight w:val="yellow"/>
+        </w:rPr>
+        <w:t>(Cela va créer un dossier node_modules avec les dépendances à l'intérieur)</w:t>
+      </w:r>
+    </w:p>
+    <w:p>
+      <w:pPr>
+        <w:rPr>
+          <w:color w:val="FF0000"/>
+          <w:highlight w:val="yellow"/>
+        </w:rPr>
+      </w:pPr>
+      <w:r>
+        <w:rPr>
+          <w:color w:val="FF0000"/>
+          <w:highlight w:val="yellow"/>
+        </w:rPr>
+        <w:t>Une fois le téléchargement fini vous êtes prêt à coder la partie client.</w:t>
+      </w:r>
+    </w:p>
+    <w:p>
+      <w:pPr>
+        <w:rPr>
+          <w:color w:val="FF0000"/>
+          <w:highlight w:val="yellow"/>
+        </w:rPr>
+      </w:pPr>
+      <w:r>
+        <w:rPr>
+          <w:color w:val="FF0000"/>
+          <w:highlight w:val="yellow"/>
+        </w:rPr>
+        <w:t xml:space="preserve">Il suffit de faire dans votre console (n'oubliez pas qu'il faut être dans le dossier </w:t>
+      </w:r>
       <w:r>
         <w:rPr>
           <w:i/>
@@ -4073,23 +3892,29 @@
           <w:color w:val="FF0000"/>
           <w:highlight w:val="yellow"/>
         </w:rPr>
-        <w:t xml:space="preserve"> C:/Chemin/PtutS4_Santee-main/Application/</w:t>
-      </w:r>
-    </w:p>
-    <w:p>
-      <w:pPr>
-        <w:ind w:firstLine="708"/>
-        <w:rPr>
-          <w:color w:val="FF0000"/>
-          <w:highlight w:val="yellow"/>
-        </w:rPr>
-      </w:pPr>
-      <w:r>
-        <w:rPr>
-          <w:color w:val="FF0000"/>
-          <w:highlight w:val="yellow"/>
-        </w:rPr>
-        <w:t>Vous êtes maintenant prêt pour installer les dépendances.</w:t>
+        <w:t>client</w:t>
+      </w:r>
+      <w:r>
+        <w:rPr>
+          <w:color w:val="FF0000"/>
+          <w:highlight w:val="yellow"/>
+        </w:rPr>
+        <w:t>) la commande suivante pour lancer le côté client du projet : npm start</w:t>
+      </w:r>
+    </w:p>
+    <w:p>
+      <w:pPr>
+        <w:rPr>
+          <w:color w:val="FF0000"/>
+          <w:highlight w:val="yellow"/>
+        </w:rPr>
+      </w:pPr>
+      <w:r>
+        <w:rPr>
+          <w:color w:val="FF0000"/>
+          <w:highlight w:val="yellow"/>
+        </w:rPr>
+        <w:t>Pour arreter le script vous pouvez soit fermer la console ou alors faire Ctrl+C</w:t>
       </w:r>
     </w:p>
     <w:p>
@@ -4105,214 +3930,121 @@
           <w:color w:val="FF0000"/>
           <w:highlight w:val="yellow"/>
         </w:rPr>
-        <w:t>Côté client</w:t>
-      </w:r>
-    </w:p>
-    <w:p>
-      <w:pPr>
-        <w:rPr>
-          <w:color w:val="FF0000"/>
-          <w:highlight w:val="yellow"/>
-        </w:rPr>
-      </w:pPr>
-      <w:r>
-        <w:rPr>
-          <w:color w:val="FF0000"/>
-          <w:highlight w:val="yellow"/>
-        </w:rPr>
-        <w:t xml:space="preserve">Le côté client (frontend) utilise la bibliothèque </w:t>
-      </w:r>
-      <w:proofErr w:type="spellStart"/>
-      <w:r>
-        <w:rPr>
-          <w:color w:val="FF0000"/>
-          <w:highlight w:val="yellow"/>
-        </w:rPr>
-        <w:t>React</w:t>
-      </w:r>
-      <w:proofErr w:type="spellEnd"/>
-      <w:r>
-        <w:rPr>
-          <w:color w:val="FF0000"/>
-          <w:highlight w:val="yellow"/>
-        </w:rPr>
-        <w:t xml:space="preserve"> qui utilise son lot de dépendances (+ </w:t>
-      </w:r>
-      <w:proofErr w:type="spellStart"/>
-      <w:r>
-        <w:rPr>
-          <w:color w:val="FF0000"/>
-          <w:highlight w:val="yellow"/>
-        </w:rPr>
-        <w:t>React</w:t>
-      </w:r>
-      <w:proofErr w:type="spellEnd"/>
-      <w:r>
-        <w:rPr>
-          <w:color w:val="FF0000"/>
-          <w:highlight w:val="yellow"/>
-        </w:rPr>
-        <w:t xml:space="preserve"> Router).</w:t>
-      </w:r>
-    </w:p>
-    <w:p>
-      <w:pPr>
-        <w:rPr>
-          <w:color w:val="FF0000"/>
-          <w:highlight w:val="yellow"/>
-        </w:rPr>
-      </w:pPr>
-      <w:proofErr w:type="spellStart"/>
-      <w:r>
-        <w:rPr>
-          <w:color w:val="FF0000"/>
-          <w:highlight w:val="yellow"/>
-        </w:rPr>
-        <w:t>Accèdez</w:t>
-      </w:r>
-      <w:proofErr w:type="spellEnd"/>
-      <w:r>
-        <w:rPr>
-          <w:color w:val="FF0000"/>
-          <w:highlight w:val="yellow"/>
-        </w:rPr>
-        <w:t xml:space="preserve"> au dossier client :</w:t>
-      </w:r>
-    </w:p>
-    <w:p>
-      <w:pPr>
-        <w:rPr>
-          <w:color w:val="FF0000"/>
-          <w:highlight w:val="yellow"/>
-        </w:rPr>
-      </w:pPr>
-      <w:proofErr w:type="gramStart"/>
-      <w:r>
-        <w:rPr>
-          <w:color w:val="FF0000"/>
-          <w:highlight w:val="yellow"/>
-        </w:rPr>
-        <w:t>cd</w:t>
-      </w:r>
-      <w:proofErr w:type="gramEnd"/>
-      <w:r>
-        <w:rPr>
-          <w:color w:val="FF0000"/>
-          <w:highlight w:val="yellow"/>
-        </w:rPr>
-        <w:t xml:space="preserve"> client</w:t>
-      </w:r>
-    </w:p>
-    <w:p>
-      <w:pPr>
-        <w:rPr>
-          <w:color w:val="FF0000"/>
-          <w:highlight w:val="yellow"/>
-        </w:rPr>
-      </w:pPr>
-      <w:r>
-        <w:rPr>
-          <w:color w:val="FF0000"/>
-          <w:highlight w:val="yellow"/>
-        </w:rPr>
-        <w:t>Ensuite pour installer les dépendances vous avez simplement à faire la commande suivante :</w:t>
-      </w:r>
-    </w:p>
-    <w:p>
-      <w:pPr>
-        <w:rPr>
-          <w:color w:val="FF0000"/>
-          <w:highlight w:val="yellow"/>
-        </w:rPr>
-      </w:pPr>
-      <w:proofErr w:type="spellStart"/>
-      <w:proofErr w:type="gramStart"/>
-      <w:r>
-        <w:rPr>
-          <w:color w:val="FF0000"/>
-          <w:highlight w:val="yellow"/>
-        </w:rPr>
-        <w:t>npm</w:t>
-      </w:r>
-      <w:proofErr w:type="spellEnd"/>
-      <w:proofErr w:type="gramEnd"/>
-      <w:r>
-        <w:rPr>
-          <w:color w:val="FF0000"/>
-          <w:highlight w:val="yellow"/>
-        </w:rPr>
-        <w:t xml:space="preserve"> </w:t>
-      </w:r>
-      <w:proofErr w:type="spellStart"/>
-      <w:r>
-        <w:rPr>
-          <w:color w:val="FF0000"/>
-          <w:highlight w:val="yellow"/>
-        </w:rPr>
-        <w:t>install</w:t>
-      </w:r>
-      <w:proofErr w:type="spellEnd"/>
-    </w:p>
-    <w:p>
-      <w:pPr>
-        <w:rPr>
-          <w:color w:val="FF0000"/>
-          <w:highlight w:val="yellow"/>
-        </w:rPr>
-      </w:pPr>
-      <w:r>
-        <w:rPr>
-          <w:color w:val="FF0000"/>
-          <w:highlight w:val="yellow"/>
-        </w:rPr>
-        <w:t xml:space="preserve">(Cela va créer un dossier </w:t>
-      </w:r>
-      <w:proofErr w:type="spellStart"/>
-      <w:r>
-        <w:rPr>
-          <w:color w:val="FF0000"/>
-          <w:highlight w:val="yellow"/>
-        </w:rPr>
-        <w:t>node_modules</w:t>
-      </w:r>
-      <w:proofErr w:type="spellEnd"/>
-      <w:r>
-        <w:rPr>
-          <w:color w:val="FF0000"/>
-          <w:highlight w:val="yellow"/>
-        </w:rPr>
-        <w:t xml:space="preserve"> avec les dépendances à l'intérieur)</w:t>
-      </w:r>
-    </w:p>
-    <w:p>
-      <w:pPr>
-        <w:rPr>
-          <w:color w:val="FF0000"/>
-          <w:highlight w:val="yellow"/>
-        </w:rPr>
-      </w:pPr>
-      <w:r>
-        <w:rPr>
-          <w:color w:val="FF0000"/>
-          <w:highlight w:val="yellow"/>
-        </w:rPr>
-        <w:t>Une fois le téléchargement fini vous êtes prêt à coder la partie client.</w:t>
-      </w:r>
-    </w:p>
-    <w:p>
-      <w:pPr>
-        <w:rPr>
-          <w:color w:val="FF0000"/>
-          <w:highlight w:val="yellow"/>
-        </w:rPr>
-      </w:pPr>
-      <w:r>
-        <w:rPr>
-          <w:color w:val="FF0000"/>
-          <w:highlight w:val="yellow"/>
-        </w:rPr>
-        <w:t xml:space="preserve">Il suffit de faire dans votre console (n'oubliez pas qu'il faut être dans le dossier </w:t>
-      </w:r>
+        <w:t>Côté serveur</w:t>
+      </w:r>
+    </w:p>
+    <w:p>
+      <w:pPr>
+        <w:rPr>
+          <w:color w:val="FF0000"/>
+          <w:highlight w:val="yellow"/>
+        </w:rPr>
+      </w:pPr>
+      <w:r>
+        <w:rPr>
+          <w:color w:val="FF0000"/>
+          <w:highlight w:val="yellow"/>
+        </w:rPr>
+        <w:t>Le côté serveur (backend) utilise comme dépendances, express, mongoose, nodemon, dotenv... (voir la liste) que j'ai moi-même choisit d'installer (on peut très bien en installer d'autres).</w:t>
+      </w:r>
+    </w:p>
+    <w:p>
+      <w:pPr>
+        <w:rPr>
+          <w:color w:val="FF0000"/>
+          <w:highlight w:val="yellow"/>
+        </w:rPr>
+      </w:pPr>
+      <w:r>
+        <w:rPr>
+          <w:color w:val="FF0000"/>
+          <w:highlight w:val="yellow"/>
+        </w:rPr>
+        <w:t>Accèdez au dossier server :</w:t>
+      </w:r>
+    </w:p>
+    <w:p>
+      <w:pPr>
+        <w:rPr>
+          <w:color w:val="FF0000"/>
+          <w:highlight w:val="yellow"/>
+        </w:rPr>
+      </w:pPr>
+      <w:r>
+        <w:rPr>
+          <w:color w:val="FF0000"/>
+          <w:highlight w:val="yellow"/>
+        </w:rPr>
+        <w:t>cd ..</w:t>
+      </w:r>
+    </w:p>
+    <w:p>
+      <w:pPr>
+        <w:rPr>
+          <w:color w:val="FF0000"/>
+          <w:highlight w:val="yellow"/>
+        </w:rPr>
+      </w:pPr>
+      <w:r>
+        <w:rPr>
+          <w:color w:val="FF0000"/>
+          <w:highlight w:val="yellow"/>
+        </w:rPr>
+        <w:t>cd server</w:t>
+      </w:r>
+    </w:p>
+    <w:p>
+      <w:pPr>
+        <w:rPr>
+          <w:color w:val="FF0000"/>
+          <w:highlight w:val="yellow"/>
+        </w:rPr>
+      </w:pPr>
+      <w:r>
+        <w:rPr>
+          <w:color w:val="FF0000"/>
+          <w:highlight w:val="yellow"/>
+        </w:rPr>
+        <w:t>Ensuite comme pour la partie client vous devez simplement faire la commande suivante pour installer les dépendances citées plus haut :</w:t>
+      </w:r>
+    </w:p>
+    <w:p>
+      <w:pPr>
+        <w:rPr>
+          <w:color w:val="FF0000"/>
+          <w:highlight w:val="yellow"/>
+        </w:rPr>
+      </w:pPr>
+      <w:r>
+        <w:rPr>
+          <w:color w:val="FF0000"/>
+          <w:highlight w:val="yellow"/>
+        </w:rPr>
+        <w:t>npm install</w:t>
+      </w:r>
+    </w:p>
+    <w:p>
+      <w:pPr>
+        <w:rPr>
+          <w:color w:val="FF0000"/>
+          <w:highlight w:val="yellow"/>
+        </w:rPr>
+      </w:pPr>
+      <w:r>
+        <w:rPr>
+          <w:color w:val="FF0000"/>
+          <w:highlight w:val="yellow"/>
+        </w:rPr>
+        <w:t>(Cela va créer un dossier node_modules avec les dépendances à l'intérieur)</w:t>
+      </w:r>
+    </w:p>
+    <w:p>
+      <w:pPr>
+        <w:rPr>
+          <w:color w:val="FF0000"/>
+          <w:highlight w:val="yellow"/>
+        </w:rPr>
+      </w:pPr>
       <w:r>
         <w:rPr>
           <w:i/>
@@ -4320,312 +4052,38 @@
           <w:color w:val="FF0000"/>
           <w:highlight w:val="yellow"/>
         </w:rPr>
-        <w:t>client</w:t>
-      </w:r>
-      <w:r>
-        <w:rPr>
-          <w:color w:val="FF0000"/>
-          <w:highlight w:val="yellow"/>
-        </w:rPr>
-        <w:t xml:space="preserve">) la commande suivante pour lancer le côté client du projet : </w:t>
-      </w:r>
-      <w:proofErr w:type="spellStart"/>
-      <w:r>
-        <w:rPr>
-          <w:color w:val="FF0000"/>
-          <w:highlight w:val="yellow"/>
-        </w:rPr>
-        <w:t>npm</w:t>
-      </w:r>
-      <w:proofErr w:type="spellEnd"/>
-      <w:r>
-        <w:rPr>
-          <w:color w:val="FF0000"/>
-          <w:highlight w:val="yellow"/>
-        </w:rPr>
-        <w:t xml:space="preserve"> start</w:t>
-      </w:r>
-    </w:p>
-    <w:p>
-      <w:pPr>
-        <w:rPr>
-          <w:color w:val="FF0000"/>
-          <w:highlight w:val="yellow"/>
-        </w:rPr>
-      </w:pPr>
-      <w:r>
-        <w:rPr>
-          <w:color w:val="FF0000"/>
-          <w:highlight w:val="yellow"/>
-        </w:rPr>
-        <w:t xml:space="preserve">Pour </w:t>
-      </w:r>
-      <w:proofErr w:type="spellStart"/>
-      <w:r>
-        <w:rPr>
-          <w:color w:val="FF0000"/>
-          <w:highlight w:val="yellow"/>
-        </w:rPr>
-        <w:t>arreter</w:t>
-      </w:r>
-      <w:proofErr w:type="spellEnd"/>
-      <w:r>
-        <w:rPr>
-          <w:color w:val="FF0000"/>
-          <w:highlight w:val="yellow"/>
-        </w:rPr>
-        <w:t xml:space="preserve"> le script vous pouvez soit fermer la console ou alors faire </w:t>
-      </w:r>
-      <w:proofErr w:type="spellStart"/>
-      <w:r>
-        <w:rPr>
-          <w:color w:val="FF0000"/>
-          <w:highlight w:val="yellow"/>
-        </w:rPr>
-        <w:t>Ctrl+C</w:t>
-      </w:r>
-      <w:proofErr w:type="spellEnd"/>
-    </w:p>
-    <w:p>
-      <w:pPr>
-        <w:pStyle w:val="Titre4"/>
-        <w:rPr>
-          <w:color w:val="FF0000"/>
-          <w:highlight w:val="yellow"/>
-        </w:rPr>
-      </w:pPr>
-      <w:r>
-        <w:rPr>
-          <w:color w:val="FF0000"/>
-          <w:highlight w:val="yellow"/>
-        </w:rPr>
-        <w:t>Côté serveur</w:t>
-      </w:r>
-    </w:p>
-    <w:p>
-      <w:pPr>
-        <w:rPr>
-          <w:color w:val="FF0000"/>
-          <w:highlight w:val="yellow"/>
-        </w:rPr>
-      </w:pPr>
-      <w:r>
-        <w:rPr>
-          <w:color w:val="FF0000"/>
-          <w:highlight w:val="yellow"/>
-        </w:rPr>
-        <w:t xml:space="preserve">Le côté serveur (backend) utilise comme dépendances, express, </w:t>
-      </w:r>
-      <w:proofErr w:type="spellStart"/>
-      <w:r>
-        <w:rPr>
-          <w:color w:val="FF0000"/>
-          <w:highlight w:val="yellow"/>
-        </w:rPr>
-        <w:t>mongoose</w:t>
-      </w:r>
-      <w:proofErr w:type="spellEnd"/>
-      <w:r>
-        <w:rPr>
-          <w:color w:val="FF0000"/>
-          <w:highlight w:val="yellow"/>
-        </w:rPr>
-        <w:t xml:space="preserve">, </w:t>
-      </w:r>
-      <w:proofErr w:type="spellStart"/>
-      <w:r>
-        <w:rPr>
-          <w:color w:val="FF0000"/>
-          <w:highlight w:val="yellow"/>
-        </w:rPr>
-        <w:t>nodemon</w:t>
-      </w:r>
-      <w:proofErr w:type="spellEnd"/>
-      <w:r>
-        <w:rPr>
-          <w:color w:val="FF0000"/>
-          <w:highlight w:val="yellow"/>
-        </w:rPr>
-        <w:t xml:space="preserve">, </w:t>
-      </w:r>
-      <w:proofErr w:type="spellStart"/>
-      <w:r>
-        <w:rPr>
-          <w:color w:val="FF0000"/>
-          <w:highlight w:val="yellow"/>
-        </w:rPr>
-        <w:t>dotenv</w:t>
-      </w:r>
-      <w:proofErr w:type="spellEnd"/>
-      <w:r>
-        <w:rPr>
-          <w:color w:val="FF0000"/>
-          <w:highlight w:val="yellow"/>
-        </w:rPr>
-        <w:t>... (voir la liste) que j'ai moi-même choisit d'installer (on peut très bien en installer d'autres).</w:t>
-      </w:r>
-    </w:p>
-    <w:p>
-      <w:pPr>
-        <w:rPr>
-          <w:color w:val="FF0000"/>
-          <w:highlight w:val="yellow"/>
-        </w:rPr>
-      </w:pPr>
-      <w:proofErr w:type="spellStart"/>
-      <w:r>
-        <w:rPr>
-          <w:color w:val="FF0000"/>
-          <w:highlight w:val="yellow"/>
-        </w:rPr>
-        <w:t>Accèdez</w:t>
-      </w:r>
-      <w:proofErr w:type="spellEnd"/>
-      <w:r>
-        <w:rPr>
-          <w:color w:val="FF0000"/>
-          <w:highlight w:val="yellow"/>
-        </w:rPr>
-        <w:t xml:space="preserve"> au dossier server :</w:t>
-      </w:r>
-    </w:p>
-    <w:p>
-      <w:pPr>
-        <w:rPr>
-          <w:color w:val="FF0000"/>
-          <w:highlight w:val="yellow"/>
-        </w:rPr>
-      </w:pPr>
-      <w:proofErr w:type="gramStart"/>
-      <w:r>
-        <w:rPr>
-          <w:color w:val="FF0000"/>
-          <w:highlight w:val="yellow"/>
-        </w:rPr>
-        <w:lastRenderedPageBreak/>
-        <w:t>cd</w:t>
-      </w:r>
-      <w:proofErr w:type="gramEnd"/>
-      <w:r>
-        <w:rPr>
-          <w:color w:val="FF0000"/>
-          <w:highlight w:val="yellow"/>
-        </w:rPr>
-        <w:t xml:space="preserve"> ..</w:t>
-      </w:r>
-    </w:p>
-    <w:p>
-      <w:pPr>
-        <w:rPr>
-          <w:color w:val="FF0000"/>
-          <w:highlight w:val="yellow"/>
-        </w:rPr>
-      </w:pPr>
-      <w:proofErr w:type="gramStart"/>
-      <w:r>
-        <w:rPr>
-          <w:color w:val="FF0000"/>
-          <w:highlight w:val="yellow"/>
-        </w:rPr>
-        <w:t>cd</w:t>
-      </w:r>
-      <w:proofErr w:type="gramEnd"/>
-      <w:r>
-        <w:rPr>
-          <w:color w:val="FF0000"/>
-          <w:highlight w:val="yellow"/>
-        </w:rPr>
-        <w:t xml:space="preserve"> server</w:t>
-      </w:r>
-    </w:p>
-    <w:p>
-      <w:pPr>
-        <w:rPr>
-          <w:color w:val="FF0000"/>
-          <w:highlight w:val="yellow"/>
-        </w:rPr>
-      </w:pPr>
-      <w:r>
-        <w:rPr>
-          <w:color w:val="FF0000"/>
-          <w:highlight w:val="yellow"/>
-        </w:rPr>
-        <w:t>Ensuite comme pour la partie client vous devez simplement faire la commande suivante pour installer les dépendances citées plus haut :</w:t>
-      </w:r>
-    </w:p>
-    <w:p>
-      <w:pPr>
-        <w:rPr>
-          <w:color w:val="FF0000"/>
-          <w:highlight w:val="yellow"/>
-        </w:rPr>
-      </w:pPr>
-      <w:proofErr w:type="spellStart"/>
-      <w:proofErr w:type="gramStart"/>
-      <w:r>
-        <w:rPr>
-          <w:color w:val="FF0000"/>
-          <w:highlight w:val="yellow"/>
-        </w:rPr>
-        <w:t>npm</w:t>
-      </w:r>
-      <w:proofErr w:type="spellEnd"/>
-      <w:proofErr w:type="gramEnd"/>
-      <w:r>
-        <w:rPr>
-          <w:color w:val="FF0000"/>
-          <w:highlight w:val="yellow"/>
-        </w:rPr>
-        <w:t xml:space="preserve"> </w:t>
-      </w:r>
-      <w:proofErr w:type="spellStart"/>
-      <w:r>
-        <w:rPr>
-          <w:color w:val="FF0000"/>
-          <w:highlight w:val="yellow"/>
-        </w:rPr>
-        <w:t>install</w:t>
-      </w:r>
-      <w:proofErr w:type="spellEnd"/>
-    </w:p>
-    <w:p>
-      <w:pPr>
-        <w:rPr>
-          <w:color w:val="FF0000"/>
-          <w:highlight w:val="yellow"/>
-        </w:rPr>
-      </w:pPr>
-      <w:r>
-        <w:rPr>
-          <w:color w:val="FF0000"/>
-          <w:highlight w:val="yellow"/>
-        </w:rPr>
-        <w:t xml:space="preserve">(Cela va créer un dossier </w:t>
-      </w:r>
-      <w:proofErr w:type="spellStart"/>
-      <w:r>
-        <w:rPr>
-          <w:color w:val="FF0000"/>
-          <w:highlight w:val="yellow"/>
-        </w:rPr>
-        <w:t>node_modules</w:t>
-      </w:r>
-      <w:proofErr w:type="spellEnd"/>
-      <w:r>
-        <w:rPr>
-          <w:color w:val="FF0000"/>
-          <w:highlight w:val="yellow"/>
-        </w:rPr>
-        <w:t xml:space="preserve"> avec les dépendances à l'intérieur)</w:t>
-      </w:r>
-    </w:p>
-    <w:p>
-      <w:pPr>
-        <w:rPr>
-          <w:color w:val="FF0000"/>
-          <w:highlight w:val="yellow"/>
-        </w:rPr>
-      </w:pPr>
+        <w:t>Remarque : le paquet dotenv utilise un fichier .env (sans rien devant le point) que vous devez créer dans la racine du serveur (plus d'infos dans la partie Autre&gt;Remarques&gt;Fichier .env)</w:t>
+      </w:r>
+    </w:p>
+    <w:p>
+      <w:pPr>
+        <w:rPr>
+          <w:color w:val="FF0000"/>
+          <w:highlight w:val="yellow"/>
+        </w:rPr>
+      </w:pPr>
+      <w:r>
+        <w:rPr>
+          <w:color w:val="FF0000"/>
+          <w:highlight w:val="yellow"/>
+        </w:rPr>
+        <w:t>Félicitation, votre projet est prêt à l'emploi !</w:t>
+      </w:r>
+    </w:p>
+    <w:p>
+      <w:pPr>
+        <w:rPr>
+          <w:color w:val="FF0000"/>
+          <w:highlight w:val="yellow"/>
+        </w:rPr>
+      </w:pPr>
+      <w:r>
+        <w:rPr>
+          <w:color w:val="FF0000"/>
+          <w:highlight w:val="yellow"/>
+        </w:rPr>
+        <w:t xml:space="preserve">Il suffit de faire dans votre console (n'oubliez pas qu'il faut être dans le dossier </w:t>
+      </w:r>
       <w:r>
         <w:rPr>
           <w:i/>
@@ -4633,116 +4091,6 @@
           <w:color w:val="FF0000"/>
           <w:highlight w:val="yellow"/>
         </w:rPr>
-        <w:t xml:space="preserve">Remarque : le paquet </w:t>
-      </w:r>
-      <w:proofErr w:type="spellStart"/>
-      <w:r>
-        <w:rPr>
-          <w:i/>
-          <w:iCs/>
-          <w:color w:val="FF0000"/>
-          <w:highlight w:val="yellow"/>
-        </w:rPr>
-        <w:t>dotenv</w:t>
-      </w:r>
-      <w:proofErr w:type="spellEnd"/>
-      <w:r>
-        <w:rPr>
-          <w:i/>
-          <w:iCs/>
-          <w:color w:val="FF0000"/>
-          <w:highlight w:val="yellow"/>
-        </w:rPr>
-        <w:t xml:space="preserve"> utilise un </w:t>
-      </w:r>
-      <w:proofErr w:type="gramStart"/>
-      <w:r>
-        <w:rPr>
-          <w:i/>
-          <w:iCs/>
-          <w:color w:val="FF0000"/>
-          <w:highlight w:val="yellow"/>
-        </w:rPr>
-        <w:t>fichier .</w:t>
-      </w:r>
-      <w:proofErr w:type="spellStart"/>
-      <w:r>
-        <w:rPr>
-          <w:i/>
-          <w:iCs/>
-          <w:color w:val="FF0000"/>
-          <w:highlight w:val="yellow"/>
-        </w:rPr>
-        <w:t>env</w:t>
-      </w:r>
-      <w:proofErr w:type="spellEnd"/>
-      <w:proofErr w:type="gramEnd"/>
-      <w:r>
-        <w:rPr>
-          <w:i/>
-          <w:iCs/>
-          <w:color w:val="FF0000"/>
-          <w:highlight w:val="yellow"/>
-        </w:rPr>
-        <w:t xml:space="preserve"> (sans rien devant le point) que vous devez créer dans la racine du serveur (plus d'infos dans la partie Autre&gt;Remarques&gt;Fichier .</w:t>
-      </w:r>
-      <w:proofErr w:type="spellStart"/>
-      <w:r>
-        <w:rPr>
-          <w:i/>
-          <w:iCs/>
-          <w:color w:val="FF0000"/>
-          <w:highlight w:val="yellow"/>
-        </w:rPr>
-        <w:t>env</w:t>
-      </w:r>
-      <w:proofErr w:type="spellEnd"/>
-      <w:r>
-        <w:rPr>
-          <w:i/>
-          <w:iCs/>
-          <w:color w:val="FF0000"/>
-          <w:highlight w:val="yellow"/>
-        </w:rPr>
-        <w:t>)</w:t>
-      </w:r>
-    </w:p>
-    <w:p>
-      <w:pPr>
-        <w:rPr>
-          <w:color w:val="FF0000"/>
-          <w:highlight w:val="yellow"/>
-        </w:rPr>
-      </w:pPr>
-      <w:r>
-        <w:rPr>
-          <w:color w:val="FF0000"/>
-          <w:highlight w:val="yellow"/>
-        </w:rPr>
-        <w:t>Félicitation, votre projet est prêt à l'emploi !</w:t>
-      </w:r>
-    </w:p>
-    <w:p>
-      <w:pPr>
-        <w:rPr>
-          <w:color w:val="FF0000"/>
-          <w:highlight w:val="yellow"/>
-        </w:rPr>
-      </w:pPr>
-      <w:r>
-        <w:rPr>
-          <w:color w:val="FF0000"/>
-          <w:highlight w:val="yellow"/>
-        </w:rPr>
-        <w:t xml:space="preserve">Il suffit de faire dans votre console (n'oubliez pas qu'il faut être dans le dossier </w:t>
-      </w:r>
-      <w:r>
-        <w:rPr>
-          <w:i/>
-          <w:iCs/>
-          <w:color w:val="FF0000"/>
-          <w:highlight w:val="yellow"/>
-        </w:rPr>
         <w:t>server</w:t>
       </w:r>
       <w:r>
@@ -4750,64 +4098,23 @@
           <w:color w:val="FF0000"/>
           <w:highlight w:val="yellow"/>
         </w:rPr>
-        <w:t xml:space="preserve">) la commande suivante pour lancer le côté serveur du projet : </w:t>
-      </w:r>
-      <w:proofErr w:type="spellStart"/>
-      <w:r>
-        <w:rPr>
-          <w:color w:val="FF0000"/>
-          <w:highlight w:val="yellow"/>
-        </w:rPr>
-        <w:t>npm</w:t>
-      </w:r>
-      <w:proofErr w:type="spellEnd"/>
-      <w:r>
-        <w:rPr>
-          <w:color w:val="FF0000"/>
-          <w:highlight w:val="yellow"/>
-        </w:rPr>
-        <w:t xml:space="preserve"> start</w:t>
-      </w:r>
-    </w:p>
-    <w:p>
-      <w:pPr>
-        <w:rPr>
-          <w:color w:val="FF0000"/>
-          <w:highlight w:val="yellow"/>
-        </w:rPr>
-      </w:pPr>
-      <w:r>
-        <w:rPr>
-          <w:color w:val="FF0000"/>
-          <w:highlight w:val="yellow"/>
-        </w:rPr>
-        <w:t xml:space="preserve">Pour </w:t>
-      </w:r>
-      <w:proofErr w:type="spellStart"/>
-      <w:r>
-        <w:rPr>
-          <w:color w:val="FF0000"/>
-          <w:highlight w:val="yellow"/>
-        </w:rPr>
-        <w:t>arreter</w:t>
-      </w:r>
-      <w:proofErr w:type="spellEnd"/>
-      <w:r>
-        <w:rPr>
-          <w:color w:val="FF0000"/>
-          <w:highlight w:val="yellow"/>
-        </w:rPr>
-        <w:t xml:space="preserve"> le script vous pouvez soit fermer la console ou alors faire </w:t>
-      </w:r>
-      <w:proofErr w:type="spellStart"/>
-      <w:r>
-        <w:rPr>
-          <w:color w:val="FF0000"/>
-          <w:highlight w:val="yellow"/>
-        </w:rPr>
-        <w:t>Ctrl+C</w:t>
-      </w:r>
-      <w:proofErr w:type="spellEnd"/>
+        <w:t>) la commande suivante pour lancer le côté serveur du projet : npm start</w:t>
+      </w:r>
+    </w:p>
+    <w:p>
+      <w:pPr>
+        <w:rPr>
+          <w:color w:val="FF0000"/>
+          <w:highlight w:val="yellow"/>
+        </w:rPr>
+      </w:pPr>
+      <w:r>
+        <w:rPr>
+          <w:color w:val="FF0000"/>
+          <w:highlight w:val="yellow"/>
+        </w:rPr>
+        <w:t>Pour arreter le script vous pouvez soit fermer la console ou alors faire Ctrl+C</w:t>
+      </w:r>
     </w:p>
     <w:p>
       <w:pPr>
@@ -4857,64 +4164,7 @@
           <w:color w:val="FF0000"/>
           <w:highlight w:val="yellow"/>
         </w:rPr>
-        <w:t xml:space="preserve"> (Téléchargez </w:t>
-      </w:r>
-      <w:proofErr w:type="gramStart"/>
-      <w:r>
-        <w:rPr>
-          <w:color w:val="FF0000"/>
-          <w:highlight w:val="yellow"/>
-        </w:rPr>
-        <w:t xml:space="preserve">le </w:t>
-      </w:r>
-      <w:proofErr w:type="spellStart"/>
-      <w:r>
-        <w:rPr>
-          <w:color w:val="FF0000"/>
-          <w:highlight w:val="yellow"/>
-        </w:rPr>
-        <w:t>en</w:t>
-      </w:r>
-      <w:proofErr w:type="spellEnd"/>
-      <w:proofErr w:type="gramEnd"/>
-      <w:r>
-        <w:rPr>
-          <w:color w:val="FF0000"/>
-          <w:highlight w:val="yellow"/>
-        </w:rPr>
-        <w:t xml:space="preserve"> .</w:t>
-      </w:r>
-      <w:proofErr w:type="spellStart"/>
-      <w:r>
-        <w:rPr>
-          <w:color w:val="FF0000"/>
-          <w:highlight w:val="yellow"/>
-        </w:rPr>
-        <w:t>msi</w:t>
-      </w:r>
-      <w:proofErr w:type="spellEnd"/>
-      <w:r>
-        <w:rPr>
-          <w:color w:val="FF0000"/>
-          <w:highlight w:val="yellow"/>
-        </w:rPr>
-        <w:t xml:space="preserve">) qui est un GUI pour visualiser les données, ceci dit, ce n'est pas du tout obligatoire. Lien pour se connecter à la </w:t>
-      </w:r>
-      <w:proofErr w:type="spellStart"/>
-      <w:r>
-        <w:rPr>
-          <w:color w:val="FF0000"/>
-          <w:highlight w:val="yellow"/>
-        </w:rPr>
-        <w:t>bdd</w:t>
-      </w:r>
-      <w:proofErr w:type="spellEnd"/>
-      <w:r>
-        <w:rPr>
-          <w:color w:val="FF0000"/>
-          <w:highlight w:val="yellow"/>
-        </w:rPr>
-        <w:t xml:space="preserve"> : </w:t>
+        <w:t xml:space="preserve"> (Téléchargez le en .msi) qui est un GUI pour visualiser les données, ceci dit, ce n'est pas du tout obligatoire. Lien pour se connecter à la bdd : </w:t>
       </w:r>
       <w:r>
         <w:rPr>
@@ -4923,19 +4173,8 @@
           <w:color w:val="FF0000"/>
           <w:highlight w:val="yellow"/>
         </w:rPr>
-        <w:t>mongodb+</w:t>
-      </w:r>
-      <w:proofErr w:type="gramStart"/>
-      <w:r>
-        <w:rPr>
-          <w:i/>
-          <w:iCs/>
-          <w:color w:val="FF0000"/>
-          <w:highlight w:val="yellow"/>
-        </w:rPr>
-        <w:t>srv://ptuts4user:</w:t>
-      </w:r>
-      <w:proofErr w:type="gramEnd"/>
+        <w:t>mongodb+srv://ptuts4user:</w:t>
+      </w:r>
       <w:hyperlink r:id="rId32" w:history="1">
         <w:r>
           <w:rPr>
@@ -5026,6 +4265,7 @@
         <w:ind w:firstLine="360"/>
       </w:pPr>
       <w:r>
+        <w:lastRenderedPageBreak/>
         <w:t>Nous n’av</w:t>
       </w:r>
       <w:r>
@@ -5248,7 +4488,16 @@
         <w:t xml:space="preserve"> </w:t>
       </w:r>
       <w:r>
-        <w:t>Librairies Java Script</w:t>
+        <w:t>Bibliothèque</w:t>
+      </w:r>
+      <w:r>
+        <w:t xml:space="preserve"> Java</w:t>
+      </w:r>
+      <w:r>
+        <w:t>s</w:t>
+      </w:r>
+      <w:r>
+        <w:t>cript</w:t>
       </w:r>
     </w:p>
   </w:footnote>
@@ -6705,6 +5954,7 @@
   <w:style w:type="character" w:default="1" w:styleId="Policepardfaut">
     <w:name w:val="Default Paragraph Font"/>
     <w:uiPriority w:val="1"/>
+    <w:semiHidden/>
     <w:unhideWhenUsed/>
   </w:style>
   <w:style w:type="table" w:default="1" w:styleId="TableauNormal">
@@ -7458,6 +6708,7 @@
     <w:rsid w:val="00223066"/>
     <w:rsid w:val="00317AD0"/>
     <w:rsid w:val="004C27C2"/>
+    <w:rsid w:val="004E23C5"/>
     <w:rsid w:val="005F473C"/>
     <w:rsid w:val="00771527"/>
     <w:rsid w:val="00897C0A"/>

</xml_diff>

<commit_message>
Ajout du tutoriel d'installation
</commit_message>
<xml_diff>
--- a/Rapport ptut.docx
+++ b/Rapport ptut.docx
@@ -162,7 +162,6 @@
                         <w:sz w:val="24"/>
                       </w:rPr>
                     </w:pPr>
-                    <w:proofErr w:type="spellStart"/>
                     <w:r>
                       <w:rPr>
                         <w:color w:val="2F5496" w:themeColor="accent1" w:themeShade="BF"/>
@@ -171,7 +170,6 @@
                       </w:rPr>
                       <w:t>Santech</w:t>
                     </w:r>
-                    <w:proofErr w:type="spellEnd"/>
                   </w:p>
                 </w:tc>
               </w:sdtContent>
@@ -430,15 +428,7 @@
                                   <w:jc w:val="left"/>
                                 </w:pPr>
                                 <w:r>
-                                  <w:t xml:space="preserve">Iris </w:t>
-                                </w:r>
-                                <w:proofErr w:type="spellStart"/>
-                                <w:r>
-                                  <w:t>Boclet</w:t>
-                                </w:r>
-                                <w:proofErr w:type="spellEnd"/>
-                                <w:r>
-                                  <w:t xml:space="preserve">-Richter </w:t>
+                                  <w:t xml:space="preserve">Iris Boclet-Richter </w:t>
                                 </w:r>
                                 <w:r>
                                   <w:br/>
@@ -450,38 +440,21 @@
                                 </w:r>
                                 <w:r>
                                   <w:br/>
-                                  <w:t xml:space="preserve">Manon </w:t>
-                                </w:r>
-                                <w:proofErr w:type="spellStart"/>
-                                <w:r>
-                                  <w:t>Fromain</w:t>
-                                </w:r>
-                                <w:proofErr w:type="spellEnd"/>
-                                <w:r>
-                                  <w:t xml:space="preserve"> </w:t>
+                                  <w:t xml:space="preserve">Manon Fromain </w:t>
                                 </w:r>
                                 <w:r>
                                   <w:t>--</w:t>
                                 </w:r>
                                 <w:r>
-                                  <w:t xml:space="preserve"> </w:t>
+                                  <w:t xml:space="preserve"> Gardaz</w:t>
                                 </w:r>
-                                <w:proofErr w:type="spellStart"/>
-                                <w:r>
-                                  <w:t>Gardaz</w:t>
-                                </w:r>
-                                <w:proofErr w:type="spellEnd"/>
                                 <w:r>
                                   <w:br/>
                                   <w:t>Albane Maublanc</w:t>
                                 </w:r>
                                 <w:r>
                                   <w:br/>
-                                  <w:t xml:space="preserve">Thibault </w:t>
-                                </w:r>
-                                <w:proofErr w:type="spellStart"/>
-                                <w:r>
-                                  <w:t>Tr</w:t>
+                                  <w:t>Thibault Tr</w:t>
                                 </w:r>
                                 <w:r>
                                   <w:t>e</w:t>
@@ -489,7 +462,6 @@
                                 <w:r>
                                   <w:t>mbleau</w:t>
                                 </w:r>
-                                <w:proofErr w:type="spellEnd"/>
                               </w:p>
                               <w:p>
                                 <w:pPr>
@@ -524,15 +496,7 @@
                             <w:jc w:val="left"/>
                           </w:pPr>
                           <w:r>
-                            <w:t xml:space="preserve">Iris </w:t>
-                          </w:r>
-                          <w:proofErr w:type="spellStart"/>
-                          <w:r>
-                            <w:t>Boclet</w:t>
-                          </w:r>
-                          <w:proofErr w:type="spellEnd"/>
-                          <w:r>
-                            <w:t xml:space="preserve">-Richter </w:t>
+                            <w:t xml:space="preserve">Iris Boclet-Richter </w:t>
                           </w:r>
                           <w:r>
                             <w:br/>
@@ -544,38 +508,21 @@
                           </w:r>
                           <w:r>
                             <w:br/>
-                            <w:t xml:space="preserve">Manon </w:t>
-                          </w:r>
-                          <w:proofErr w:type="spellStart"/>
-                          <w:r>
-                            <w:t>Fromain</w:t>
-                          </w:r>
-                          <w:proofErr w:type="spellEnd"/>
-                          <w:r>
-                            <w:t xml:space="preserve"> </w:t>
+                            <w:t xml:space="preserve">Manon Fromain </w:t>
                           </w:r>
                           <w:r>
                             <w:t>--</w:t>
                           </w:r>
                           <w:r>
-                            <w:t xml:space="preserve"> </w:t>
+                            <w:t xml:space="preserve"> Gardaz</w:t>
                           </w:r>
-                          <w:proofErr w:type="spellStart"/>
-                          <w:r>
-                            <w:t>Gardaz</w:t>
-                          </w:r>
-                          <w:proofErr w:type="spellEnd"/>
                           <w:r>
                             <w:br/>
                             <w:t>Albane Maublanc</w:t>
                           </w:r>
                           <w:r>
                             <w:br/>
-                            <w:t xml:space="preserve">Thibault </w:t>
-                          </w:r>
-                          <w:proofErr w:type="spellStart"/>
-                          <w:r>
-                            <w:t>Tr</w:t>
+                            <w:t>Thibault Tr</w:t>
                           </w:r>
                           <w:r>
                             <w:t>e</w:t>
@@ -583,7 +530,6 @@
                           <w:r>
                             <w:t>mbleau</w:t>
                           </w:r>
-                          <w:proofErr w:type="spellEnd"/>
                         </w:p>
                         <w:p>
                           <w:pPr>
@@ -2548,27 +2494,14 @@
                               <w:r>
                                 <w:t xml:space="preserve">Image </w:t>
                               </w:r>
-                              <w:r>
-                                <w:fldChar w:fldCharType="begin"/>
-                              </w:r>
-                              <w:r>
-                                <w:instrText xml:space="preserve"> SEQ Image \* ARABIC </w:instrText>
-                              </w:r>
-                              <w:r>
-                                <w:fldChar w:fldCharType="separate"/>
-                              </w:r>
-                              <w:r>
-                                <w:rPr>
-                                  <w:noProof/>
-                                </w:rPr>
-                                <w:t>1</w:t>
-                              </w:r>
-                              <w:r>
-                                <w:rPr>
-                                  <w:noProof/>
-                                </w:rPr>
-                                <w:fldChar w:fldCharType="end"/>
-                              </w:r>
+                              <w:fldSimple w:instr=" SEQ Image \* ARABIC ">
+                                <w:r>
+                                  <w:rPr>
+                                    <w:noProof/>
+                                  </w:rPr>
+                                  <w:t>1</w:t>
+                                </w:r>
+                              </w:fldSimple>
                               <w:r>
                                 <w:t xml:space="preserve"> Maquettes</w:t>
                               </w:r>
@@ -2633,27 +2566,14 @@
                         <w:r>
                           <w:t xml:space="preserve">Image </w:t>
                         </w:r>
-                        <w:r>
-                          <w:fldChar w:fldCharType="begin"/>
-                        </w:r>
-                        <w:r>
-                          <w:instrText xml:space="preserve"> SEQ Image \* ARABIC </w:instrText>
-                        </w:r>
-                        <w:r>
-                          <w:fldChar w:fldCharType="separate"/>
-                        </w:r>
-                        <w:r>
-                          <w:rPr>
-                            <w:noProof/>
-                          </w:rPr>
-                          <w:t>1</w:t>
-                        </w:r>
-                        <w:r>
-                          <w:rPr>
-                            <w:noProof/>
-                          </w:rPr>
-                          <w:fldChar w:fldCharType="end"/>
-                        </w:r>
+                        <w:fldSimple w:instr=" SEQ Image \* ARABIC ">
+                          <w:r>
+                            <w:rPr>
+                              <w:noProof/>
+                            </w:rPr>
+                            <w:t>1</w:t>
+                          </w:r>
+                        </w:fldSimple>
                         <w:r>
                           <w:t xml:space="preserve"> Maquettes</w:t>
                         </w:r>
@@ -2783,10 +2703,7 @@
         <w:t xml:space="preserve"> </w:t>
       </w:r>
       <w:r>
-        <w:t>JavaScript</w:t>
-      </w:r>
-      <w:r>
-        <w:t xml:space="preserve"> </w:t>
+        <w:t xml:space="preserve">JavaScript </w:t>
       </w:r>
       <w:r>
         <w:t>côté serveur. Avant nous avions l’habitude de faire du PHP pour la partie serveur</w:t>
@@ -2807,11 +2724,9 @@
       <w:r>
         <w:t xml:space="preserve"> avec Node.js (couplé avec la bibliothèque Express.js qui nous permet de facilité la programmation) nous avons la possibilité de faire du </w:t>
       </w:r>
-      <w:proofErr w:type="spellStart"/>
       <w:r>
         <w:t>FullStack</w:t>
       </w:r>
-      <w:proofErr w:type="spellEnd"/>
       <w:r>
         <w:t xml:space="preserve"> (faire du frontend</w:t>
       </w:r>
@@ -3000,23 +2915,7 @@
     </w:p>
     <w:p>
       <w:r>
-        <w:t xml:space="preserve">En plus de cela, pour l’authentification d’un utilisateur nous avions pour habitude d’utiliser des sessions avec PHP. Ici nous avons eu recours à des </w:t>
-      </w:r>
-      <w:proofErr w:type="spellStart"/>
-      <w:r>
-        <w:t>tokens</w:t>
-      </w:r>
-      <w:proofErr w:type="spellEnd"/>
-      <w:r>
-        <w:t xml:space="preserve"> d’authentification (standard JSON Web </w:t>
-      </w:r>
-      <w:proofErr w:type="spellStart"/>
-      <w:r>
-        <w:t>Token</w:t>
-      </w:r>
-      <w:proofErr w:type="spellEnd"/>
-      <w:r>
-        <w:t xml:space="preserve">). </w:t>
+        <w:t xml:space="preserve">En plus de cela, pour l’authentification d’un utilisateur nous avions pour habitude d’utiliser des sessions avec PHP. Ici nous avons eu recours à des tokens d’authentification (standard JSON Web Token). </w:t>
       </w:r>
       <w:r>
         <w:t xml:space="preserve">C’était un sujet assez complexe que nous avons mis du temps à </w:t>
@@ -3231,14 +3130,14 @@
         <w:spacing w:after="0"/>
       </w:pPr>
       <w:hyperlink r:id="rId18" w:history="1">
-        <w:proofErr w:type="spellStart"/>
+        <w:proofErr w:type="gramStart"/>
         <w:r>
           <w:rPr>
             <w:rStyle w:val="Lienhypertexte"/>
           </w:rPr>
           <w:t>npm</w:t>
         </w:r>
-        <w:proofErr w:type="spellEnd"/>
+        <w:proofErr w:type="gramEnd"/>
       </w:hyperlink>
       <w:r>
         <w:t xml:space="preserve"> : Gestionnaire de paquets de Node.js (installé automatiquement avec Node.js)</w:t>
@@ -3273,14 +3172,12 @@
         <w:spacing w:after="0"/>
       </w:pPr>
       <w:hyperlink r:id="rId20" w:history="1">
-        <w:proofErr w:type="spellStart"/>
         <w:r>
           <w:rPr>
             <w:rStyle w:val="Lienhypertexte"/>
           </w:rPr>
           <w:t>Mongoose</w:t>
         </w:r>
-        <w:proofErr w:type="spellEnd"/>
       </w:hyperlink>
       <w:r>
         <w:t xml:space="preserve"> : Bibliothèque pour des applications Node.js qui utilisent MongoDB</w:t>
@@ -3303,23 +3200,7 @@
         </w:r>
       </w:hyperlink>
       <w:r>
-        <w:t xml:space="preserve"> : JSON Web </w:t>
-      </w:r>
-      <w:proofErr w:type="spellStart"/>
-      <w:r>
-        <w:t>Token</w:t>
-      </w:r>
-      <w:proofErr w:type="spellEnd"/>
-      <w:r>
-        <w:t xml:space="preserve"> utilise des </w:t>
-      </w:r>
-      <w:proofErr w:type="spellStart"/>
-      <w:r>
-        <w:t>tokens</w:t>
-      </w:r>
-      <w:proofErr w:type="spellEnd"/>
-      <w:r>
-        <w:t xml:space="preserve"> pour échanger des informations entre plusieurs tiers. Par exemple pour s'authentifier.</w:t>
+        <w:t xml:space="preserve"> : JSON Web Token utilise des tokens pour échanger des informations entre plusieurs tiers. Par exemple pour s'authentifier.</w:t>
       </w:r>
     </w:p>
     <w:p>
@@ -3355,7 +3236,23 @@
           <w:b/>
           <w:bCs/>
         </w:rPr>
-        <w:t>(petit paquet)</w:t>
+        <w:t>(</w:t>
+      </w:r>
+      <w:proofErr w:type="gramStart"/>
+      <w:r>
+        <w:rPr>
+          <w:b/>
+          <w:bCs/>
+        </w:rPr>
+        <w:t>petit</w:t>
+      </w:r>
+      <w:proofErr w:type="gramEnd"/>
+      <w:r>
+        <w:rPr>
+          <w:b/>
+          <w:bCs/>
+        </w:rPr>
+        <w:t xml:space="preserve"> paquet)</w:t>
       </w:r>
       <w:r>
         <w:t xml:space="preserve"> </w:t>
@@ -3371,16 +3268,8 @@
           <w:rPr>
             <w:rStyle w:val="Lienhypertexte"/>
           </w:rPr>
-          <w:t>ookie-</w:t>
+          <w:t>ookie-parser</w:t>
         </w:r>
-        <w:proofErr w:type="spellStart"/>
-        <w:r>
-          <w:rPr>
-            <w:rStyle w:val="Lienhypertexte"/>
-          </w:rPr>
-          <w:t>parser</w:t>
-        </w:r>
-        <w:proofErr w:type="spellEnd"/>
       </w:hyperlink>
       <w:r>
         <w:t xml:space="preserve"> : Permet de lire les cookies de notre application</w:t>
@@ -3399,13 +3288,28 @@
           <w:b/>
           <w:bCs/>
         </w:rPr>
-        <w:t>(petit paquet)</w:t>
+        <w:t>(</w:t>
+      </w:r>
+      <w:proofErr w:type="gramStart"/>
+      <w:r>
+        <w:rPr>
+          <w:b/>
+          <w:bCs/>
+        </w:rPr>
+        <w:t>petit</w:t>
+      </w:r>
+      <w:proofErr w:type="gramEnd"/>
+      <w:r>
+        <w:rPr>
+          <w:b/>
+          <w:bCs/>
+        </w:rPr>
+        <w:t xml:space="preserve"> paquet)</w:t>
       </w:r>
       <w:r>
         <w:t xml:space="preserve"> </w:t>
       </w:r>
       <w:hyperlink r:id="rId24" w:history="1">
-        <w:proofErr w:type="spellStart"/>
         <w:r>
           <w:rPr>
             <w:rStyle w:val="Lienhypertexte"/>
@@ -3418,18 +3322,9 @@
           </w:rPr>
           <w:t>ulter</w:t>
         </w:r>
-        <w:proofErr w:type="spellEnd"/>
       </w:hyperlink>
       <w:r>
-        <w:t xml:space="preserve"> : Un middleware pour </w:t>
-      </w:r>
-      <w:proofErr w:type="spellStart"/>
-      <w:r>
-        <w:t>upload</w:t>
-      </w:r>
-      <w:proofErr w:type="spellEnd"/>
-      <w:r>
-        <w:t xml:space="preserve"> des images</w:t>
+        <w:t xml:space="preserve"> : Un middleware pour upload des images</w:t>
       </w:r>
     </w:p>
     <w:p>
@@ -3445,20 +3340,34 @@
           <w:b/>
           <w:bCs/>
         </w:rPr>
-        <w:t>(petit paquet)</w:t>
+        <w:t>(</w:t>
+      </w:r>
+      <w:proofErr w:type="gramStart"/>
+      <w:r>
+        <w:rPr>
+          <w:b/>
+          <w:bCs/>
+        </w:rPr>
+        <w:t>petit</w:t>
+      </w:r>
+      <w:proofErr w:type="gramEnd"/>
+      <w:r>
+        <w:rPr>
+          <w:b/>
+          <w:bCs/>
+        </w:rPr>
+        <w:t xml:space="preserve"> paquet)</w:t>
       </w:r>
       <w:r>
         <w:t xml:space="preserve"> </w:t>
       </w:r>
       <w:hyperlink r:id="rId25" w:history="1">
-        <w:proofErr w:type="spellStart"/>
         <w:r>
           <w:rPr>
             <w:rStyle w:val="Lienhypertexte"/>
           </w:rPr>
           <w:t>Nodemon</w:t>
         </w:r>
-        <w:proofErr w:type="spellEnd"/>
       </w:hyperlink>
       <w:r>
         <w:t xml:space="preserve"> : Utilitaire qui permet de redémarrer l'application Node lors d'un changement dans le code</w:t>
@@ -3477,20 +3386,34 @@
           <w:b/>
           <w:bCs/>
         </w:rPr>
-        <w:t>(petit paquet)</w:t>
+        <w:t>(</w:t>
+      </w:r>
+      <w:proofErr w:type="gramStart"/>
+      <w:r>
+        <w:rPr>
+          <w:b/>
+          <w:bCs/>
+        </w:rPr>
+        <w:t>petit</w:t>
+      </w:r>
+      <w:proofErr w:type="gramEnd"/>
+      <w:r>
+        <w:rPr>
+          <w:b/>
+          <w:bCs/>
+        </w:rPr>
+        <w:t xml:space="preserve"> paquet)</w:t>
       </w:r>
       <w:r>
         <w:t xml:space="preserve"> </w:t>
       </w:r>
       <w:hyperlink r:id="rId26" w:history="1">
-        <w:proofErr w:type="spellStart"/>
         <w:r>
           <w:rPr>
             <w:rStyle w:val="Lienhypertexte"/>
           </w:rPr>
           <w:t>Dotenv</w:t>
         </w:r>
-        <w:proofErr w:type="spellEnd"/>
       </w:hyperlink>
       <w:r>
         <w:t xml:space="preserve"> : Module qui permet de charger des variables d'environnements de fichier </w:t>
@@ -3500,38 +3423,28 @@
           <w:b/>
           <w:bCs/>
         </w:rPr>
-        <w:t>.</w:t>
-      </w:r>
-      <w:proofErr w:type="spellStart"/>
+        <w:t>.env</w:t>
+      </w:r>
+      <w:r>
+        <w:t xml:space="preserve"> en </w:t>
+      </w:r>
       <w:r>
         <w:rPr>
           <w:b/>
           <w:bCs/>
         </w:rPr>
-        <w:t>env</w:t>
-      </w:r>
-      <w:proofErr w:type="spellEnd"/>
-      <w:r>
-        <w:t xml:space="preserve"> en </w:t>
-      </w:r>
-      <w:proofErr w:type="spellStart"/>
-      <w:r>
-        <w:rPr>
-          <w:b/>
-          <w:bCs/>
-        </w:rPr>
-        <w:t>process.env</w:t>
-      </w:r>
-      <w:proofErr w:type="spellEnd"/>
-      <w:r>
-        <w:rPr>
-          <w:b/>
-          <w:bCs/>
-        </w:rPr>
-        <w:t>.</w:t>
-      </w:r>
-      <w:r>
-        <w:t xml:space="preserve"> dans le code</w:t>
+        <w:t>process.env.</w:t>
+      </w:r>
+      <w:r>
+        <w:t xml:space="preserve"> </w:t>
+      </w:r>
+      <w:proofErr w:type="gramStart"/>
+      <w:r>
+        <w:t>dans</w:t>
+      </w:r>
+      <w:proofErr w:type="gramEnd"/>
+      <w:r>
+        <w:t xml:space="preserve"> le code</w:t>
       </w:r>
     </w:p>
     <w:p>
@@ -3547,13 +3460,28 @@
           <w:b/>
           <w:bCs/>
         </w:rPr>
-        <w:t>(petit paquet)</w:t>
+        <w:t>(</w:t>
+      </w:r>
+      <w:proofErr w:type="gramStart"/>
+      <w:r>
+        <w:rPr>
+          <w:b/>
+          <w:bCs/>
+        </w:rPr>
+        <w:t>petit</w:t>
+      </w:r>
+      <w:proofErr w:type="gramEnd"/>
+      <w:r>
+        <w:rPr>
+          <w:b/>
+          <w:bCs/>
+        </w:rPr>
+        <w:t xml:space="preserve"> paquet)</w:t>
       </w:r>
       <w:r>
         <w:t xml:space="preserve"> </w:t>
       </w:r>
       <w:hyperlink r:id="rId27" w:history="1">
-        <w:proofErr w:type="spellStart"/>
         <w:r>
           <w:rPr>
             <w:rStyle w:val="Lienhypertexte"/>
@@ -3566,7 +3494,6 @@
           </w:rPr>
           <w:t>alidator</w:t>
         </w:r>
-        <w:proofErr w:type="spellEnd"/>
       </w:hyperlink>
       <w:r>
         <w:t xml:space="preserve"> : Bibliothèque pour valider des string (par exemple des mails)</w:t>
@@ -3585,13 +3512,28 @@
           <w:b/>
           <w:bCs/>
         </w:rPr>
-        <w:t>(petit paquet)</w:t>
+        <w:t>(</w:t>
+      </w:r>
+      <w:proofErr w:type="gramStart"/>
+      <w:r>
+        <w:rPr>
+          <w:b/>
+          <w:bCs/>
+        </w:rPr>
+        <w:t>petit</w:t>
+      </w:r>
+      <w:proofErr w:type="gramEnd"/>
+      <w:r>
+        <w:rPr>
+          <w:b/>
+          <w:bCs/>
+        </w:rPr>
+        <w:t xml:space="preserve"> paquet)</w:t>
       </w:r>
       <w:r>
         <w:t xml:space="preserve"> </w:t>
       </w:r>
       <w:hyperlink r:id="rId28" w:history="1">
-        <w:proofErr w:type="spellStart"/>
         <w:r>
           <w:rPr>
             <w:rStyle w:val="Lienhypertexte"/>
@@ -3604,7 +3546,6 @@
           </w:rPr>
           <w:t>crypt</w:t>
         </w:r>
-        <w:proofErr w:type="spellEnd"/>
       </w:hyperlink>
       <w:r>
         <w:t xml:space="preserve"> : Bibliothèque pour</w:t>
@@ -3966,1320 +3907,216 @@
     <w:p>
       <w:r>
         <w:tab/>
-        <w:t>Notre site n’est pour le moment pas disponible au public mais seulement en passant par des serveurs qui nécessite d’avoir installé node.js.</w:t>
-      </w:r>
-    </w:p>
-    <w:p>
-      <w:r>
-        <w:tab/>
-        <w:t>Vous trouverez ici comment installer node.js et les différents paquets requis pour visiter notre site</w:t>
-      </w:r>
-      <w:r>
-        <w:t> :</w:t>
-      </w:r>
-    </w:p>
-    <w:p/>
-    <w:p>
-      <w:pPr>
-        <w:pStyle w:val="Titre4"/>
-        <w:rPr>
-          <w:color w:val="FF0000"/>
-          <w:highlight w:val="yellow"/>
-        </w:rPr>
-      </w:pPr>
-      <w:r>
-        <w:rPr>
-          <w:color w:val="FF0000"/>
-          <w:highlight w:val="yellow"/>
-        </w:rPr>
-        <w:t>Premiers pas</w:t>
+        <w:t>Notre site n’est pour le moment pas disponible au public mais</w:t>
+      </w:r>
+      <w:r>
+        <w:t xml:space="preserve"> est accessible</w:t>
+      </w:r>
+      <w:r>
+        <w:t xml:space="preserve"> seulement en passant par </w:t>
+      </w:r>
+      <w:r>
+        <w:t>des serveurs locaux</w:t>
+      </w:r>
+      <w:r>
+        <w:t xml:space="preserve"> qui nécessite d’avoir installé </w:t>
+      </w:r>
+      <w:r>
+        <w:rPr>
+          <w:b/>
+          <w:bCs/>
+        </w:rPr>
+        <w:t>N</w:t>
+      </w:r>
+      <w:r>
+        <w:rPr>
+          <w:b/>
+          <w:bCs/>
+        </w:rPr>
+        <w:t>ode.js</w:t>
+      </w:r>
+      <w:r>
+        <w:t>.</w:t>
       </w:r>
     </w:p>
     <w:p>
       <w:pPr>
         <w:ind w:firstLine="708"/>
-        <w:rPr>
-          <w:color w:val="FF0000"/>
-          <w:highlight w:val="yellow"/>
-        </w:rPr>
-      </w:pPr>
-      <w:r>
-        <w:rPr>
-          <w:color w:val="FF0000"/>
-          <w:highlight w:val="yellow"/>
-        </w:rPr>
-        <w:t xml:space="preserve">Avant toutes choses vous devez installer </w:t>
-      </w:r>
-      <w:proofErr w:type="spellStart"/>
-      <w:r>
-        <w:rPr>
-          <w:color w:val="FF0000"/>
-          <w:highlight w:val="yellow"/>
-        </w:rPr>
-        <w:t>NodeJS</w:t>
-      </w:r>
-      <w:proofErr w:type="spellEnd"/>
-      <w:r>
-        <w:rPr>
-          <w:color w:val="FF0000"/>
-          <w:highlight w:val="yellow"/>
-        </w:rPr>
-        <w:t xml:space="preserve"> sur votre pc en allant sur le site : </w:t>
+      </w:pPr>
+      <w:r>
+        <w:t xml:space="preserve">Avant toutes choses vous devez donc installer </w:t>
+      </w:r>
+      <w:r>
+        <w:rPr>
+          <w:b/>
+          <w:bCs/>
+        </w:rPr>
+        <w:t>Node.js</w:t>
+      </w:r>
+      <w:r>
+        <w:t xml:space="preserve"> qui est un environnement pour exécuter du </w:t>
+      </w:r>
+      <w:r>
+        <w:t>J</w:t>
+      </w:r>
+      <w:r>
+        <w:t xml:space="preserve">avascript. Pour cela, </w:t>
+      </w:r>
+      <w:r>
+        <w:t>téléchargez la dernière version sur</w:t>
+      </w:r>
+      <w:r>
+        <w:t xml:space="preserve"> </w:t>
       </w:r>
       <w:hyperlink r:id="rId30" w:history="1">
         <w:r>
           <w:rPr>
             <w:rStyle w:val="Lienhypertexte"/>
-            <w:color w:val="FF0000"/>
-            <w:highlight w:val="yellow"/>
           </w:rPr>
-          <w:t>https://nodejs.org/fr/</w:t>
+          <w:t>https://n</w:t>
         </w:r>
-      </w:hyperlink>
-    </w:p>
-    <w:p>
-      <w:pPr>
-        <w:ind w:firstLine="708"/>
-        <w:rPr>
-          <w:color w:val="FF0000"/>
-          <w:highlight w:val="yellow"/>
-        </w:rPr>
-      </w:pPr>
-      <w:r>
-        <w:rPr>
-          <w:color w:val="FF0000"/>
-          <w:highlight w:val="yellow"/>
-        </w:rPr>
-        <w:t xml:space="preserve">Pour voir si </w:t>
-      </w:r>
-      <w:proofErr w:type="spellStart"/>
-      <w:r>
-        <w:rPr>
-          <w:color w:val="FF0000"/>
-          <w:highlight w:val="yellow"/>
-        </w:rPr>
-        <w:t>NodeJS</w:t>
-      </w:r>
-      <w:proofErr w:type="spellEnd"/>
-      <w:r>
-        <w:rPr>
-          <w:color w:val="FF0000"/>
-          <w:highlight w:val="yellow"/>
-        </w:rPr>
-        <w:t xml:space="preserve"> est bien installé vous pouvez aller sur une console (cmd sur Windows par exemple) et taper </w:t>
-      </w:r>
-      <w:proofErr w:type="spellStart"/>
-      <w:r>
-        <w:rPr>
-          <w:color w:val="FF0000"/>
-          <w:highlight w:val="yellow"/>
-        </w:rPr>
-        <w:t>node</w:t>
-      </w:r>
-      <w:proofErr w:type="spellEnd"/>
-      <w:r>
-        <w:rPr>
-          <w:color w:val="FF0000"/>
-          <w:highlight w:val="yellow"/>
-        </w:rPr>
-        <w:t xml:space="preserve"> -v qui va vous afficher la version de </w:t>
-      </w:r>
-      <w:proofErr w:type="spellStart"/>
-      <w:r>
-        <w:rPr>
-          <w:color w:val="FF0000"/>
-          <w:highlight w:val="yellow"/>
-        </w:rPr>
-        <w:t>node</w:t>
-      </w:r>
-      <w:proofErr w:type="spellEnd"/>
-      <w:r>
-        <w:rPr>
-          <w:color w:val="FF0000"/>
-          <w:highlight w:val="yellow"/>
-        </w:rPr>
-        <w:t xml:space="preserve"> sur votre pc (seulement si </w:t>
-      </w:r>
-      <w:proofErr w:type="spellStart"/>
-      <w:r>
-        <w:rPr>
-          <w:color w:val="FF0000"/>
-          <w:highlight w:val="yellow"/>
-        </w:rPr>
-        <w:t>node</w:t>
-      </w:r>
-      <w:proofErr w:type="spellEnd"/>
-      <w:r>
-        <w:rPr>
-          <w:color w:val="FF0000"/>
-          <w:highlight w:val="yellow"/>
-        </w:rPr>
-        <w:t xml:space="preserve"> est installé).</w:t>
-      </w:r>
-    </w:p>
-    <w:p>
-      <w:pPr>
-        <w:ind w:firstLine="708"/>
-        <w:rPr>
-          <w:color w:val="FF0000"/>
-          <w:highlight w:val="yellow"/>
-        </w:rPr>
-      </w:pPr>
-      <w:r>
-        <w:rPr>
-          <w:color w:val="FF0000"/>
-          <w:highlight w:val="yellow"/>
-        </w:rPr>
-        <w:t xml:space="preserve">Pour la suite </w:t>
-      </w:r>
-      <w:r>
-        <w:rPr>
-          <w:color w:val="FF0000"/>
-          <w:highlight w:val="yellow"/>
-        </w:rPr>
-        <w:t>il va falloir</w:t>
-      </w:r>
-      <w:r>
-        <w:rPr>
-          <w:color w:val="FF0000"/>
-          <w:highlight w:val="yellow"/>
-        </w:rPr>
-        <w:t xml:space="preserve"> utiliser le gestionnaire de paquets de </w:t>
-      </w:r>
-      <w:proofErr w:type="spellStart"/>
-      <w:r>
-        <w:rPr>
-          <w:color w:val="FF0000"/>
-          <w:highlight w:val="yellow"/>
-        </w:rPr>
-        <w:t>node</w:t>
-      </w:r>
-      <w:proofErr w:type="spellEnd"/>
-      <w:r>
-        <w:rPr>
-          <w:color w:val="FF0000"/>
-          <w:highlight w:val="yellow"/>
-        </w:rPr>
-        <w:t xml:space="preserve"> qui est </w:t>
-      </w:r>
-      <w:proofErr w:type="spellStart"/>
-      <w:r>
-        <w:rPr>
-          <w:b/>
-          <w:bCs/>
-          <w:color w:val="FF0000"/>
-          <w:highlight w:val="yellow"/>
-        </w:rPr>
-        <w:t>npm</w:t>
-      </w:r>
-      <w:proofErr w:type="spellEnd"/>
-      <w:r>
-        <w:rPr>
-          <w:color w:val="FF0000"/>
-          <w:highlight w:val="yellow"/>
-        </w:rPr>
-        <w:t xml:space="preserve"> (</w:t>
-      </w:r>
-      <w:proofErr w:type="spellStart"/>
-      <w:r>
-        <w:rPr>
-          <w:color w:val="FF0000"/>
-          <w:highlight w:val="yellow"/>
-        </w:rPr>
-        <w:t>npm</w:t>
-      </w:r>
-      <w:proofErr w:type="spellEnd"/>
-      <w:r>
-        <w:rPr>
-          <w:color w:val="FF0000"/>
-          <w:highlight w:val="yellow"/>
-        </w:rPr>
-        <w:t xml:space="preserve"> est intégré à </w:t>
-      </w:r>
-      <w:proofErr w:type="spellStart"/>
-      <w:r>
-        <w:rPr>
-          <w:color w:val="FF0000"/>
-          <w:highlight w:val="yellow"/>
-        </w:rPr>
-        <w:t>node</w:t>
-      </w:r>
-      <w:proofErr w:type="spellEnd"/>
-      <w:r>
-        <w:rPr>
-          <w:color w:val="FF0000"/>
-          <w:highlight w:val="yellow"/>
-        </w:rPr>
-        <w:t xml:space="preserve">). Comme pour </w:t>
-      </w:r>
-      <w:proofErr w:type="spellStart"/>
-      <w:r>
-        <w:rPr>
-          <w:color w:val="FF0000"/>
-          <w:highlight w:val="yellow"/>
-        </w:rPr>
-        <w:t>NodeJS</w:t>
-      </w:r>
-      <w:proofErr w:type="spellEnd"/>
-      <w:r>
-        <w:rPr>
-          <w:color w:val="FF0000"/>
-          <w:highlight w:val="yellow"/>
-        </w:rPr>
-        <w:t xml:space="preserve"> vous pouvez taper </w:t>
-      </w:r>
-      <w:proofErr w:type="spellStart"/>
-      <w:r>
-        <w:rPr>
-          <w:color w:val="FF0000"/>
-          <w:highlight w:val="yellow"/>
-        </w:rPr>
-        <w:t>npm</w:t>
-      </w:r>
-      <w:proofErr w:type="spellEnd"/>
-      <w:r>
-        <w:rPr>
-          <w:color w:val="FF0000"/>
-          <w:highlight w:val="yellow"/>
-        </w:rPr>
-        <w:t xml:space="preserve"> -v pour voir sa version.</w:t>
-      </w:r>
-    </w:p>
-    <w:p>
-      <w:pPr>
-        <w:ind w:firstLine="708"/>
-        <w:rPr>
-          <w:color w:val="FF0000"/>
-          <w:highlight w:val="yellow"/>
-        </w:rPr>
-      </w:pPr>
-      <w:r>
-        <w:rPr>
-          <w:color w:val="FF0000"/>
-          <w:highlight w:val="yellow"/>
-        </w:rPr>
-        <w:t xml:space="preserve">On va installer des paquets dans notre projet (des dépendances) grâce à </w:t>
-      </w:r>
-      <w:proofErr w:type="spellStart"/>
-      <w:r>
-        <w:rPr>
-          <w:color w:val="FF0000"/>
-          <w:highlight w:val="yellow"/>
-        </w:rPr>
-        <w:t>npm</w:t>
-      </w:r>
-      <w:proofErr w:type="spellEnd"/>
-      <w:r>
-        <w:rPr>
-          <w:color w:val="FF0000"/>
-          <w:highlight w:val="yellow"/>
-        </w:rPr>
-        <w:t xml:space="preserve">. Ces paquets ne sont pas présents dans </w:t>
-      </w:r>
-      <w:r>
-        <w:rPr>
-          <w:color w:val="FF0000"/>
-          <w:highlight w:val="yellow"/>
-        </w:rPr>
-        <w:t>GitHub</w:t>
-      </w:r>
-      <w:r>
-        <w:rPr>
-          <w:color w:val="FF0000"/>
-          <w:highlight w:val="yellow"/>
-        </w:rPr>
-        <w:t xml:space="preserve"> car trop volumineux.</w:t>
-      </w:r>
-    </w:p>
-    <w:p>
-      <w:pPr>
-        <w:ind w:firstLine="708"/>
-        <w:rPr>
-          <w:color w:val="FF0000"/>
-          <w:highlight w:val="yellow"/>
-        </w:rPr>
-      </w:pPr>
-      <w:r>
-        <w:rPr>
-          <w:color w:val="FF0000"/>
-          <w:highlight w:val="yellow"/>
-        </w:rPr>
-        <w:t xml:space="preserve">Avant cela, télécharger les fichiers du </w:t>
-      </w:r>
-      <w:r>
-        <w:rPr>
-          <w:color w:val="FF0000"/>
-          <w:highlight w:val="yellow"/>
-        </w:rPr>
-        <w:t>GitHub</w:t>
-      </w:r>
-      <w:r>
-        <w:rPr>
-          <w:color w:val="FF0000"/>
-          <w:highlight w:val="yellow"/>
-        </w:rPr>
-        <w:t xml:space="preserve"> et mettez-les dans un dossier où vous souhaitez travailler (n'importe où sur votre pc).</w:t>
-      </w:r>
-    </w:p>
-    <w:p>
-      <w:pPr>
-        <w:ind w:firstLine="708"/>
-        <w:rPr>
-          <w:color w:val="FF0000"/>
-          <w:highlight w:val="yellow"/>
-        </w:rPr>
-      </w:pPr>
-      <w:r>
-        <w:rPr>
-          <w:color w:val="FF0000"/>
-          <w:highlight w:val="yellow"/>
-        </w:rPr>
-        <w:t xml:space="preserve">Pour la suite vous aurez besoin d'aller sur une console et d'aller à l'adresse où se trouve la racine du projet (là où il y a le dossier </w:t>
-      </w:r>
-      <w:r>
-        <w:rPr>
-          <w:i/>
-          <w:iCs/>
-          <w:color w:val="FF0000"/>
-          <w:highlight w:val="yellow"/>
-        </w:rPr>
-        <w:t>client</w:t>
-      </w:r>
-      <w:r>
-        <w:rPr>
-          <w:color w:val="FF0000"/>
-          <w:highlight w:val="yellow"/>
-        </w:rPr>
-        <w:t xml:space="preserve"> et </w:t>
-      </w:r>
-      <w:r>
-        <w:rPr>
-          <w:i/>
-          <w:iCs/>
-          <w:color w:val="FF0000"/>
-          <w:highlight w:val="yellow"/>
-        </w:rPr>
-        <w:t>server</w:t>
-      </w:r>
-      <w:r>
-        <w:rPr>
-          <w:color w:val="FF0000"/>
-          <w:highlight w:val="yellow"/>
-        </w:rPr>
-        <w:t>) :</w:t>
-      </w:r>
-    </w:p>
-    <w:p>
-      <w:pPr>
-        <w:ind w:firstLine="708"/>
-        <w:rPr>
-          <w:i/>
-          <w:iCs/>
-          <w:color w:val="FF0000"/>
-          <w:highlight w:val="yellow"/>
-        </w:rPr>
-      </w:pPr>
-      <w:r>
-        <w:rPr>
-          <w:i/>
-          <w:iCs/>
-          <w:color w:val="FF0000"/>
-          <w:highlight w:val="yellow"/>
-        </w:rPr>
-        <w:t>cd C:/Chemin/PtutS4_Santee-main/Application/</w:t>
-      </w:r>
-    </w:p>
-    <w:p>
-      <w:pPr>
-        <w:ind w:firstLine="708"/>
-        <w:rPr>
-          <w:color w:val="FF0000"/>
-          <w:highlight w:val="yellow"/>
-        </w:rPr>
-      </w:pPr>
-      <w:r>
-        <w:rPr>
-          <w:color w:val="FF0000"/>
-          <w:highlight w:val="yellow"/>
-        </w:rPr>
-        <w:t>Vous êtes maintenant prêt pour installer les dépendances.</w:t>
-      </w:r>
-    </w:p>
-    <w:p>
-      <w:pPr>
-        <w:pStyle w:val="Titre4"/>
-        <w:rPr>
-          <w:color w:val="FF0000"/>
-          <w:highlight w:val="yellow"/>
-        </w:rPr>
-      </w:pPr>
-      <w:r>
-        <w:rPr>
-          <w:color w:val="FF0000"/>
-          <w:highlight w:val="yellow"/>
-        </w:rPr>
-        <w:t>Côté client</w:t>
-      </w:r>
-    </w:p>
-    <w:p>
-      <w:pPr>
-        <w:rPr>
-          <w:color w:val="FF0000"/>
-          <w:highlight w:val="yellow"/>
-        </w:rPr>
-      </w:pPr>
-      <w:r>
-        <w:rPr>
-          <w:color w:val="FF0000"/>
-          <w:highlight w:val="yellow"/>
-        </w:rPr>
-        <w:t>Le côté client (frontend) utilise la bibliothèque React qui utilise son lot de dépendances (+ React Router).</w:t>
-      </w:r>
-    </w:p>
-    <w:p>
-      <w:pPr>
-        <w:rPr>
-          <w:color w:val="FF0000"/>
-          <w:highlight w:val="yellow"/>
-        </w:rPr>
-      </w:pPr>
-      <w:r>
-        <w:rPr>
-          <w:color w:val="FF0000"/>
-          <w:highlight w:val="yellow"/>
-        </w:rPr>
-        <w:t>Accédez</w:t>
-      </w:r>
-      <w:r>
-        <w:rPr>
-          <w:color w:val="FF0000"/>
-          <w:highlight w:val="yellow"/>
-        </w:rPr>
-        <w:t xml:space="preserve"> au dossier client :</w:t>
-      </w:r>
-    </w:p>
-    <w:p>
-      <w:pPr>
-        <w:rPr>
-          <w:color w:val="FF0000"/>
-          <w:highlight w:val="yellow"/>
-        </w:rPr>
-      </w:pPr>
-      <w:r>
-        <w:rPr>
-          <w:color w:val="FF0000"/>
-          <w:highlight w:val="yellow"/>
-        </w:rPr>
-        <w:t>cd client</w:t>
-      </w:r>
-    </w:p>
-    <w:p>
-      <w:pPr>
-        <w:rPr>
-          <w:color w:val="FF0000"/>
-          <w:highlight w:val="yellow"/>
-        </w:rPr>
-      </w:pPr>
-      <w:r>
-        <w:rPr>
-          <w:color w:val="FF0000"/>
-          <w:highlight w:val="yellow"/>
-        </w:rPr>
-        <w:t>Ensuite pour installer les dépendances vous avez simplement à faire la commande suivante :</w:t>
-      </w:r>
-    </w:p>
-    <w:p>
-      <w:pPr>
-        <w:rPr>
-          <w:color w:val="FF0000"/>
-          <w:highlight w:val="yellow"/>
-        </w:rPr>
-      </w:pPr>
-      <w:proofErr w:type="spellStart"/>
-      <w:r>
-        <w:rPr>
-          <w:color w:val="FF0000"/>
-          <w:highlight w:val="yellow"/>
-        </w:rPr>
-        <w:lastRenderedPageBreak/>
-        <w:t>npm</w:t>
-      </w:r>
-      <w:proofErr w:type="spellEnd"/>
-      <w:r>
-        <w:rPr>
-          <w:color w:val="FF0000"/>
-          <w:highlight w:val="yellow"/>
-        </w:rPr>
-        <w:t xml:space="preserve"> </w:t>
-      </w:r>
-      <w:proofErr w:type="spellStart"/>
-      <w:r>
-        <w:rPr>
-          <w:color w:val="FF0000"/>
-          <w:highlight w:val="yellow"/>
-        </w:rPr>
-        <w:t>install</w:t>
-      </w:r>
-      <w:proofErr w:type="spellEnd"/>
-    </w:p>
-    <w:p>
-      <w:pPr>
-        <w:rPr>
-          <w:color w:val="FF0000"/>
-          <w:highlight w:val="yellow"/>
-        </w:rPr>
-      </w:pPr>
-      <w:r>
-        <w:rPr>
-          <w:color w:val="FF0000"/>
-          <w:highlight w:val="yellow"/>
-        </w:rPr>
-        <w:t xml:space="preserve">(Cela va créer un dossier </w:t>
-      </w:r>
-      <w:proofErr w:type="spellStart"/>
-      <w:r>
-        <w:rPr>
-          <w:color w:val="FF0000"/>
-          <w:highlight w:val="yellow"/>
-        </w:rPr>
-        <w:t>node_modules</w:t>
-      </w:r>
-      <w:proofErr w:type="spellEnd"/>
-      <w:r>
-        <w:rPr>
-          <w:color w:val="FF0000"/>
-          <w:highlight w:val="yellow"/>
-        </w:rPr>
-        <w:t xml:space="preserve"> avec les dépendances à l'intérieur)</w:t>
-      </w:r>
-    </w:p>
-    <w:p>
-      <w:pPr>
-        <w:rPr>
-          <w:color w:val="FF0000"/>
-          <w:highlight w:val="yellow"/>
-        </w:rPr>
-      </w:pPr>
-      <w:r>
-        <w:rPr>
-          <w:color w:val="FF0000"/>
-          <w:highlight w:val="yellow"/>
-        </w:rPr>
-        <w:t>Une fois le téléchargement fini vous êtes prêt à coder la partie client.</w:t>
-      </w:r>
-    </w:p>
-    <w:p>
-      <w:pPr>
-        <w:rPr>
-          <w:color w:val="FF0000"/>
-          <w:highlight w:val="yellow"/>
-        </w:rPr>
-      </w:pPr>
-      <w:r>
-        <w:rPr>
-          <w:color w:val="FF0000"/>
-          <w:highlight w:val="yellow"/>
-        </w:rPr>
-        <w:t xml:space="preserve">Il suffit de faire dans votre console (n'oubliez pas qu'il faut être dans le dossier </w:t>
-      </w:r>
-      <w:r>
-        <w:rPr>
-          <w:i/>
-          <w:iCs/>
-          <w:color w:val="FF0000"/>
-          <w:highlight w:val="yellow"/>
-        </w:rPr>
-        <w:t>client</w:t>
-      </w:r>
-      <w:r>
-        <w:rPr>
-          <w:color w:val="FF0000"/>
-          <w:highlight w:val="yellow"/>
-        </w:rPr>
-        <w:t xml:space="preserve">) la commande suivante pour lancer le côté client du projet : </w:t>
-      </w:r>
-      <w:proofErr w:type="spellStart"/>
-      <w:r>
-        <w:rPr>
-          <w:color w:val="FF0000"/>
-          <w:highlight w:val="yellow"/>
-        </w:rPr>
-        <w:t>npm</w:t>
-      </w:r>
-      <w:proofErr w:type="spellEnd"/>
-      <w:r>
-        <w:rPr>
-          <w:color w:val="FF0000"/>
-          <w:highlight w:val="yellow"/>
-        </w:rPr>
-        <w:t xml:space="preserve"> start</w:t>
-      </w:r>
-    </w:p>
-    <w:p>
-      <w:pPr>
-        <w:rPr>
-          <w:color w:val="FF0000"/>
-          <w:highlight w:val="yellow"/>
-        </w:rPr>
-      </w:pPr>
-      <w:r>
-        <w:rPr>
-          <w:color w:val="FF0000"/>
-          <w:highlight w:val="yellow"/>
-        </w:rPr>
-        <w:t xml:space="preserve">Pour </w:t>
-      </w:r>
-      <w:proofErr w:type="spellStart"/>
-      <w:r>
-        <w:rPr>
-          <w:color w:val="FF0000"/>
-          <w:highlight w:val="yellow"/>
-        </w:rPr>
-        <w:t>arreter</w:t>
-      </w:r>
-      <w:proofErr w:type="spellEnd"/>
-      <w:r>
-        <w:rPr>
-          <w:color w:val="FF0000"/>
-          <w:highlight w:val="yellow"/>
-        </w:rPr>
-        <w:t xml:space="preserve"> le script vous pouvez soit fermer la console ou alors faire </w:t>
-      </w:r>
-      <w:proofErr w:type="spellStart"/>
-      <w:r>
-        <w:rPr>
-          <w:color w:val="FF0000"/>
-          <w:highlight w:val="yellow"/>
-        </w:rPr>
-        <w:t>Ctrl+C</w:t>
-      </w:r>
-      <w:proofErr w:type="spellEnd"/>
-    </w:p>
-    <w:p>
-      <w:pPr>
-        <w:pStyle w:val="Titre4"/>
-        <w:rPr>
-          <w:color w:val="FF0000"/>
-          <w:highlight w:val="yellow"/>
-        </w:rPr>
-      </w:pPr>
-      <w:r>
-        <w:rPr>
-          <w:color w:val="FF0000"/>
-          <w:highlight w:val="yellow"/>
-        </w:rPr>
-        <w:t>Côté serveur</w:t>
-      </w:r>
-    </w:p>
-    <w:p>
-      <w:pPr>
-        <w:rPr>
-          <w:color w:val="FF0000"/>
-          <w:highlight w:val="yellow"/>
-        </w:rPr>
-      </w:pPr>
-      <w:r>
-        <w:rPr>
-          <w:color w:val="FF0000"/>
-          <w:highlight w:val="yellow"/>
-        </w:rPr>
-        <w:t xml:space="preserve">Le côté serveur (backend) utilise comme dépendances, express, </w:t>
-      </w:r>
-      <w:proofErr w:type="spellStart"/>
-      <w:r>
-        <w:rPr>
-          <w:color w:val="FF0000"/>
-          <w:highlight w:val="yellow"/>
-        </w:rPr>
-        <w:t>mongoose</w:t>
-      </w:r>
-      <w:proofErr w:type="spellEnd"/>
-      <w:r>
-        <w:rPr>
-          <w:color w:val="FF0000"/>
-          <w:highlight w:val="yellow"/>
-        </w:rPr>
-        <w:t xml:space="preserve">, </w:t>
-      </w:r>
-      <w:proofErr w:type="spellStart"/>
-      <w:r>
-        <w:rPr>
-          <w:color w:val="FF0000"/>
-          <w:highlight w:val="yellow"/>
-        </w:rPr>
-        <w:t>nodemon</w:t>
-      </w:r>
-      <w:proofErr w:type="spellEnd"/>
-      <w:r>
-        <w:rPr>
-          <w:color w:val="FF0000"/>
-          <w:highlight w:val="yellow"/>
-        </w:rPr>
-        <w:t xml:space="preserve">, </w:t>
-      </w:r>
-      <w:proofErr w:type="spellStart"/>
-      <w:r>
-        <w:rPr>
-          <w:color w:val="FF0000"/>
-          <w:highlight w:val="yellow"/>
-        </w:rPr>
-        <w:t>dotenv</w:t>
-      </w:r>
-      <w:proofErr w:type="spellEnd"/>
-      <w:r>
-        <w:rPr>
-          <w:color w:val="FF0000"/>
-          <w:highlight w:val="yellow"/>
-        </w:rPr>
-        <w:t>... (voir la liste) que j'ai moi-même choisit d'installer (on peut très bien en installer d'autres).</w:t>
-      </w:r>
-    </w:p>
-    <w:p>
-      <w:pPr>
-        <w:rPr>
-          <w:color w:val="FF0000"/>
-          <w:highlight w:val="yellow"/>
-        </w:rPr>
-      </w:pPr>
-      <w:proofErr w:type="spellStart"/>
-      <w:r>
-        <w:rPr>
-          <w:color w:val="FF0000"/>
-          <w:highlight w:val="yellow"/>
-        </w:rPr>
-        <w:t>Accèdez</w:t>
-      </w:r>
-      <w:proofErr w:type="spellEnd"/>
-      <w:r>
-        <w:rPr>
-          <w:color w:val="FF0000"/>
-          <w:highlight w:val="yellow"/>
-        </w:rPr>
-        <w:t xml:space="preserve"> au dossier server :</w:t>
-      </w:r>
-    </w:p>
-    <w:p>
-      <w:pPr>
-        <w:rPr>
-          <w:color w:val="FF0000"/>
-          <w:highlight w:val="yellow"/>
-        </w:rPr>
-      </w:pPr>
-      <w:r>
-        <w:rPr>
-          <w:color w:val="FF0000"/>
-          <w:highlight w:val="yellow"/>
-        </w:rPr>
-        <w:t>cd ..</w:t>
-      </w:r>
-    </w:p>
-    <w:p>
-      <w:pPr>
-        <w:rPr>
-          <w:color w:val="FF0000"/>
-          <w:highlight w:val="yellow"/>
-        </w:rPr>
-      </w:pPr>
-      <w:r>
-        <w:rPr>
-          <w:color w:val="FF0000"/>
-          <w:highlight w:val="yellow"/>
-        </w:rPr>
-        <w:t>cd server</w:t>
-      </w:r>
-    </w:p>
-    <w:p>
-      <w:pPr>
-        <w:rPr>
-          <w:color w:val="FF0000"/>
-          <w:highlight w:val="yellow"/>
-        </w:rPr>
-      </w:pPr>
-      <w:r>
-        <w:rPr>
-          <w:color w:val="FF0000"/>
-          <w:highlight w:val="yellow"/>
-        </w:rPr>
-        <w:t>Ensuite comme pour la partie client vous devez simplement faire la commande suivante pour installer les dépendances citées plus haut :</w:t>
-      </w:r>
-    </w:p>
-    <w:p>
-      <w:pPr>
-        <w:rPr>
-          <w:color w:val="FF0000"/>
-          <w:highlight w:val="yellow"/>
-        </w:rPr>
-      </w:pPr>
-      <w:proofErr w:type="spellStart"/>
-      <w:r>
-        <w:rPr>
-          <w:color w:val="FF0000"/>
-          <w:highlight w:val="yellow"/>
-        </w:rPr>
-        <w:t>npm</w:t>
-      </w:r>
-      <w:proofErr w:type="spellEnd"/>
-      <w:r>
-        <w:rPr>
-          <w:color w:val="FF0000"/>
-          <w:highlight w:val="yellow"/>
-        </w:rPr>
-        <w:t xml:space="preserve"> </w:t>
-      </w:r>
-      <w:proofErr w:type="spellStart"/>
-      <w:r>
-        <w:rPr>
-          <w:color w:val="FF0000"/>
-          <w:highlight w:val="yellow"/>
-        </w:rPr>
-        <w:t>install</w:t>
-      </w:r>
-      <w:proofErr w:type="spellEnd"/>
-    </w:p>
-    <w:p>
-      <w:pPr>
-        <w:rPr>
-          <w:color w:val="FF0000"/>
-          <w:highlight w:val="yellow"/>
-        </w:rPr>
-      </w:pPr>
-      <w:r>
-        <w:rPr>
-          <w:color w:val="FF0000"/>
-          <w:highlight w:val="yellow"/>
-        </w:rPr>
-        <w:t xml:space="preserve">(Cela va créer un dossier </w:t>
-      </w:r>
-      <w:proofErr w:type="spellStart"/>
-      <w:r>
-        <w:rPr>
-          <w:color w:val="FF0000"/>
-          <w:highlight w:val="yellow"/>
-        </w:rPr>
-        <w:t>node_modules</w:t>
-      </w:r>
-      <w:proofErr w:type="spellEnd"/>
-      <w:r>
-        <w:rPr>
-          <w:color w:val="FF0000"/>
-          <w:highlight w:val="yellow"/>
-        </w:rPr>
-        <w:t xml:space="preserve"> avec les dépendances à l'intérieur)</w:t>
-      </w:r>
-    </w:p>
-    <w:p>
-      <w:pPr>
-        <w:rPr>
-          <w:color w:val="FF0000"/>
-          <w:highlight w:val="yellow"/>
-        </w:rPr>
-      </w:pPr>
-      <w:r>
-        <w:rPr>
-          <w:i/>
-          <w:iCs/>
-          <w:color w:val="FF0000"/>
-          <w:highlight w:val="yellow"/>
-        </w:rPr>
-        <w:t xml:space="preserve">Remarque : le paquet </w:t>
-      </w:r>
-      <w:proofErr w:type="spellStart"/>
-      <w:r>
-        <w:rPr>
-          <w:i/>
-          <w:iCs/>
-          <w:color w:val="FF0000"/>
-          <w:highlight w:val="yellow"/>
-        </w:rPr>
-        <w:t>dotenv</w:t>
-      </w:r>
-      <w:proofErr w:type="spellEnd"/>
-      <w:r>
-        <w:rPr>
-          <w:i/>
-          <w:iCs/>
-          <w:color w:val="FF0000"/>
-          <w:highlight w:val="yellow"/>
-        </w:rPr>
-        <w:t xml:space="preserve"> utilise un fichier .</w:t>
-      </w:r>
-      <w:proofErr w:type="spellStart"/>
-      <w:r>
-        <w:rPr>
-          <w:i/>
-          <w:iCs/>
-          <w:color w:val="FF0000"/>
-          <w:highlight w:val="yellow"/>
-        </w:rPr>
-        <w:t>env</w:t>
-      </w:r>
-      <w:proofErr w:type="spellEnd"/>
-      <w:r>
-        <w:rPr>
-          <w:i/>
-          <w:iCs/>
-          <w:color w:val="FF0000"/>
-          <w:highlight w:val="yellow"/>
-        </w:rPr>
-        <w:t xml:space="preserve"> (sans rien devant le point) que vous devez créer dans la racine du serveur (plus d'infos dans la partie Autre&gt;Remarques&gt;Fichier .</w:t>
-      </w:r>
-      <w:proofErr w:type="spellStart"/>
-      <w:r>
-        <w:rPr>
-          <w:i/>
-          <w:iCs/>
-          <w:color w:val="FF0000"/>
-          <w:highlight w:val="yellow"/>
-        </w:rPr>
-        <w:t>env</w:t>
-      </w:r>
-      <w:proofErr w:type="spellEnd"/>
-      <w:r>
-        <w:rPr>
-          <w:i/>
-          <w:iCs/>
-          <w:color w:val="FF0000"/>
-          <w:highlight w:val="yellow"/>
-        </w:rPr>
-        <w:t>)</w:t>
-      </w:r>
-    </w:p>
-    <w:p>
-      <w:pPr>
-        <w:rPr>
-          <w:color w:val="FF0000"/>
-          <w:highlight w:val="yellow"/>
-        </w:rPr>
-      </w:pPr>
-      <w:r>
-        <w:rPr>
-          <w:color w:val="FF0000"/>
-          <w:highlight w:val="yellow"/>
-        </w:rPr>
-        <w:t>Félicitation, votre projet est prêt à l'emploi !</w:t>
-      </w:r>
-    </w:p>
-    <w:p>
-      <w:pPr>
-        <w:rPr>
-          <w:color w:val="FF0000"/>
-          <w:highlight w:val="yellow"/>
-        </w:rPr>
-      </w:pPr>
-      <w:r>
-        <w:rPr>
-          <w:color w:val="FF0000"/>
-          <w:highlight w:val="yellow"/>
-        </w:rPr>
-        <w:t xml:space="preserve">Il suffit de faire dans votre console (n'oubliez pas qu'il faut être dans le dossier </w:t>
-      </w:r>
-      <w:r>
-        <w:rPr>
-          <w:i/>
-          <w:iCs/>
-          <w:color w:val="FF0000"/>
-          <w:highlight w:val="yellow"/>
-        </w:rPr>
-        <w:t>server</w:t>
-      </w:r>
-      <w:r>
-        <w:rPr>
-          <w:color w:val="FF0000"/>
-          <w:highlight w:val="yellow"/>
-        </w:rPr>
-        <w:t xml:space="preserve">) la commande suivante pour lancer le côté serveur du projet : </w:t>
-      </w:r>
-      <w:proofErr w:type="spellStart"/>
-      <w:r>
-        <w:rPr>
-          <w:color w:val="FF0000"/>
-          <w:highlight w:val="yellow"/>
-        </w:rPr>
-        <w:t>npm</w:t>
-      </w:r>
-      <w:proofErr w:type="spellEnd"/>
-      <w:r>
-        <w:rPr>
-          <w:color w:val="FF0000"/>
-          <w:highlight w:val="yellow"/>
-        </w:rPr>
-        <w:t xml:space="preserve"> start</w:t>
-      </w:r>
-    </w:p>
-    <w:p>
-      <w:pPr>
-        <w:rPr>
-          <w:color w:val="FF0000"/>
-          <w:highlight w:val="yellow"/>
-        </w:rPr>
-      </w:pPr>
-      <w:r>
-        <w:rPr>
-          <w:color w:val="FF0000"/>
-          <w:highlight w:val="yellow"/>
-        </w:rPr>
-        <w:t xml:space="preserve">Pour </w:t>
-      </w:r>
-      <w:proofErr w:type="spellStart"/>
-      <w:r>
-        <w:rPr>
-          <w:color w:val="FF0000"/>
-          <w:highlight w:val="yellow"/>
-        </w:rPr>
-        <w:t>arreter</w:t>
-      </w:r>
-      <w:proofErr w:type="spellEnd"/>
-      <w:r>
-        <w:rPr>
-          <w:color w:val="FF0000"/>
-          <w:highlight w:val="yellow"/>
-        </w:rPr>
-        <w:t xml:space="preserve"> le script vous pouvez soit fermer la console ou alors faire </w:t>
-      </w:r>
-      <w:proofErr w:type="spellStart"/>
-      <w:r>
-        <w:rPr>
-          <w:color w:val="FF0000"/>
-          <w:highlight w:val="yellow"/>
-        </w:rPr>
-        <w:t>Ctrl+C</w:t>
-      </w:r>
-      <w:proofErr w:type="spellEnd"/>
-    </w:p>
-    <w:p>
-      <w:pPr>
-        <w:rPr>
-          <w:b/>
-          <w:bCs/>
-          <w:color w:val="FF0000"/>
-          <w:highlight w:val="yellow"/>
-        </w:rPr>
-      </w:pPr>
-      <w:r>
-        <w:rPr>
-          <w:b/>
-          <w:bCs/>
-          <w:color w:val="FF0000"/>
-          <w:highlight w:val="yellow"/>
-        </w:rPr>
-        <w:t>Base de données</w:t>
-      </w:r>
-    </w:p>
-    <w:p>
-      <w:pPr>
-        <w:rPr>
-          <w:color w:val="FF0000"/>
-          <w:highlight w:val="yellow"/>
-        </w:rPr>
-      </w:pPr>
-      <w:r>
-        <w:rPr>
-          <w:color w:val="FF0000"/>
-          <w:highlight w:val="yellow"/>
-        </w:rPr>
-        <w:t xml:space="preserve">Pour pouvoir faciliter la manipulation de la base de données, vous pouvez installer </w:t>
-      </w:r>
-      <w:hyperlink r:id="rId31" w:history="1">
         <w:r>
           <w:rPr>
             <w:rStyle w:val="Lienhypertexte"/>
-            <w:color w:val="FF0000"/>
-            <w:highlight w:val="yellow"/>
           </w:rPr>
-          <w:t>MongoDB Compass</w:t>
+          <w:t>o</w:t>
         </w:r>
-      </w:hyperlink>
-      <w:r>
-        <w:rPr>
-          <w:color w:val="FF0000"/>
-          <w:highlight w:val="yellow"/>
-        </w:rPr>
-        <w:t xml:space="preserve"> (Téléchargez le </w:t>
-      </w:r>
-      <w:proofErr w:type="spellStart"/>
-      <w:r>
-        <w:rPr>
-          <w:color w:val="FF0000"/>
-          <w:highlight w:val="yellow"/>
-        </w:rPr>
-        <w:t>en</w:t>
-      </w:r>
-      <w:proofErr w:type="spellEnd"/>
-      <w:r>
-        <w:rPr>
-          <w:color w:val="FF0000"/>
-          <w:highlight w:val="yellow"/>
-        </w:rPr>
-        <w:t xml:space="preserve"> .</w:t>
-      </w:r>
-      <w:proofErr w:type="spellStart"/>
-      <w:r>
-        <w:rPr>
-          <w:color w:val="FF0000"/>
-          <w:highlight w:val="yellow"/>
-        </w:rPr>
-        <w:t>msi</w:t>
-      </w:r>
-      <w:proofErr w:type="spellEnd"/>
-      <w:r>
-        <w:rPr>
-          <w:color w:val="FF0000"/>
-          <w:highlight w:val="yellow"/>
-        </w:rPr>
-        <w:t xml:space="preserve">) qui est un GUI pour visualiser les données, ceci dit, ce n'est pas du tout obligatoire. Lien pour se connecter à la </w:t>
-      </w:r>
-      <w:proofErr w:type="spellStart"/>
-      <w:r>
-        <w:rPr>
-          <w:color w:val="FF0000"/>
-          <w:highlight w:val="yellow"/>
-        </w:rPr>
-        <w:t>bdd</w:t>
-      </w:r>
-      <w:proofErr w:type="spellEnd"/>
-      <w:r>
-        <w:rPr>
-          <w:color w:val="FF0000"/>
-          <w:highlight w:val="yellow"/>
-        </w:rPr>
-        <w:t xml:space="preserve"> : </w:t>
-      </w:r>
-      <w:r>
-        <w:rPr>
-          <w:i/>
-          <w:iCs/>
-          <w:color w:val="FF0000"/>
-          <w:highlight w:val="yellow"/>
-        </w:rPr>
-        <w:t>mongodb+srv://ptuts4user:</w:t>
-      </w:r>
-      <w:hyperlink r:id="rId32" w:history="1">
         <w:r>
           <w:rPr>
             <w:rStyle w:val="Lienhypertexte"/>
-            <w:i/>
-            <w:iCs/>
-            <w:color w:val="FF0000"/>
-            <w:highlight w:val="yellow"/>
           </w:rPr>
-          <w:t>bdd-santex@cluster0.xyttr.mongodb.net</w:t>
+          <w:t>dejs.org/fr/</w:t>
         </w:r>
       </w:hyperlink>
       <w:r>
-        <w:rPr>
-          <w:i/>
-          <w:iCs/>
-          <w:color w:val="FF0000"/>
+        <w:t xml:space="preserve">. </w:t>
+      </w:r>
+      <w:r>
+        <w:t>V</w:t>
+      </w:r>
+      <w:r>
+        <w:t>érifier que Node.js est bien installé, vous pouvez ouvrir l’invite de commande (Touche Windows + recherche « cmd » sur Windows) et tape</w:t>
+      </w:r>
+      <w:r>
+        <w:t>z</w:t>
+      </w:r>
+      <w:r>
+        <w:t xml:space="preserve"> « node -v », vous devez voir afficher la version de node que vous avez installé.</w:t>
+      </w:r>
+    </w:p>
+    <w:p>
+      <w:pPr>
+        <w:ind w:firstLine="708"/>
+      </w:pPr>
+      <w:r>
+        <w:t>Ensuite</w:t>
+      </w:r>
+      <w:r>
+        <w:t>, enregistrez le chemin où se trouve les dossiers de notre projet et dans l’invite de commande tapez « cd C:/votreChemin/ptuts4_santech/Application/ » (à modifier selon votre chemin)</w:t>
+      </w:r>
+      <w:r>
+        <w:t>.</w:t>
+      </w:r>
+    </w:p>
+    <w:p>
+      <w:pPr>
+        <w:ind w:firstLine="708"/>
+      </w:pPr>
+      <w:r>
+        <w:t>Pour lancer le serveur (ou backend), vous allez devoir accéder au dossier server en faisant « cd server » dans l’invite de commande, ensuite, toujours dans l’invite de commande, faites « npm start » pour lancer le serveur.</w:t>
+      </w:r>
+    </w:p>
+    <w:p>
+      <w:pPr>
+        <w:ind w:firstLine="708"/>
+      </w:pPr>
+      <w:r>
+        <w:t>Maintenant, ouvrez une autre invite de commande (en laissant la précédente ouverte) et accédez au dossier client dans le dossier Application</w:t>
+      </w:r>
+      <w:r>
+        <w:t xml:space="preserve"> avec la commande « cd chemin/client» comme précédemment. Ensuite lancez le côté client en tapant « npm start », vous devriez voir une page de votre navigateur s’ouvrir avec notre projet d’affiché (cela peut prendre un peu de temps).</w:t>
+      </w:r>
+    </w:p>
+    <w:p>
+      <w:pPr>
+        <w:ind w:firstLine="708"/>
+      </w:pPr>
+      <w:r>
+        <w:t>Voilà, notre projet est à votre disposition (ne fermez pas les deux invites de commande quand vous testez le site). Vous devrez recommencez les étapes si vous avez fermez les invites de commande.</w:t>
+      </w:r>
+    </w:p>
+    <w:p>
+      <w:pPr>
+        <w:pStyle w:val="Titre1"/>
+      </w:pPr>
+      <w:bookmarkStart w:id="16" w:name="_Toc67410333"/>
+      <w:r>
+        <w:t>CONCLUSION</w:t>
+      </w:r>
+      <w:bookmarkEnd w:id="16"/>
+    </w:p>
+    <w:p/>
+    <w:p>
+      <w:pPr>
+        <w:ind w:firstLine="360"/>
+      </w:pPr>
+      <w:r>
+        <w:t xml:space="preserve">En conclusion ce projet tutorés de S4 nous aura permis de développer une maturité </w:t>
+      </w:r>
+      <w:r>
+        <w:t>quant</w:t>
+      </w:r>
+      <w:r>
+        <w:t xml:space="preserve"> à la conception</w:t>
+      </w:r>
+      <w:r>
+        <w:t xml:space="preserve"> </w:t>
+      </w:r>
+      <w:r>
+        <w:t>et réalisation d’un projet en autonomie ainsi qu’une connaissance sur de nouvelles technologies.</w:t>
+      </w:r>
+    </w:p>
+    <w:p>
+      <w:pPr>
+        <w:ind w:firstLine="360"/>
+      </w:pPr>
+      <w:r>
+        <w:t>Nous n’av</w:t>
+      </w:r>
+      <w:r>
+        <w:t xml:space="preserve">ons malheureusement pas eu le temps d’implémenter </w:t>
+      </w:r>
+      <w:r>
+        <w:t>toutes les fonctionnalités</w:t>
+      </w:r>
+      <w:r>
+        <w:t xml:space="preserve"> que nous voulions y intégrer au départ </w:t>
+      </w:r>
+      <w:r>
+        <w:t xml:space="preserve">mais c’était un sacrifice à faire pour rendre un livrable </w:t>
+      </w:r>
+      <w:r>
+        <w:t>fonctionnel</w:t>
+      </w:r>
+      <w:r>
+        <w:t>.</w:t>
+      </w:r>
+    </w:p>
+    <w:p>
+      <w:pPr>
+        <w:ind w:firstLine="360"/>
+      </w:pPr>
+      <w:r>
+        <w:rPr>
           <w:highlight w:val="yellow"/>
         </w:rPr>
-        <w:t>/ptuts4-project</w:t>
-      </w:r>
-    </w:p>
-    <w:p>
-      <w:pPr>
-        <w:rPr>
-          <w:color w:val="FF0000"/>
-        </w:rPr>
-      </w:pPr>
-      <w:r>
-        <w:rPr>
-          <w:color w:val="FF0000"/>
-          <w:highlight w:val="yellow"/>
-        </w:rPr>
-        <w:t xml:space="preserve">On peut aussi installer </w:t>
-      </w:r>
-      <w:hyperlink r:id="rId33" w:history="1">
-        <w:r>
-          <w:rPr>
-            <w:rStyle w:val="Lienhypertexte"/>
-            <w:color w:val="FF0000"/>
-            <w:highlight w:val="yellow"/>
-          </w:rPr>
-          <w:t>Postman</w:t>
-        </w:r>
-      </w:hyperlink>
-      <w:r>
-        <w:rPr>
-          <w:color w:val="FF0000"/>
-          <w:highlight w:val="yellow"/>
-        </w:rPr>
-        <w:t xml:space="preserve"> pour pouvoir simuler des requêtes du client vers la partie server sans forcément avoir besoin de codé le client, mais encore une fois, c'est facultatif.</w:t>
-      </w:r>
-    </w:p>
-    <w:p/>
-    <w:p>
-      <w:pPr>
-        <w:pStyle w:val="Titre1"/>
-      </w:pPr>
-      <w:bookmarkStart w:id="16" w:name="_Toc67410333"/>
-      <w:r>
-        <w:t>CONCLUSION</w:t>
-      </w:r>
-      <w:bookmarkEnd w:id="16"/>
-    </w:p>
-    <w:p/>
-    <w:p>
-      <w:pPr>
-        <w:ind w:firstLine="360"/>
-      </w:pPr>
-      <w:r>
-        <w:t xml:space="preserve">En conclusion ce projet tutorés de S4 nous aura permis de développer une maturité </w:t>
-      </w:r>
-      <w:r>
-        <w:t>quant</w:t>
-      </w:r>
-      <w:r>
-        <w:t xml:space="preserve"> à la conception</w:t>
-      </w:r>
-      <w:r>
-        <w:t xml:space="preserve"> </w:t>
-      </w:r>
-      <w:r>
-        <w:t>et réalisation d’un projet en autonomie ainsi qu’une connaissance sur de nouvelles technologies.</w:t>
-      </w:r>
-    </w:p>
-    <w:p>
-      <w:pPr>
-        <w:ind w:firstLine="360"/>
-      </w:pPr>
-      <w:r>
-        <w:lastRenderedPageBreak/>
-        <w:t>Nous n’av</w:t>
-      </w:r>
-      <w:r>
-        <w:t xml:space="preserve">ons malheureusement pas eu le temps d’implémenter </w:t>
-      </w:r>
-      <w:r>
-        <w:t>toutes les fonctionnalités</w:t>
-      </w:r>
-      <w:r>
-        <w:t xml:space="preserve"> que nous voulions y intégrer au départ </w:t>
-      </w:r>
-      <w:r>
-        <w:t xml:space="preserve">mais c’était un sacrifice à faire pour rendre un livrable </w:t>
-      </w:r>
-      <w:r>
-        <w:t>fonctionnel</w:t>
-      </w:r>
-      <w:r>
-        <w:t>.</w:t>
-      </w:r>
-    </w:p>
-    <w:p>
-      <w:pPr>
-        <w:ind w:firstLine="360"/>
-      </w:pPr>
-      <w:r>
-        <w:rPr>
-          <w:highlight w:val="yellow"/>
-        </w:rPr>
         <w:t>WE FAUDRA METTRE PLUS DE TRUC</w:t>
       </w:r>
     </w:p>
     <w:sectPr>
-      <w:headerReference w:type="default" r:id="rId34"/>
-      <w:footerReference w:type="default" r:id="rId35"/>
-      <w:headerReference w:type="first" r:id="rId36"/>
+      <w:headerReference w:type="default" r:id="rId31"/>
+      <w:footerReference w:type="default" r:id="rId32"/>
+      <w:headerReference w:type="first" r:id="rId33"/>
       <w:footnotePr>
         <w:numRestart w:val="eachPage"/>
       </w:footnotePr>
@@ -7473,6 +6310,18 @@
       <w:shd w:val="clear" w:color="auto" w:fill="E1DFDD"/>
     </w:rPr>
   </w:style>
+  <w:style w:type="character" w:styleId="Lienhypertextesuivivisit">
+    <w:name w:val="FollowedHyperlink"/>
+    <w:basedOn w:val="Policepardfaut"/>
+    <w:uiPriority w:val="99"/>
+    <w:semiHidden/>
+    <w:unhideWhenUsed/>
+    <w:rsid w:val="00524BE1"/>
+    <w:rPr>
+      <w:color w:val="954F72" w:themeColor="followedHyperlink"/>
+      <w:u w:val="single"/>
+    </w:rPr>
+  </w:style>
 </w:styles>
 </file>
 
@@ -7653,6 +6502,7 @@
     <w:rsid w:val="00A46161"/>
     <w:rsid w:val="00A929B1"/>
     <w:rsid w:val="00AC7560"/>
+    <w:rsid w:val="00EF03D8"/>
   </w:rsids>
   <m:mathPr>
     <m:mathFont m:val="Cambria Math"/>
@@ -8113,10 +6963,6 @@
     <w:name w:val="F4912D2DB9754EDDB0914AA0374E5294"/>
     <w:rsid w:val="00A929B1"/>
   </w:style>
-  <w:style w:type="paragraph" w:customStyle="1" w:styleId="20B9DC0E0CB94C5480FDEE1624A27DDA">
-    <w:name w:val="20B9DC0E0CB94C5480FDEE1624A27DDA"/>
-    <w:rsid w:val="005F473C"/>
-  </w:style>
 </w:styles>
 </file>
 

</xml_diff>

<commit_message>
Modification rapport, ajout charte graphique et bug enlevé
</commit_message>
<xml_diff>
--- a/Rapport ptut.docx
+++ b/Rapport ptut.docx
@@ -162,6 +162,7 @@
                         <w:sz w:val="24"/>
                       </w:rPr>
                     </w:pPr>
+                    <w:proofErr w:type="spellStart"/>
                     <w:r>
                       <w:rPr>
                         <w:color w:val="2F5496" w:themeColor="accent1" w:themeShade="BF"/>
@@ -170,6 +171,7 @@
                       </w:rPr>
                       <w:t>Santech</w:t>
                     </w:r>
+                    <w:proofErr w:type="spellEnd"/>
                   </w:p>
                 </w:tc>
               </w:sdtContent>
@@ -216,7 +218,7 @@
               <w:noProof/>
             </w:rPr>
             <w:drawing>
-              <wp:anchor distT="0" distB="0" distL="114300" distR="114300" simplePos="0" relativeHeight="251659264" behindDoc="1" locked="0" layoutInCell="1" allowOverlap="1" wp14:anchorId="29493B3A" wp14:editId="431ABBB8">
+              <wp:anchor distT="0" distB="0" distL="114300" distR="114300" simplePos="0" relativeHeight="251659264" behindDoc="1" locked="0" layoutInCell="1" allowOverlap="1" wp14:anchorId="29493B3A" wp14:editId="3B6112FE">
                 <wp:simplePos x="0" y="0"/>
                 <wp:positionH relativeFrom="margin">
                   <wp:posOffset>4930487</wp:posOffset>
@@ -286,7 +288,7 @@
             <mc:AlternateContent>
               <mc:Choice Requires="wps">
                 <w:drawing>
-                  <wp:anchor distT="45720" distB="45720" distL="114300" distR="114300" simplePos="0" relativeHeight="251661312" behindDoc="1" locked="0" layoutInCell="1" allowOverlap="1" wp14:anchorId="50EACCF1" wp14:editId="73A05370">
+                  <wp:anchor distT="45720" distB="45720" distL="114300" distR="114300" simplePos="0" relativeHeight="251661312" behindDoc="1" locked="0" layoutInCell="1" allowOverlap="1" wp14:anchorId="50EACCF1" wp14:editId="162260EF">
                     <wp:simplePos x="0" y="0"/>
                     <wp:positionH relativeFrom="page">
                       <wp:align>left</wp:align>
@@ -383,7 +385,7 @@
             <mc:AlternateContent>
               <mc:Choice Requires="wps">
                 <w:drawing>
-                  <wp:anchor distT="45720" distB="45720" distL="114300" distR="114300" simplePos="0" relativeHeight="251658240" behindDoc="0" locked="0" layoutInCell="1" allowOverlap="1" wp14:anchorId="6D390B73" wp14:editId="68ADE878">
+                  <wp:anchor distT="45720" distB="45720" distL="114300" distR="114300" simplePos="0" relativeHeight="251658240" behindDoc="0" locked="0" layoutInCell="1" allowOverlap="1" wp14:anchorId="6D390B73" wp14:editId="3FED6F51">
                     <wp:simplePos x="0" y="0"/>
                     <wp:positionH relativeFrom="margin">
                       <wp:align>left</wp:align>
@@ -428,7 +430,15 @@
                                   <w:jc w:val="left"/>
                                 </w:pPr>
                                 <w:r>
-                                  <w:t xml:space="preserve">Iris Boclet-Richter </w:t>
+                                  <w:t xml:space="preserve">Iris </w:t>
+                                </w:r>
+                                <w:proofErr w:type="spellStart"/>
+                                <w:r>
+                                  <w:t>Boclet</w:t>
+                                </w:r>
+                                <w:proofErr w:type="spellEnd"/>
+                                <w:r>
+                                  <w:t xml:space="preserve">-Richter </w:t>
                                 </w:r>
                                 <w:r>
                                   <w:br/>
@@ -440,18 +450,36 @@
                                 </w:r>
                                 <w:r>
                                   <w:br/>
-                                  <w:t xml:space="preserve">Manon Fromain </w:t>
+                                  <w:t xml:space="preserve">Manon </w:t>
+                                </w:r>
+                                <w:proofErr w:type="spellStart"/>
+                                <w:r>
+                                  <w:t>Fromain</w:t>
+                                </w:r>
+                                <w:proofErr w:type="spellEnd"/>
+                                <w:r>
+                                  <w:t xml:space="preserve"> </w:t>
                                 </w:r>
                                 <w:r>
                                   <w:t>--</w:t>
                                 </w:r>
                                 <w:r>
-                                  <w:t xml:space="preserve"> Gardaz</w:t>
+                                  <w:t xml:space="preserve"> </w:t>
                                 </w:r>
+                                <w:proofErr w:type="spellStart"/>
+                                <w:r>
+                                  <w:t>Gardaz</w:t>
+                                </w:r>
+                                <w:proofErr w:type="spellEnd"/>
                                 <w:r>
                                   <w:br/>
-                                  <w:t>Albane Maublanc</w:t>
+                                  <w:t xml:space="preserve">Albane </w:t>
                                 </w:r>
+                                <w:proofErr w:type="spellStart"/>
+                                <w:r>
+                                  <w:t>Maublanc</w:t>
+                                </w:r>
+                                <w:proofErr w:type="spellEnd"/>
                                 <w:r>
                                   <w:br/>
                                   <w:t>Thibault Tr</w:t>
@@ -496,7 +524,15 @@
                             <w:jc w:val="left"/>
                           </w:pPr>
                           <w:r>
-                            <w:t xml:space="preserve">Iris Boclet-Richter </w:t>
+                            <w:t xml:space="preserve">Iris </w:t>
+                          </w:r>
+                          <w:proofErr w:type="spellStart"/>
+                          <w:r>
+                            <w:t>Boclet</w:t>
+                          </w:r>
+                          <w:proofErr w:type="spellEnd"/>
+                          <w:r>
+                            <w:t xml:space="preserve">-Richter </w:t>
                           </w:r>
                           <w:r>
                             <w:br/>
@@ -508,18 +544,36 @@
                           </w:r>
                           <w:r>
                             <w:br/>
-                            <w:t xml:space="preserve">Manon Fromain </w:t>
+                            <w:t xml:space="preserve">Manon </w:t>
+                          </w:r>
+                          <w:proofErr w:type="spellStart"/>
+                          <w:r>
+                            <w:t>Fromain</w:t>
+                          </w:r>
+                          <w:proofErr w:type="spellEnd"/>
+                          <w:r>
+                            <w:t xml:space="preserve"> </w:t>
                           </w:r>
                           <w:r>
                             <w:t>--</w:t>
                           </w:r>
                           <w:r>
-                            <w:t xml:space="preserve"> Gardaz</w:t>
+                            <w:t xml:space="preserve"> </w:t>
                           </w:r>
+                          <w:proofErr w:type="spellStart"/>
+                          <w:r>
+                            <w:t>Gardaz</w:t>
+                          </w:r>
+                          <w:proofErr w:type="spellEnd"/>
                           <w:r>
                             <w:br/>
-                            <w:t>Albane Maublanc</w:t>
+                            <w:t xml:space="preserve">Albane </w:t>
                           </w:r>
+                          <w:proofErr w:type="spellStart"/>
+                          <w:r>
+                            <w:t>Maublanc</w:t>
+                          </w:r>
+                          <w:proofErr w:type="spellEnd"/>
                           <w:r>
                             <w:br/>
                             <w:t>Thibault Tr</w:t>
@@ -2061,8 +2115,13 @@
         <w:t>choisi</w:t>
       </w:r>
       <w:r>
-        <w:t xml:space="preserve"> de réaliser ce projet avec les technologies de React</w:t>
-      </w:r>
+        <w:t xml:space="preserve"> de réaliser ce projet avec les technologies de </w:t>
+      </w:r>
+      <w:proofErr w:type="spellStart"/>
+      <w:r>
+        <w:t>React</w:t>
+      </w:r>
+      <w:proofErr w:type="spellEnd"/>
       <w:r>
         <w:rPr>
           <w:rStyle w:val="Appelnotedebasdep"/>
@@ -2411,7 +2470,7 @@
         <mc:AlternateContent>
           <mc:Choice Requires="wpg">
             <w:drawing>
-              <wp:anchor distT="0" distB="0" distL="114300" distR="114300" simplePos="0" relativeHeight="251665408" behindDoc="0" locked="0" layoutInCell="1" allowOverlap="1" wp14:anchorId="3761C1B4" wp14:editId="700D6BD4">
+              <wp:anchor distT="0" distB="0" distL="114300" distR="114300" simplePos="0" relativeHeight="251665408" behindDoc="0" locked="0" layoutInCell="1" allowOverlap="1" wp14:anchorId="3761C1B4" wp14:editId="12D43CA3">
                 <wp:simplePos x="0" y="0"/>
                 <wp:positionH relativeFrom="margin">
                   <wp:align>center</wp:align>
@@ -2503,14 +2562,27 @@
                               <w:r>
                                 <w:t xml:space="preserve">Image </w:t>
                               </w:r>
-                              <w:fldSimple w:instr=" SEQ Image \* ARABIC ">
-                                <w:r>
-                                  <w:rPr>
-                                    <w:noProof/>
-                                  </w:rPr>
-                                  <w:t>1</w:t>
-                                </w:r>
-                              </w:fldSimple>
+                              <w:r>
+                                <w:fldChar w:fldCharType="begin"/>
+                              </w:r>
+                              <w:r>
+                                <w:instrText xml:space="preserve"> SEQ Image \* ARABIC </w:instrText>
+                              </w:r>
+                              <w:r>
+                                <w:fldChar w:fldCharType="separate"/>
+                              </w:r>
+                              <w:r>
+                                <w:rPr>
+                                  <w:noProof/>
+                                </w:rPr>
+                                <w:t>1</w:t>
+                              </w:r>
+                              <w:r>
+                                <w:rPr>
+                                  <w:noProof/>
+                                </w:rPr>
+                                <w:fldChar w:fldCharType="end"/>
+                              </w:r>
                               <w:r>
                                 <w:t xml:space="preserve"> Maquettes</w:t>
                               </w:r>
@@ -2575,14 +2647,27 @@
                         <w:r>
                           <w:t xml:space="preserve">Image </w:t>
                         </w:r>
-                        <w:fldSimple w:instr=" SEQ Image \* ARABIC ">
-                          <w:r>
-                            <w:rPr>
-                              <w:noProof/>
-                            </w:rPr>
-                            <w:t>1</w:t>
-                          </w:r>
-                        </w:fldSimple>
+                        <w:r>
+                          <w:fldChar w:fldCharType="begin"/>
+                        </w:r>
+                        <w:r>
+                          <w:instrText xml:space="preserve"> SEQ Image \* ARABIC </w:instrText>
+                        </w:r>
+                        <w:r>
+                          <w:fldChar w:fldCharType="separate"/>
+                        </w:r>
+                        <w:r>
+                          <w:rPr>
+                            <w:noProof/>
+                          </w:rPr>
+                          <w:t>1</w:t>
+                        </w:r>
+                        <w:r>
+                          <w:rPr>
+                            <w:noProof/>
+                          </w:rPr>
+                          <w:fldChar w:fldCharType="end"/>
+                        </w:r>
                         <w:r>
                           <w:t xml:space="preserve"> Maquettes</w:t>
                         </w:r>
@@ -2614,36 +2699,200 @@
     <w:p/>
     <w:p>
       <w:pPr>
-        <w:ind w:firstLine="708"/>
-      </w:pPr>
-      <w:r>
+        <w:jc w:val="left"/>
         <w:rPr>
           <w:highlight w:val="yellow"/>
         </w:rPr>
-        <w:t xml:space="preserve">Nous avons </w:t>
-      </w:r>
+      </w:pPr>
       <w:r>
         <w:rPr>
           <w:highlight w:val="yellow"/>
         </w:rPr>
-        <w:t>après</w:t>
-      </w:r>
+        <w:br w:type="page"/>
+      </w:r>
+    </w:p>
+    <w:p>
       <w:r>
         <w:rPr>
-          <w:highlight w:val="yellow"/>
+          <w:noProof/>
         </w:rPr>
+        <w:lastRenderedPageBreak/>
+        <mc:AlternateContent>
+          <mc:Choice Requires="wpg">
+            <w:drawing>
+              <wp:anchor distT="0" distB="0" distL="114300" distR="114300" simplePos="0" relativeHeight="251667456" behindDoc="0" locked="0" layoutInCell="1" allowOverlap="1" wp14:anchorId="03C67105" wp14:editId="2B5FD9FE">
+                <wp:simplePos x="0" y="0"/>
+                <wp:positionH relativeFrom="margin">
+                  <wp:align>center</wp:align>
+                </wp:positionH>
+                <wp:positionV relativeFrom="paragraph">
+                  <wp:posOffset>376555</wp:posOffset>
+                </wp:positionV>
+                <wp:extent cx="6547743" cy="4352925"/>
+                <wp:effectExtent l="0" t="0" r="5715" b="9525"/>
+                <wp:wrapTopAndBottom/>
+                <wp:docPr id="8" name="Groupe 8"/>
+                <wp:cNvGraphicFramePr/>
+                <a:graphic xmlns:a="http://schemas.openxmlformats.org/drawingml/2006/main">
+                  <a:graphicData uri="http://schemas.microsoft.com/office/word/2010/wordprocessingGroup">
+                    <wpg:wgp>
+                      <wpg:cNvGrpSpPr/>
+                      <wpg:grpSpPr>
+                        <a:xfrm>
+                          <a:off x="0" y="0"/>
+                          <a:ext cx="6547743" cy="4352925"/>
+                          <a:chOff x="0" y="213360"/>
+                          <a:chExt cx="7475220" cy="4785097"/>
+                        </a:xfrm>
+                      </wpg:grpSpPr>
+                      <pic:pic xmlns:pic="http://schemas.openxmlformats.org/drawingml/2006/picture">
+                        <pic:nvPicPr>
+                          <pic:cNvPr id="9" name="Image 9"/>
+                          <pic:cNvPicPr>
+                            <a:picLocks noChangeAspect="1"/>
+                          </pic:cNvPicPr>
+                        </pic:nvPicPr>
+                        <pic:blipFill>
+                          <a:blip r:embed="rId13">
+                            <a:extLst>
+                              <a:ext uri="{28A0092B-C50C-407E-A947-70E740481C1C}">
+                                <a14:useLocalDpi xmlns:a14="http://schemas.microsoft.com/office/drawing/2010/main" val="0"/>
+                              </a:ext>
+                            </a:extLst>
+                          </a:blip>
+                          <a:srcRect/>
+                          <a:stretch/>
+                        </pic:blipFill>
+                        <pic:spPr bwMode="auto">
+                          <a:xfrm>
+                            <a:off x="0" y="641613"/>
+                            <a:ext cx="7475220" cy="4356844"/>
+                          </a:xfrm>
+                          <a:prstGeom prst="rect">
+                            <a:avLst/>
+                          </a:prstGeom>
+                          <a:noFill/>
+                          <a:ln>
+                            <a:noFill/>
+                          </a:ln>
+                        </pic:spPr>
+                      </pic:pic>
+                      <wps:wsp>
+                        <wps:cNvPr id="10" name="Zone de texte 10"/>
+                        <wps:cNvSpPr txBox="1"/>
+                        <wps:spPr>
+                          <a:xfrm>
+                            <a:off x="0" y="213360"/>
+                            <a:ext cx="7475220" cy="243840"/>
+                          </a:xfrm>
+                          <a:prstGeom prst="rect">
+                            <a:avLst/>
+                          </a:prstGeom>
+                          <a:solidFill>
+                            <a:prstClr val="white"/>
+                          </a:solidFill>
+                          <a:ln>
+                            <a:noFill/>
+                          </a:ln>
+                        </wps:spPr>
+                        <wps:txbx>
+                          <w:txbxContent>
+                            <w:p>
+                              <w:pPr>
+                                <w:pStyle w:val="Lgende"/>
+                                <w:rPr>
+                                  <w:noProof/>
+                                  <w:sz w:val="20"/>
+                                  <w:szCs w:val="20"/>
+                                </w:rPr>
+                              </w:pPr>
+                              <w:r>
+                                <w:t xml:space="preserve">Image </w:t>
+                              </w:r>
+                              <w:r>
+                                <w:t>2</w:t>
+                              </w:r>
+                              <w:r>
+                                <w:t xml:space="preserve"> </w:t>
+                              </w:r>
+                              <w:r>
+                                <w:t>Charte graphique</w:t>
+                              </w:r>
+                            </w:p>
+                          </w:txbxContent>
+                        </wps:txbx>
+                        <wps:bodyPr rot="0" spcFirstLastPara="0" vertOverflow="overflow" horzOverflow="overflow" vert="horz" wrap="square" lIns="0" tIns="0" rIns="0" bIns="0" numCol="1" spcCol="0" rtlCol="0" fromWordArt="0" anchor="t" anchorCtr="0" forceAA="0" compatLnSpc="1">
+                          <a:prstTxWarp prst="textNoShape">
+                            <a:avLst/>
+                          </a:prstTxWarp>
+                          <a:noAutofit/>
+                        </wps:bodyPr>
+                      </wps:wsp>
+                    </wpg:wgp>
+                  </a:graphicData>
+                </a:graphic>
+                <wp14:sizeRelH relativeFrom="margin">
+                  <wp14:pctWidth>0</wp14:pctWidth>
+                </wp14:sizeRelH>
+                <wp14:sizeRelV relativeFrom="margin">
+                  <wp14:pctHeight>0</wp14:pctHeight>
+                </wp14:sizeRelV>
+              </wp:anchor>
+            </w:drawing>
+          </mc:Choice>
+          <mc:Fallback>
+            <w:pict>
+              <v:group w14:anchorId="03C67105" id="Groupe 8" o:spid="_x0000_s1031" style="position:absolute;left:0;text-align:left;margin-left:0;margin-top:29.65pt;width:515.55pt;height:342.75pt;z-index:251667456;mso-position-horizontal:center;mso-position-horizontal-relative:margin;mso-width-relative:margin;mso-height-relative:margin" coordorigin=",2133" coordsize="74752,47850" o:gfxdata="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">
+                <v:shape id="Image 9" o:spid="_x0000_s1032" type="#_x0000_t75" style="position:absolute;top:6416;width:74752;height:43568;visibility:visible;mso-wrap-style:square" o:gfxdata="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">
+                  <v:imagedata r:id="rId14" o:title=""/>
+                </v:shape>
+                <v:shape id="Zone de texte 10" o:spid="_x0000_s1033" type="#_x0000_t202" style="position:absolute;top:2133;width:74752;height:2439;visibility:visible;mso-wrap-style:square;v-text-anchor:top" o:gfxdata="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" stroked="f">
+                  <v:textbox inset="0,0,0,0">
+                    <w:txbxContent>
+                      <w:p>
+                        <w:pPr>
+                          <w:pStyle w:val="Lgende"/>
+                          <w:rPr>
+                            <w:noProof/>
+                            <w:sz w:val="20"/>
+                            <w:szCs w:val="20"/>
+                          </w:rPr>
+                        </w:pPr>
+                        <w:r>
+                          <w:t xml:space="preserve">Image </w:t>
+                        </w:r>
+                        <w:r>
+                          <w:t>2</w:t>
+                        </w:r>
+                        <w:r>
+                          <w:t xml:space="preserve"> </w:t>
+                        </w:r>
+                        <w:r>
+                          <w:t>Charte graphique</w:t>
+                        </w:r>
+                      </w:p>
+                    </w:txbxContent>
+                  </v:textbox>
+                </v:shape>
+                <w10:wrap type="topAndBottom" anchorx="margin"/>
+              </v:group>
+            </w:pict>
+          </mc:Fallback>
+        </mc:AlternateContent>
+      </w:r>
+      <w:r>
+        <w:t xml:space="preserve">Nous avons </w:t>
+      </w:r>
+      <w:r>
+        <w:t>par la suite</w:t>
+      </w:r>
+      <w:r>
         <w:t xml:space="preserve"> </w:t>
       </w:r>
       <w:r>
-        <w:rPr>
-          <w:highlight w:val="yellow"/>
-        </w:rPr>
         <w:t>réalisé</w:t>
       </w:r>
       <w:r>
-        <w:rPr>
-          <w:highlight w:val="yellow"/>
-        </w:rPr>
         <w:t xml:space="preserve"> une charte graphique que voici :</w:t>
       </w:r>
     </w:p>
@@ -2674,7 +2923,15 @@
         <w:t>JavaScript</w:t>
       </w:r>
       <w:r>
-        <w:t xml:space="preserve"> qui s’appelle React, </w:t>
+        <w:t xml:space="preserve"> qui s’appelle </w:t>
+      </w:r>
+      <w:proofErr w:type="spellStart"/>
+      <w:r>
+        <w:t>React</w:t>
+      </w:r>
+      <w:proofErr w:type="spellEnd"/>
+      <w:r>
+        <w:t xml:space="preserve">, </w:t>
       </w:r>
       <w:r>
         <w:t xml:space="preserve">qui est </w:t>
@@ -2692,7 +2949,15 @@
         <w:t>l</w:t>
       </w:r>
       <w:r>
-        <w:t xml:space="preserve">es sites plus dynamiques. React va nous aider dans la construction d’un projet structuré dans la partie frontend. De plus </w:t>
+        <w:t xml:space="preserve">es sites plus dynamiques. </w:t>
+      </w:r>
+      <w:proofErr w:type="spellStart"/>
+      <w:r>
+        <w:t>React</w:t>
+      </w:r>
+      <w:proofErr w:type="spellEnd"/>
+      <w:r>
+        <w:t xml:space="preserve"> va nous aider dans la construction d’un projet structuré dans la partie frontend. De plus </w:t>
       </w:r>
       <w:r>
         <w:t>il</w:t>
@@ -2706,7 +2971,6 @@
     </w:p>
     <w:p>
       <w:r>
-        <w:lastRenderedPageBreak/>
         <w:t>En parallèle de la partie frontend nous avons utilisé dans la partie backend la plateforme Node.js qui nous permet de faire du</w:t>
       </w:r>
       <w:r>
@@ -2730,9 +2994,11 @@
       <w:r>
         <w:t xml:space="preserve"> avec Node.js (couplé avec la bibliothèque Express.js qui nous permet de facilité la programmation) nous avons la possibilité de faire du </w:t>
       </w:r>
+      <w:proofErr w:type="spellStart"/>
       <w:r>
         <w:t>FullStack</w:t>
       </w:r>
+      <w:proofErr w:type="spellEnd"/>
       <w:r>
         <w:t xml:space="preserve"> (faire du frontend</w:t>
       </w:r>
@@ -2755,8 +3021,13 @@
         <w:t>) javascript</w:t>
       </w:r>
       <w:r>
-        <w:t xml:space="preserve"> comme nous le couplons avec React</w:t>
-      </w:r>
+        <w:t xml:space="preserve"> comme nous le couplons avec </w:t>
+      </w:r>
+      <w:proofErr w:type="spellStart"/>
+      <w:r>
+        <w:t>React</w:t>
+      </w:r>
+      <w:proofErr w:type="spellEnd"/>
       <w:r>
         <w:t>. De plus nous avons accès à un ensemble d’outils</w:t>
       </w:r>
@@ -2769,6 +3040,7 @@
     </w:p>
     <w:p>
       <w:r>
+        <w:lastRenderedPageBreak/>
         <w:t>Finalement, pour ce qui est du langage pour la base de données, nous avons pris MongoDB au lieu du SQL que nous avions étudié jusqu’à présent. En plus de nous apprendre une nouvelle technologie, MongoDB s’associe bien avec des projets javascript</w:t>
       </w:r>
       <w:r>
@@ -2921,7 +3193,23 @@
     </w:p>
     <w:p>
       <w:r>
-        <w:t xml:space="preserve">En plus de cela, pour l’authentification d’un utilisateur nous avions pour habitude d’utiliser des sessions avec PHP. Ici nous avons eu recours à des tokens d’authentification (standard JSON Web Token). </w:t>
+        <w:t xml:space="preserve">En plus de cela, pour l’authentification d’un utilisateur nous avions pour habitude d’utiliser des sessions avec PHP. Ici nous avons eu recours à des </w:t>
+      </w:r>
+      <w:proofErr w:type="spellStart"/>
+      <w:r>
+        <w:t>tokens</w:t>
+      </w:r>
+      <w:proofErr w:type="spellEnd"/>
+      <w:r>
+        <w:t xml:space="preserve"> d’authentification (standard JSON Web </w:t>
+      </w:r>
+      <w:proofErr w:type="spellStart"/>
+      <w:r>
+        <w:t>Token</w:t>
+      </w:r>
+      <w:proofErr w:type="spellEnd"/>
+      <w:r>
+        <w:t xml:space="preserve">). </w:t>
       </w:r>
       <w:r>
         <w:t xml:space="preserve">C’était un sujet assez complexe que nous avons mis du temps à </w:t>
@@ -2979,7 +3267,13 @@
         <w:t>les outils extérieurs</w:t>
       </w:r>
       <w:r>
-        <w:t xml:space="preserve"> que nous avons </w:t>
+        <w:t xml:space="preserve"> </w:t>
+      </w:r>
+      <w:r>
+        <w:t xml:space="preserve">les plus importants </w:t>
+      </w:r>
+      <w:r>
+        <w:t xml:space="preserve">que nous avons </w:t>
       </w:r>
       <w:r>
         <w:t>utilisé dans</w:t>
@@ -3005,13 +3299,15 @@
         </w:numPr>
         <w:spacing w:after="0"/>
       </w:pPr>
-      <w:hyperlink r:id="rId13" w:history="1">
+      <w:hyperlink r:id="rId15" w:history="1">
+        <w:proofErr w:type="spellStart"/>
         <w:r>
           <w:rPr>
             <w:rStyle w:val="Lienhypertexte"/>
           </w:rPr>
           <w:t>React</w:t>
         </w:r>
+        <w:proofErr w:type="spellEnd"/>
       </w:hyperlink>
       <w:r>
         <w:t xml:space="preserve"> : Bibliothèque pour la partie Front End/Client</w:t>
@@ -3025,12 +3321,20 @@
         </w:numPr>
         <w:spacing w:after="0"/>
       </w:pPr>
-      <w:hyperlink r:id="rId14" w:history="1">
+      <w:hyperlink r:id="rId16" w:history="1">
+        <w:proofErr w:type="spellStart"/>
         <w:r>
           <w:rPr>
             <w:rStyle w:val="Lienhypertexte"/>
           </w:rPr>
-          <w:t>React Router</w:t>
+          <w:t>React</w:t>
+        </w:r>
+        <w:proofErr w:type="spellEnd"/>
+        <w:r>
+          <w:rPr>
+            <w:rStyle w:val="Lienhypertexte"/>
+          </w:rPr>
+          <w:t xml:space="preserve"> Router</w:t>
         </w:r>
       </w:hyperlink>
       <w:r>
@@ -3051,33 +3355,7 @@
         </w:numPr>
         <w:spacing w:after="0"/>
       </w:pPr>
-      <w:hyperlink r:id="rId15" w:history="1">
-        <w:r>
-          <w:rPr>
-            <w:rStyle w:val="Lienhypertexte"/>
-          </w:rPr>
-          <w:t>A</w:t>
-        </w:r>
-        <w:r>
-          <w:rPr>
-            <w:rStyle w:val="Lienhypertexte"/>
-          </w:rPr>
-          <w:t>xios</w:t>
-        </w:r>
-      </w:hyperlink>
-      <w:r>
-        <w:t xml:space="preserve"> : Permet de faire des requêtes au serveur plus simplement (GET, POST...)</w:t>
-      </w:r>
-    </w:p>
-    <w:p>
-      <w:pPr>
-        <w:numPr>
-          <w:ilvl w:val="1"/>
-          <w:numId w:val="7"/>
-        </w:numPr>
-        <w:spacing w:after="0"/>
-      </w:pPr>
-      <w:hyperlink r:id="rId16" w:history="1">
+      <w:hyperlink r:id="rId17" w:history="1">
         <w:r>
           <w:rPr>
             <w:rStyle w:val="Lienhypertexte"/>
@@ -3103,7 +3381,7 @@
         </w:numPr>
         <w:spacing w:after="0"/>
       </w:pPr>
-      <w:hyperlink r:id="rId17" w:history="1">
+      <w:hyperlink r:id="rId18" w:history="1">
         <w:r>
           <w:rPr>
             <w:rStyle w:val="Lienhypertexte"/>
@@ -3125,26 +3403,6 @@
       </w:r>
       <w:r>
         <w:t xml:space="preserve"> côté serveur</w:t>
-      </w:r>
-    </w:p>
-    <w:p>
-      <w:pPr>
-        <w:numPr>
-          <w:ilvl w:val="1"/>
-          <w:numId w:val="7"/>
-        </w:numPr>
-        <w:spacing w:after="0"/>
-      </w:pPr>
-      <w:hyperlink r:id="rId18" w:history="1">
-        <w:r>
-          <w:rPr>
-            <w:rStyle w:val="Lienhypertexte"/>
-          </w:rPr>
-          <w:t>npm</w:t>
-        </w:r>
-      </w:hyperlink>
-      <w:r>
-        <w:t xml:space="preserve"> : Gestionnaire de paquets de Node.js (installé automatiquement avec Node.js)</w:t>
       </w:r>
     </w:p>
     <w:p>
@@ -3176,12 +3434,14 @@
         <w:spacing w:after="0"/>
       </w:pPr>
       <w:hyperlink r:id="rId20" w:history="1">
+        <w:proofErr w:type="spellStart"/>
         <w:r>
           <w:rPr>
             <w:rStyle w:val="Lienhypertexte"/>
           </w:rPr>
           <w:t>Mongoose</w:t>
         </w:r>
+        <w:proofErr w:type="spellEnd"/>
       </w:hyperlink>
       <w:r>
         <w:t xml:space="preserve"> : Bibliothèque pour des applications Node.js qui utilisent MongoDB</w:t>
@@ -3204,7 +3464,23 @@
         </w:r>
       </w:hyperlink>
       <w:r>
-        <w:t xml:space="preserve"> : JSON Web Token utilise des tokens pour échanger des informations entre plusieurs tiers. Par exemple pour s'authentifier.</w:t>
+        <w:t xml:space="preserve"> : JSON Web </w:t>
+      </w:r>
+      <w:proofErr w:type="spellStart"/>
+      <w:r>
+        <w:t>Token</w:t>
+      </w:r>
+      <w:proofErr w:type="spellEnd"/>
+      <w:r>
+        <w:t xml:space="preserve"> utilise des </w:t>
+      </w:r>
+      <w:proofErr w:type="spellStart"/>
+      <w:r>
+        <w:t>tokens</w:t>
+      </w:r>
+      <w:proofErr w:type="spellEnd"/>
+      <w:r>
+        <w:t xml:space="preserve"> pour échanger des informations entre plusieurs tiers. Par exemple pour s'authentifier.</w:t>
       </w:r>
     </w:p>
     <w:p>
@@ -3230,248 +3506,12 @@
     <w:p>
       <w:pPr>
         <w:numPr>
-          <w:ilvl w:val="1"/>
-          <w:numId w:val="7"/>
-        </w:numPr>
-        <w:spacing w:after="0"/>
-      </w:pPr>
-      <w:r>
-        <w:rPr>
-          <w:b/>
-          <w:bCs/>
-        </w:rPr>
-        <w:t>(petit paquet)</w:t>
-      </w:r>
-      <w:r>
-        <w:t xml:space="preserve"> </w:t>
-      </w:r>
-      <w:hyperlink r:id="rId23" w:history="1">
-        <w:r>
-          <w:rPr>
-            <w:rStyle w:val="Lienhypertexte"/>
-          </w:rPr>
-          <w:t>C</w:t>
-        </w:r>
-        <w:r>
-          <w:rPr>
-            <w:rStyle w:val="Lienhypertexte"/>
-          </w:rPr>
-          <w:t>ookie-parser</w:t>
-        </w:r>
-      </w:hyperlink>
-      <w:r>
-        <w:t xml:space="preserve"> : Permet de lire les cookies de notre application</w:t>
-      </w:r>
-    </w:p>
-    <w:p>
-      <w:pPr>
-        <w:numPr>
-          <w:ilvl w:val="1"/>
-          <w:numId w:val="7"/>
-        </w:numPr>
-        <w:spacing w:after="0"/>
-      </w:pPr>
-      <w:r>
-        <w:rPr>
-          <w:b/>
-          <w:bCs/>
-        </w:rPr>
-        <w:t>(petit paquet)</w:t>
-      </w:r>
-      <w:r>
-        <w:t xml:space="preserve"> </w:t>
-      </w:r>
-      <w:hyperlink r:id="rId24" w:history="1">
-        <w:r>
-          <w:rPr>
-            <w:rStyle w:val="Lienhypertexte"/>
-          </w:rPr>
-          <w:t>M</w:t>
-        </w:r>
-        <w:r>
-          <w:rPr>
-            <w:rStyle w:val="Lienhypertexte"/>
-          </w:rPr>
-          <w:t>ulter</w:t>
-        </w:r>
-      </w:hyperlink>
-      <w:r>
-        <w:t xml:space="preserve"> : Un middleware pour upload des images</w:t>
-      </w:r>
-    </w:p>
-    <w:p>
-      <w:pPr>
-        <w:numPr>
-          <w:ilvl w:val="1"/>
-          <w:numId w:val="7"/>
-        </w:numPr>
-        <w:spacing w:after="0"/>
-      </w:pPr>
-      <w:r>
-        <w:rPr>
-          <w:b/>
-          <w:bCs/>
-        </w:rPr>
-        <w:t>(petit paquet)</w:t>
-      </w:r>
-      <w:r>
-        <w:t xml:space="preserve"> </w:t>
-      </w:r>
-      <w:hyperlink r:id="rId25" w:history="1">
-        <w:r>
-          <w:rPr>
-            <w:rStyle w:val="Lienhypertexte"/>
-          </w:rPr>
-          <w:t>Nodemon</w:t>
-        </w:r>
-      </w:hyperlink>
-      <w:r>
-        <w:t xml:space="preserve"> : Utilitaire qui permet de redémarrer l'application Node lors d'un changement dans le code</w:t>
-      </w:r>
-    </w:p>
-    <w:p>
-      <w:pPr>
-        <w:numPr>
-          <w:ilvl w:val="1"/>
-          <w:numId w:val="7"/>
-        </w:numPr>
-        <w:spacing w:after="0"/>
-      </w:pPr>
-      <w:r>
-        <w:rPr>
-          <w:b/>
-          <w:bCs/>
-        </w:rPr>
-        <w:t>(petit paquet)</w:t>
-      </w:r>
-      <w:r>
-        <w:t xml:space="preserve"> </w:t>
-      </w:r>
-      <w:hyperlink r:id="rId26" w:history="1">
-        <w:r>
-          <w:rPr>
-            <w:rStyle w:val="Lienhypertexte"/>
-          </w:rPr>
-          <w:t>Dotenv</w:t>
-        </w:r>
-      </w:hyperlink>
-      <w:r>
-        <w:t xml:space="preserve"> : Module qui permet de charger des variables d'environnements de fichier </w:t>
-      </w:r>
-      <w:r>
-        <w:rPr>
-          <w:b/>
-          <w:bCs/>
-        </w:rPr>
-        <w:t>.env</w:t>
-      </w:r>
-      <w:r>
-        <w:t xml:space="preserve"> en </w:t>
-      </w:r>
-      <w:r>
-        <w:rPr>
-          <w:b/>
-          <w:bCs/>
-        </w:rPr>
-        <w:t>process.env.</w:t>
-      </w:r>
-      <w:r>
-        <w:t xml:space="preserve"> dans le code</w:t>
-      </w:r>
-    </w:p>
-    <w:p>
-      <w:pPr>
-        <w:numPr>
-          <w:ilvl w:val="1"/>
-          <w:numId w:val="7"/>
-        </w:numPr>
-        <w:spacing w:after="0"/>
-      </w:pPr>
-      <w:r>
-        <w:rPr>
-          <w:b/>
-          <w:bCs/>
-        </w:rPr>
-        <w:t>(petit paquet)</w:t>
-      </w:r>
-      <w:r>
-        <w:t xml:space="preserve"> </w:t>
-      </w:r>
-      <w:hyperlink r:id="rId27" w:history="1">
-        <w:r>
-          <w:rPr>
-            <w:rStyle w:val="Lienhypertexte"/>
-          </w:rPr>
-          <w:t>V</w:t>
-        </w:r>
-        <w:r>
-          <w:rPr>
-            <w:rStyle w:val="Lienhypertexte"/>
-          </w:rPr>
-          <w:t>alidator</w:t>
-        </w:r>
-      </w:hyperlink>
-      <w:r>
-        <w:t xml:space="preserve"> : Bibliothèque pour valider des string (par exemple des mails)</w:t>
-      </w:r>
-    </w:p>
-    <w:p>
-      <w:pPr>
-        <w:numPr>
-          <w:ilvl w:val="1"/>
-          <w:numId w:val="7"/>
-        </w:numPr>
-        <w:spacing w:after="0"/>
-      </w:pPr>
-      <w:r>
-        <w:rPr>
-          <w:b/>
-          <w:bCs/>
-        </w:rPr>
-        <w:t>(petit paquet)</w:t>
-      </w:r>
-      <w:r>
-        <w:t xml:space="preserve"> </w:t>
-      </w:r>
-      <w:hyperlink r:id="rId28" w:history="1">
-        <w:r>
-          <w:rPr>
-            <w:rStyle w:val="Lienhypertexte"/>
-          </w:rPr>
-          <w:t>B</w:t>
-        </w:r>
-        <w:r>
-          <w:rPr>
-            <w:rStyle w:val="Lienhypertexte"/>
-          </w:rPr>
-          <w:t>crypt</w:t>
-        </w:r>
-      </w:hyperlink>
-      <w:r>
-        <w:t xml:space="preserve"> : Bibliothèque pour</w:t>
-      </w:r>
-      <w:r>
-        <w:t xml:space="preserve"> le</w:t>
-      </w:r>
-      <w:r>
-        <w:t xml:space="preserve"> hash</w:t>
-      </w:r>
-      <w:r>
-        <w:t xml:space="preserve"> </w:t>
-      </w:r>
-      <w:r>
-        <w:t>des mots de passe</w:t>
-      </w:r>
-    </w:p>
-    <w:p>
-      <w:pPr>
-        <w:numPr>
           <w:ilvl w:val="0"/>
           <w:numId w:val="7"/>
         </w:numPr>
         <w:spacing w:after="0"/>
       </w:pPr>
-      <w:hyperlink r:id="rId29" w:history="1">
+      <w:hyperlink r:id="rId23" w:history="1">
         <w:r>
           <w:rPr>
             <w:rStyle w:val="Lienhypertexte"/>
@@ -3666,7 +3706,6 @@
     </w:p>
     <w:p>
       <w:r>
-        <w:lastRenderedPageBreak/>
         <w:tab/>
       </w:r>
       <w:r>
@@ -3793,13 +3832,51 @@
     <w:p>
       <w:r>
         <w:tab/>
-        <w:t xml:space="preserve">Enfin, ce projet nous a bien sur permis de développer grandement notre connaissance du javascript que nous avons commencés à étudier en cours à peu </w:t>
+      </w:r>
+      <w:r>
+        <w:t>C</w:t>
+      </w:r>
+      <w:r>
+        <w:t xml:space="preserve">e projet nous a </w:t>
+      </w:r>
+      <w:r>
+        <w:t xml:space="preserve">donc </w:t>
+      </w:r>
+      <w:r>
+        <w:t xml:space="preserve">permis de développer grandement notre connaissance du </w:t>
+      </w:r>
+      <w:r>
+        <w:t>J</w:t>
+      </w:r>
+      <w:r>
+        <w:t xml:space="preserve">avascript que nous avons commencés à étudier en cours à peu </w:t>
       </w:r>
       <w:r>
         <w:t>près</w:t>
       </w:r>
       <w:r>
         <w:t xml:space="preserve"> en même temps que le démarrage de ce projet.</w:t>
+      </w:r>
+    </w:p>
+    <w:p>
+      <w:r>
+        <w:tab/>
+        <w:t xml:space="preserve">De plus, les technologies que nous avons </w:t>
+      </w:r>
+      <w:r>
+        <w:t>utilisées</w:t>
+      </w:r>
+      <w:r>
+        <w:t xml:space="preserve"> nous </w:t>
+      </w:r>
+      <w:r>
+        <w:t>ont</w:t>
+      </w:r>
+      <w:r>
+        <w:t xml:space="preserve"> permis de comprendre un peu mieux comment les applications Web d’aujourd’hui fonctionnaient.</w:t>
+      </w:r>
+      <w:r>
+        <w:t xml:space="preserve"> Notamment le fonctionnement d’API et de frontend dynamique à l’aide de Framework Javascript.</w:t>
       </w:r>
     </w:p>
     <w:p>
@@ -3859,6 +3936,7 @@
         <w:ind w:firstLine="708"/>
       </w:pPr>
       <w:r>
+        <w:lastRenderedPageBreak/>
         <w:t xml:space="preserve">Avant toutes choses vous devez donc installer </w:t>
       </w:r>
       <w:r>
@@ -3883,7 +3961,7 @@
       <w:r>
         <w:t xml:space="preserve"> </w:t>
       </w:r>
-      <w:hyperlink r:id="rId30" w:history="1">
+      <w:hyperlink r:id="rId24" w:history="1">
         <w:r>
           <w:rPr>
             <w:rStyle w:val="Lienhypertexte"/>
@@ -3904,7 +3982,23 @@
         <w:t>z</w:t>
       </w:r>
       <w:r>
-        <w:t xml:space="preserve"> « node -v », vous devez voir afficher la version de node que vous avez installé.</w:t>
+        <w:t xml:space="preserve"> « </w:t>
+      </w:r>
+      <w:proofErr w:type="spellStart"/>
+      <w:r>
+        <w:t>node</w:t>
+      </w:r>
+      <w:proofErr w:type="spellEnd"/>
+      <w:r>
+        <w:t xml:space="preserve"> -v », vous devez voir afficher la version de </w:t>
+      </w:r>
+      <w:proofErr w:type="spellStart"/>
+      <w:r>
+        <w:t>node</w:t>
+      </w:r>
+      <w:proofErr w:type="spellEnd"/>
+      <w:r>
+        <w:t xml:space="preserve"> que vous avez installé.</w:t>
       </w:r>
     </w:p>
     <w:p>
@@ -3926,7 +4020,15 @@
         <w:ind w:firstLine="708"/>
       </w:pPr>
       <w:r>
-        <w:t>Pour lancer le serveur (ou backend), vous allez devoir accéder au dossier server en faisant « cd server » dans l’invite de commande, ensuite, toujours dans l’invite de commande, faites « npm start » pour lancer le serveur.</w:t>
+        <w:t>Pour lancer le serveur (ou backend), vous allez devoir accéder au dossier server en faisant « cd server » dans l’invite de commande, ensuite, toujours dans l’invite de commande, faites « </w:t>
+      </w:r>
+      <w:proofErr w:type="spellStart"/>
+      <w:r>
+        <w:t>npm</w:t>
+      </w:r>
+      <w:proofErr w:type="spellEnd"/>
+      <w:r>
+        <w:t xml:space="preserve"> start » pour lancer le serveur.</w:t>
       </w:r>
     </w:p>
     <w:p>
@@ -3937,7 +4039,15 @@
         <w:t>Maintenant, ouvrez une autre invite de commande (en laissant la précédente ouverte) et accédez au dossier client dans le dossier Application</w:t>
       </w:r>
       <w:r>
-        <w:t xml:space="preserve"> avec la commande « cd chemin/client» comme précédemment. Ensuite lancez le côté client en tapant « npm start », vous devriez voir une page de votre navigateur s’ouvrir avec notre projet d’affiché (cela peut prendre un peu de temps).</w:t>
+        <w:t xml:space="preserve"> avec la commande « cd chemin/client» comme précédemment. Ensuite lancez le côté client en tapant « </w:t>
+      </w:r>
+      <w:proofErr w:type="spellStart"/>
+      <w:r>
+        <w:t>npm</w:t>
+      </w:r>
+      <w:proofErr w:type="spellEnd"/>
+      <w:r>
+        <w:t xml:space="preserve"> start », vous devriez voir une page de votre navigateur s’ouvrir avec notre projet d’affiché (cela peut prendre un peu de temps).</w:t>
       </w:r>
     </w:p>
     <w:p>
@@ -4013,14 +4123,13 @@
         <w:rPr>
           <w:highlight w:val="yellow"/>
         </w:rPr>
-        <w:lastRenderedPageBreak/>
         <w:t>WE FAUDRA METTRE PLUS DE TRUC</w:t>
       </w:r>
     </w:p>
     <w:sectPr>
-      <w:headerReference w:type="default" r:id="rId31"/>
-      <w:footerReference w:type="default" r:id="rId32"/>
-      <w:headerReference w:type="first" r:id="rId33"/>
+      <w:headerReference w:type="default" r:id="rId25"/>
+      <w:footerReference w:type="default" r:id="rId26"/>
+      <w:headerReference w:type="first" r:id="rId27"/>
       <w:footnotePr>
         <w:numRestart w:val="eachPage"/>
       </w:footnotePr>
@@ -6397,6 +6506,7 @@
     <w:rsid w:val="00223066"/>
     <w:rsid w:val="00317AD0"/>
     <w:rsid w:val="00331D0C"/>
+    <w:rsid w:val="0038705A"/>
     <w:rsid w:val="004C27C2"/>
     <w:rsid w:val="004E23C5"/>
     <w:rsid w:val="00514F13"/>

</xml_diff>

<commit_message>
Gantt + juridique OK
</commit_message>
<xml_diff>
--- a/Rapport ptut.docx
+++ b/Rapport ptut.docx
@@ -3102,24 +3102,21 @@
     </w:p>
     <w:p>
       <w:r>
-        <w:rPr>
-          <w:highlight w:val="yellow"/>
-        </w:rPr>
-        <w:t xml:space="preserve">(voir annexe </w:t>
-      </w:r>
-      <w:proofErr w:type="spellStart"/>
-      <w:r>
-        <w:rPr>
-          <w:highlight w:val="yellow"/>
-        </w:rPr>
-        <w:t>n°X</w:t>
-      </w:r>
-      <w:proofErr w:type="spellEnd"/>
-      <w:r>
-        <w:rPr>
-          <w:highlight w:val="yellow"/>
-        </w:rPr>
-        <w:t> : Diagramme de Gantt)</w:t>
+        <w:t>(voir</w:t>
+      </w:r>
+      <w:r>
+        <w:t xml:space="preserve"> </w:t>
+      </w:r>
+      <w:hyperlink r:id="rId15" w:history="1">
+        <w:r>
+          <w:rPr>
+            <w:rStyle w:val="Lienhypertexte"/>
+          </w:rPr>
+          <w:t>Annexe 1 - Diagramme de Gantt.pdf</w:t>
+        </w:r>
+      </w:hyperlink>
+      <w:r>
+        <w:t>)</w:t>
       </w:r>
     </w:p>
     <w:p>
@@ -3260,7 +3257,7 @@
         </w:numPr>
         <w:spacing w:after="0"/>
       </w:pPr>
-      <w:hyperlink r:id="rId15" w:history="1">
+      <w:hyperlink r:id="rId16" w:history="1">
         <w:proofErr w:type="spellStart"/>
         <w:r>
           <w:rPr>
@@ -3282,7 +3279,7 @@
         </w:numPr>
         <w:spacing w:after="0"/>
       </w:pPr>
-      <w:hyperlink r:id="rId16" w:history="1">
+      <w:hyperlink r:id="rId17" w:history="1">
         <w:proofErr w:type="spellStart"/>
         <w:r>
           <w:rPr>
@@ -3316,7 +3313,7 @@
         </w:numPr>
         <w:spacing w:after="0"/>
       </w:pPr>
-      <w:hyperlink r:id="rId17" w:history="1">
+      <w:hyperlink r:id="rId18" w:history="1">
         <w:r>
           <w:rPr>
             <w:rStyle w:val="Lienhypertexte"/>
@@ -3342,7 +3339,7 @@
         </w:numPr>
         <w:spacing w:after="0"/>
       </w:pPr>
-      <w:hyperlink r:id="rId18" w:history="1">
+      <w:hyperlink r:id="rId19" w:history="1">
         <w:r>
           <w:rPr>
             <w:rStyle w:val="Lienhypertexte"/>
@@ -3374,7 +3371,7 @@
         </w:numPr>
         <w:spacing w:after="0"/>
       </w:pPr>
-      <w:hyperlink r:id="rId19" w:history="1">
+      <w:hyperlink r:id="rId20" w:history="1">
         <w:r>
           <w:rPr>
             <w:rStyle w:val="Lienhypertexte"/>
@@ -3394,7 +3391,7 @@
         </w:numPr>
         <w:spacing w:after="0"/>
       </w:pPr>
-      <w:hyperlink r:id="rId20" w:history="1">
+      <w:hyperlink r:id="rId21" w:history="1">
         <w:proofErr w:type="spellStart"/>
         <w:r>
           <w:rPr>
@@ -3416,7 +3413,7 @@
         </w:numPr>
         <w:spacing w:after="0"/>
       </w:pPr>
-      <w:hyperlink r:id="rId21" w:history="1">
+      <w:hyperlink r:id="rId22" w:history="1">
         <w:r>
           <w:rPr>
             <w:rStyle w:val="Lienhypertexte"/>
@@ -3452,7 +3449,7 @@
         </w:numPr>
         <w:spacing w:after="0"/>
       </w:pPr>
-      <w:hyperlink r:id="rId22" w:history="1">
+      <w:hyperlink r:id="rId23" w:history="1">
         <w:r>
           <w:rPr>
             <w:rStyle w:val="Lienhypertexte"/>
@@ -3472,7 +3469,7 @@
         </w:numPr>
         <w:spacing w:after="0"/>
       </w:pPr>
-      <w:hyperlink r:id="rId23" w:history="1">
+      <w:hyperlink r:id="rId24" w:history="1">
         <w:r>
           <w:rPr>
             <w:rStyle w:val="Lienhypertexte"/>
@@ -3922,7 +3919,7 @@
       <w:r>
         <w:t xml:space="preserve"> </w:t>
       </w:r>
-      <w:hyperlink r:id="rId24" w:history="1">
+      <w:hyperlink r:id="rId25" w:history="1">
         <w:r>
           <w:rPr>
             <w:rStyle w:val="Lienhypertexte"/>
@@ -4088,9 +4085,9 @@
       </w:r>
     </w:p>
     <w:sectPr>
-      <w:headerReference w:type="default" r:id="rId25"/>
-      <w:footerReference w:type="default" r:id="rId26"/>
-      <w:headerReference w:type="first" r:id="rId27"/>
+      <w:headerReference w:type="default" r:id="rId26"/>
+      <w:footerReference w:type="default" r:id="rId27"/>
+      <w:headerReference w:type="first" r:id="rId28"/>
       <w:footnotePr>
         <w:numRestart w:val="eachPage"/>
       </w:footnotePr>
@@ -6470,11 +6467,11 @@
     <w:rsid w:val="0038705A"/>
     <w:rsid w:val="004C27C2"/>
     <w:rsid w:val="004E23C5"/>
+    <w:rsid w:val="004F122C"/>
     <w:rsid w:val="00514F13"/>
     <w:rsid w:val="005D7DD7"/>
     <w:rsid w:val="005F473C"/>
     <w:rsid w:val="00771527"/>
-    <w:rsid w:val="007A2270"/>
     <w:rsid w:val="00897C0A"/>
     <w:rsid w:val="009552ED"/>
     <w:rsid w:val="00A46161"/>

</xml_diff>